<commit_message>
correcion de curls en guias
</commit_message>
<xml_diff>
--- a/instructivo/Readme.docx
+++ b/instructivo/Readme.docx
@@ -133,12 +133,14 @@
         <w:rPr>
           <w:rStyle w:val="fadeinpfttw8"/>
           <w:rFonts w:cstheme="minorHAnsi"/>
-        </w:rPr>
-      </w:pPr>
-      <w:r>
-        <w:rPr>
-          <w:rStyle w:val="fadeinpfttw8"/>
-          <w:rFonts w:cstheme="minorHAnsi"/>
+          <w:lang w:val="en-US"/>
+        </w:rPr>
+      </w:pPr>
+      <w:r>
+        <w:rPr>
+          <w:rStyle w:val="fadeinpfttw8"/>
+          <w:rFonts w:cstheme="minorHAnsi"/>
+          <w:lang w:val="en-US"/>
         </w:rPr>
         <w:t xml:space="preserve">git clone </w:t>
       </w:r>
@@ -147,6 +149,7 @@
           <w:rPr>
             <w:rStyle w:val="Hipervnculo"/>
             <w:rFonts w:cstheme="minorHAnsi"/>
+            <w:lang w:val="en-US"/>
           </w:rPr>
           <w:t>https://github.com/rmcabrera/gestor-eventos-participantes.git</w:t>
         </w:r>
@@ -162,7 +165,7 @@
           <w:rFonts w:eastAsia="Times New Roman" w:cstheme="minorHAnsi"/>
           <w:b/>
           <w:bCs/>
-          <w:lang w:eastAsia="es-PE"/>
+          <w:lang w:val="en-US" w:eastAsia="es-PE"/>
         </w:rPr>
       </w:pPr>
     </w:p>
@@ -537,588 +540,144 @@
     </w:p>
     <w:p>
       <w:pPr>
-        <w:pStyle w:val="Prrafodelista"/>
-        <w:spacing w:after="0" w:line="240" w:lineRule="auto"/>
-        <w:ind w:left="360"/>
-        <w:rPr>
-          <w:rStyle w:val="fadeinpfttw8"/>
-          <w:rFonts w:cstheme="minorHAnsi"/>
-          <w:b/>
-          <w:bCs/>
-        </w:rPr>
-      </w:pPr>
-    </w:p>
-    <w:p>
-      <w:pPr>
-        <w:spacing w:after="0" w:line="240" w:lineRule="auto"/>
-        <w:ind w:firstLine="360"/>
-        <w:rPr>
-          <w:rStyle w:val="fadeinpfttw8"/>
+        <w:spacing w:after="0" w:line="240" w:lineRule="auto"/>
+        <w:rPr>
+          <w:rStyle w:val="Hipervnculo"/>
           <w:rFonts w:eastAsia="Times New Roman" w:cstheme="minorHAnsi"/>
           <w:lang w:eastAsia="es-PE"/>
         </w:rPr>
       </w:pPr>
       <w:bookmarkStart w:id="0" w:name="_Hlk197872722"/>
-      <w:r>
+    </w:p>
+    <w:p>
+      <w:pPr>
+        <w:spacing w:after="0" w:line="240" w:lineRule="auto"/>
+        <w:ind w:left="426" w:hanging="66"/>
         <w:rPr>
           <w:rStyle w:val="fadeinpfttw8"/>
           <w:rFonts w:eastAsia="Times New Roman" w:cstheme="minorHAnsi"/>
           <w:lang w:eastAsia="es-PE"/>
         </w:rPr>
-        <w:t>curl -X POST -H "Content-Type: application/json; charset=UTF-8" \</w:t>
-      </w:r>
-    </w:p>
-    <w:p>
-      <w:pPr>
-        <w:spacing w:after="0" w:line="240" w:lineRule="auto"/>
-        <w:ind w:firstLine="360"/>
+      </w:pPr>
+      <w:r>
         <w:rPr>
           <w:rStyle w:val="fadeinpfttw8"/>
           <w:rFonts w:eastAsia="Times New Roman" w:cstheme="minorHAnsi"/>
           <w:lang w:eastAsia="es-PE"/>
         </w:rPr>
-      </w:pPr>
-      <w:r>
-        <w:rPr>
-          <w:rStyle w:val="fadeinpfttw8"/>
-          <w:rFonts w:eastAsia="Times New Roman" w:cstheme="minorHAnsi"/>
-          <w:lang w:eastAsia="es-PE"/>
-        </w:rPr>
-        <w:t>-d '{</w:t>
-      </w:r>
-    </w:p>
-    <w:p>
-      <w:pPr>
-        <w:spacing w:after="0" w:line="240" w:lineRule="auto"/>
-        <w:ind w:firstLine="360"/>
-        <w:rPr>
-          <w:rStyle w:val="fadeinpfttw8"/>
-          <w:rFonts w:eastAsia="Times New Roman" w:cstheme="minorHAnsi"/>
-          <w:lang w:eastAsia="es-PE"/>
-        </w:rPr>
-      </w:pPr>
-      <w:r>
-        <w:rPr>
-          <w:rStyle w:val="fadeinpfttw8"/>
-          <w:rFonts w:eastAsia="Times New Roman" w:cstheme="minorHAnsi"/>
-          <w:lang w:eastAsia="es-PE"/>
-        </w:rPr>
-        <w:t xml:space="preserve">  "nombre": "Conferencia Tech 2025",</w:t>
-      </w:r>
-    </w:p>
-    <w:p>
-      <w:pPr>
-        <w:spacing w:after="0" w:line="240" w:lineRule="auto"/>
-        <w:ind w:firstLine="360"/>
-        <w:rPr>
-          <w:rStyle w:val="fadeinpfttw8"/>
-          <w:rFonts w:eastAsia="Times New Roman" w:cstheme="minorHAnsi"/>
-          <w:lang w:eastAsia="es-PE"/>
-        </w:rPr>
-      </w:pPr>
-      <w:r>
-        <w:rPr>
-          <w:rStyle w:val="fadeinpfttw8"/>
-          <w:rFonts w:eastAsia="Times New Roman" w:cstheme="minorHAnsi"/>
-          <w:lang w:eastAsia="es-PE"/>
-        </w:rPr>
-        <w:t xml:space="preserve">  "descripcion": "Un evento sobre las \u00faltimas tecnolog\u00edas</w:t>
-      </w:r>
-      <w:r>
-        <w:rPr>
-          <w:rStyle w:val="fadeinpfttw8"/>
-          <w:rFonts w:eastAsia="Times New Roman" w:cstheme="minorHAnsi"/>
-          <w:lang w:eastAsia="es-PE"/>
-        </w:rPr>
-        <w:t xml:space="preserve"> III</w:t>
-      </w:r>
-      <w:r>
-        <w:rPr>
-          <w:rStyle w:val="fadeinpfttw8"/>
-          <w:rFonts w:eastAsia="Times New Roman" w:cstheme="minorHAnsi"/>
-          <w:lang w:eastAsia="es-PE"/>
-        </w:rPr>
-        <w:t>",</w:t>
-      </w:r>
-    </w:p>
-    <w:p>
-      <w:pPr>
-        <w:spacing w:after="0" w:line="240" w:lineRule="auto"/>
-        <w:ind w:firstLine="360"/>
-        <w:rPr>
-          <w:rStyle w:val="fadeinpfttw8"/>
-          <w:rFonts w:eastAsia="Times New Roman" w:cstheme="minorHAnsi"/>
-          <w:lang w:eastAsia="es-PE"/>
-        </w:rPr>
-      </w:pPr>
-      <w:r>
-        <w:rPr>
-          <w:rStyle w:val="fadeinpfttw8"/>
-          <w:rFonts w:eastAsia="Times New Roman" w:cstheme="minorHAnsi"/>
-          <w:lang w:eastAsia="es-PE"/>
-        </w:rPr>
-        <w:t xml:space="preserve">  "fechaInicio": "2025-10-01",</w:t>
-      </w:r>
-    </w:p>
-    <w:p>
-      <w:pPr>
-        <w:spacing w:after="0" w:line="240" w:lineRule="auto"/>
-        <w:ind w:firstLine="360"/>
-        <w:rPr>
-          <w:rStyle w:val="fadeinpfttw8"/>
-          <w:rFonts w:eastAsia="Times New Roman" w:cstheme="minorHAnsi"/>
-          <w:lang w:eastAsia="es-PE"/>
-        </w:rPr>
-      </w:pPr>
-      <w:r>
-        <w:rPr>
-          <w:rStyle w:val="fadeinpfttw8"/>
-          <w:rFonts w:eastAsia="Times New Roman" w:cstheme="minorHAnsi"/>
-          <w:lang w:eastAsia="es-PE"/>
-        </w:rPr>
-        <w:t xml:space="preserve">  "fechaFin": "2025-10-03",</w:t>
-      </w:r>
-    </w:p>
-    <w:p>
-      <w:pPr>
-        <w:spacing w:after="0" w:line="240" w:lineRule="auto"/>
-        <w:ind w:firstLine="360"/>
-        <w:rPr>
-          <w:rStyle w:val="fadeinpfttw8"/>
-          <w:rFonts w:eastAsia="Times New Roman" w:cstheme="minorHAnsi"/>
-          <w:lang w:eastAsia="es-PE"/>
-        </w:rPr>
-      </w:pPr>
-      <w:r>
-        <w:rPr>
-          <w:rStyle w:val="fadeinpfttw8"/>
-          <w:rFonts w:eastAsia="Times New Roman" w:cstheme="minorHAnsi"/>
-          <w:lang w:eastAsia="es-PE"/>
-        </w:rPr>
-        <w:t xml:space="preserve">  "lugar": "Centro de Convenciones",</w:t>
-      </w:r>
-    </w:p>
-    <w:p>
-      <w:pPr>
-        <w:spacing w:after="0" w:line="240" w:lineRule="auto"/>
-        <w:ind w:firstLine="360"/>
-        <w:rPr>
-          <w:rStyle w:val="fadeinpfttw8"/>
-          <w:rFonts w:eastAsia="Times New Roman" w:cstheme="minorHAnsi"/>
-          <w:lang w:eastAsia="es-PE"/>
-        </w:rPr>
-      </w:pPr>
-      <w:r>
-        <w:rPr>
-          <w:rStyle w:val="fadeinpfttw8"/>
-          <w:rFonts w:eastAsia="Times New Roman" w:cstheme="minorHAnsi"/>
-          <w:lang w:eastAsia="es-PE"/>
-        </w:rPr>
-        <w:t xml:space="preserve">  "cupoMaximo": 100</w:t>
-      </w:r>
-    </w:p>
-    <w:p>
-      <w:pPr>
-        <w:spacing w:after="0" w:line="240" w:lineRule="auto"/>
-        <w:ind w:firstLine="360"/>
-        <w:rPr>
-          <w:rStyle w:val="fadeinpfttw8"/>
-          <w:rFonts w:eastAsia="Times New Roman" w:cstheme="minorHAnsi"/>
-          <w:lang w:eastAsia="es-PE"/>
-        </w:rPr>
-      </w:pPr>
-      <w:r>
-        <w:rPr>
-          <w:rStyle w:val="fadeinpfttw8"/>
-          <w:rFonts w:eastAsia="Times New Roman" w:cstheme="minorHAnsi"/>
-          <w:lang w:eastAsia="es-PE"/>
-        </w:rPr>
-        <w:t xml:space="preserve">}' </w:t>
+        <w:t>curl -X POST -H "Content-Type: application/json; charset=UTF-8" -d "{\"nombre\": \"Conferencia Tech 2025\", \"descripcion\": \"Un evento sobre las ultimas tecnologias III\", \"fechaInicio\": \"2025-10-01\", \"fechaFin\": \"2025-10-03\", \"lugar\": \"Centro de Convenciones\", \"cupoMaximo\": 100}" http://localhost:8081/eventos</w:t>
+      </w:r>
+    </w:p>
+    <w:bookmarkEnd w:id="0"/>
+    <w:p>
+      <w:pPr>
+        <w:pStyle w:val="Prrafodelista"/>
+        <w:spacing w:after="0" w:line="240" w:lineRule="auto"/>
+        <w:ind w:left="360"/>
+        <w:rPr>
+          <w:rStyle w:val="fadeinpfttw8"/>
+          <w:rFonts w:cstheme="minorHAnsi"/>
+        </w:rPr>
+      </w:pPr>
+    </w:p>
+    <w:p>
+      <w:pPr>
+        <w:pStyle w:val="Prrafodelista"/>
+        <w:spacing w:after="0" w:line="240" w:lineRule="auto"/>
+        <w:ind w:left="360"/>
+        <w:rPr>
+          <w:rStyle w:val="fadeinpfttw8"/>
+          <w:rFonts w:cstheme="minorHAnsi"/>
+        </w:rPr>
+      </w:pPr>
+      <w:r>
+        <w:rPr>
+          <w:rStyle w:val="fadeinpfttw8"/>
+          <w:rFonts w:cstheme="minorHAnsi"/>
+        </w:rPr>
+        <w:t>#usando el ms-gateway</w:t>
+      </w:r>
+    </w:p>
+    <w:p>
+      <w:pPr>
+        <w:pStyle w:val="Prrafodelista"/>
+        <w:spacing w:after="0" w:line="240" w:lineRule="auto"/>
+        <w:ind w:left="360"/>
+        <w:rPr>
+          <w:rStyle w:val="fadeinpfttw8"/>
+          <w:rFonts w:cstheme="minorHAnsi"/>
+        </w:rPr>
+      </w:pPr>
+    </w:p>
+    <w:p>
+      <w:pPr>
+        <w:pStyle w:val="Prrafodelista"/>
+        <w:spacing w:after="0" w:line="240" w:lineRule="auto"/>
+        <w:ind w:left="360"/>
+        <w:rPr>
+          <w:rStyle w:val="fadeinpfttw8"/>
+          <w:rFonts w:cstheme="minorHAnsi"/>
+        </w:rPr>
+      </w:pPr>
+      <w:r>
+        <w:rPr>
+          <w:rStyle w:val="fadeinpfttw8"/>
+          <w:rFonts w:cstheme="minorHAnsi"/>
+        </w:rPr>
+        <w:t>curl -X POST -H "Content-Type: application/json; charset=UTF-8" -d "{\"nombre\": \"Conferencia Tech 2025\", \"descripcion\": \"Un evento sobre las ultimas tecnologias IV\", \"fechaInicio\": \"2025-10-01\", \"fechaFin\": \"2025-10-03\", \"lugar\": \"Centro de Convenciones II\", \"cupoMaximo\": 100}" http://localhost:9099/api1/eventos</w:t>
+      </w:r>
+    </w:p>
+    <w:p>
+      <w:pPr>
+        <w:pStyle w:val="Prrafodelista"/>
+        <w:spacing w:after="0" w:line="240" w:lineRule="auto"/>
+        <w:ind w:left="360"/>
+        <w:rPr>
+          <w:rStyle w:val="fadeinpfttw8"/>
+          <w:rFonts w:cstheme="minorHAnsi"/>
+        </w:rPr>
+      </w:pPr>
+    </w:p>
+    <w:p>
+      <w:pPr>
+        <w:pStyle w:val="Prrafodelista"/>
+        <w:spacing w:after="0" w:line="240" w:lineRule="auto"/>
+        <w:ind w:left="360"/>
+        <w:rPr>
+          <w:rStyle w:val="fadeinpfttw8"/>
+          <w:rFonts w:cstheme="minorHAnsi"/>
+          <w:b/>
+          <w:bCs/>
+        </w:rPr>
+      </w:pPr>
+      <w:r>
+        <w:rPr>
+          <w:rStyle w:val="fadeinpfttw8"/>
+          <w:rFonts w:cstheme="minorHAnsi"/>
+          <w:b/>
+          <w:bCs/>
+        </w:rPr>
+        <w:t>Obtener Todos los Eventos</w:t>
+      </w:r>
+    </w:p>
+    <w:p>
+      <w:pPr>
+        <w:pStyle w:val="Prrafodelista"/>
+        <w:spacing w:after="0" w:line="240" w:lineRule="auto"/>
+        <w:ind w:left="360"/>
+        <w:rPr>
+          <w:rStyle w:val="fadeinpfttw8"/>
+          <w:rFonts w:cstheme="minorHAnsi"/>
+        </w:rPr>
+      </w:pPr>
+      <w:r>
+        <w:rPr>
+          <w:rStyle w:val="fadeinpfttw8"/>
+          <w:rFonts w:cstheme="minorHAnsi"/>
+        </w:rPr>
+        <w:t xml:space="preserve">curl -X GET </w:t>
       </w:r>
       <w:hyperlink r:id="rId6" w:history="1">
-        <w:r>
-          <w:rPr>
-            <w:rStyle w:val="Hipervnculo"/>
-            <w:rFonts w:eastAsia="Times New Roman" w:cstheme="minorHAnsi"/>
-            <w:lang w:eastAsia="es-PE"/>
-          </w:rPr>
-          <w:t>http://localhost:</w:t>
-        </w:r>
-        <w:r>
-          <w:rPr>
-            <w:rStyle w:val="Hipervnculo"/>
-            <w:rFonts w:eastAsia="Times New Roman" w:cstheme="minorHAnsi"/>
-            <w:lang w:eastAsia="es-PE"/>
-          </w:rPr>
-          <w:t>8</w:t>
-        </w:r>
-        <w:r>
-          <w:rPr>
-            <w:rStyle w:val="Hipervnculo"/>
-            <w:rFonts w:eastAsia="Times New Roman" w:cstheme="minorHAnsi"/>
-            <w:lang w:eastAsia="es-PE"/>
-          </w:rPr>
-          <w:t>081/eventos</w:t>
-        </w:r>
-      </w:hyperlink>
-    </w:p>
-    <w:bookmarkEnd w:id="0"/>
-    <w:p>
-      <w:pPr>
-        <w:pStyle w:val="Prrafodelista"/>
-        <w:spacing w:after="0" w:line="240" w:lineRule="auto"/>
-        <w:ind w:left="360"/>
-        <w:rPr>
-          <w:rStyle w:val="fadeinpfttw8"/>
-          <w:rFonts w:cstheme="minorHAnsi"/>
-        </w:rPr>
-      </w:pPr>
-    </w:p>
-    <w:p>
-      <w:pPr>
-        <w:pStyle w:val="Prrafodelista"/>
-        <w:spacing w:after="0" w:line="240" w:lineRule="auto"/>
-        <w:ind w:left="360"/>
-        <w:rPr>
-          <w:rStyle w:val="fadeinpfttw8"/>
-          <w:rFonts w:cstheme="minorHAnsi"/>
-        </w:rPr>
-      </w:pPr>
-      <w:r>
-        <w:rPr>
-          <w:rStyle w:val="fadeinpfttw8"/>
-          <w:rFonts w:cstheme="minorHAnsi"/>
-        </w:rPr>
-        <w:t>#usando el ms-gateway</w:t>
-      </w:r>
-    </w:p>
-    <w:p>
-      <w:pPr>
-        <w:pStyle w:val="Prrafodelista"/>
-        <w:spacing w:after="0" w:line="240" w:lineRule="auto"/>
-        <w:ind w:left="360"/>
-        <w:rPr>
-          <w:rStyle w:val="fadeinpfttw8"/>
-          <w:rFonts w:cstheme="minorHAnsi"/>
-        </w:rPr>
-      </w:pPr>
-    </w:p>
-    <w:p>
-      <w:pPr>
-        <w:spacing w:after="0" w:line="240" w:lineRule="auto"/>
-        <w:ind w:firstLine="360"/>
-        <w:rPr>
-          <w:rStyle w:val="fadeinpfttw8"/>
-          <w:rFonts w:eastAsia="Times New Roman" w:cstheme="minorHAnsi"/>
-          <w:lang w:eastAsia="es-PE"/>
-        </w:rPr>
-      </w:pPr>
-      <w:r>
-        <w:rPr>
-          <w:rStyle w:val="fadeinpfttw8"/>
-          <w:rFonts w:eastAsia="Times New Roman" w:cstheme="minorHAnsi"/>
-          <w:lang w:eastAsia="es-PE"/>
-        </w:rPr>
-        <w:t>curl -X POST -H "Content-Type: application/json; charset=UTF-8" \</w:t>
-      </w:r>
-    </w:p>
-    <w:p>
-      <w:pPr>
-        <w:spacing w:after="0" w:line="240" w:lineRule="auto"/>
-        <w:ind w:firstLine="360"/>
-        <w:rPr>
-          <w:rStyle w:val="fadeinpfttw8"/>
-          <w:rFonts w:eastAsia="Times New Roman" w:cstheme="minorHAnsi"/>
-          <w:lang w:eastAsia="es-PE"/>
-        </w:rPr>
-      </w:pPr>
-      <w:r>
-        <w:rPr>
-          <w:rStyle w:val="fadeinpfttw8"/>
-          <w:rFonts w:eastAsia="Times New Roman" w:cstheme="minorHAnsi"/>
-          <w:lang w:eastAsia="es-PE"/>
-        </w:rPr>
-        <w:t>-d '{</w:t>
-      </w:r>
-    </w:p>
-    <w:p>
-      <w:pPr>
-        <w:spacing w:after="0" w:line="240" w:lineRule="auto"/>
-        <w:ind w:firstLine="360"/>
-        <w:rPr>
-          <w:rStyle w:val="fadeinpfttw8"/>
-          <w:rFonts w:eastAsia="Times New Roman" w:cstheme="minorHAnsi"/>
-          <w:lang w:eastAsia="es-PE"/>
-        </w:rPr>
-      </w:pPr>
-      <w:r>
-        <w:rPr>
-          <w:rStyle w:val="fadeinpfttw8"/>
-          <w:rFonts w:eastAsia="Times New Roman" w:cstheme="minorHAnsi"/>
-          <w:lang w:eastAsia="es-PE"/>
-        </w:rPr>
-        <w:t xml:space="preserve">  "nombre": "Conferencia Tech 2025",</w:t>
-      </w:r>
-    </w:p>
-    <w:p>
-      <w:pPr>
-        <w:spacing w:after="0" w:line="240" w:lineRule="auto"/>
-        <w:ind w:firstLine="360"/>
-        <w:rPr>
-          <w:rStyle w:val="fadeinpfttw8"/>
-          <w:rFonts w:eastAsia="Times New Roman" w:cstheme="minorHAnsi"/>
-          <w:lang w:eastAsia="es-PE"/>
-        </w:rPr>
-      </w:pPr>
-      <w:r>
-        <w:rPr>
-          <w:rStyle w:val="fadeinpfttw8"/>
-          <w:rFonts w:eastAsia="Times New Roman" w:cstheme="minorHAnsi"/>
-          <w:lang w:eastAsia="es-PE"/>
-        </w:rPr>
-        <w:t xml:space="preserve">  "descripcion": "Un evento sobre las \u00faltimas tecnolog\u00edas</w:t>
-      </w:r>
-      <w:r>
-        <w:rPr>
-          <w:rStyle w:val="fadeinpfttw8"/>
-          <w:rFonts w:eastAsia="Times New Roman" w:cstheme="minorHAnsi"/>
-          <w:lang w:eastAsia="es-PE"/>
-        </w:rPr>
-        <w:t xml:space="preserve"> </w:t>
-      </w:r>
-      <w:r>
-        <w:rPr>
-          <w:rStyle w:val="fadeinpfttw8"/>
-          <w:rFonts w:eastAsia="Times New Roman" w:cstheme="minorHAnsi"/>
-          <w:lang w:eastAsia="es-PE"/>
-        </w:rPr>
-        <w:t>IV</w:t>
-      </w:r>
-      <w:r>
-        <w:rPr>
-          <w:rStyle w:val="fadeinpfttw8"/>
-          <w:rFonts w:eastAsia="Times New Roman" w:cstheme="minorHAnsi"/>
-          <w:lang w:eastAsia="es-PE"/>
-        </w:rPr>
-        <w:t>",</w:t>
-      </w:r>
-    </w:p>
-    <w:p>
-      <w:pPr>
-        <w:spacing w:after="0" w:line="240" w:lineRule="auto"/>
-        <w:ind w:firstLine="360"/>
-        <w:rPr>
-          <w:rStyle w:val="fadeinpfttw8"/>
-          <w:rFonts w:eastAsia="Times New Roman" w:cstheme="minorHAnsi"/>
-          <w:lang w:eastAsia="es-PE"/>
-        </w:rPr>
-      </w:pPr>
-      <w:r>
-        <w:rPr>
-          <w:rStyle w:val="fadeinpfttw8"/>
-          <w:rFonts w:eastAsia="Times New Roman" w:cstheme="minorHAnsi"/>
-          <w:lang w:eastAsia="es-PE"/>
-        </w:rPr>
-        <w:t xml:space="preserve">  "fechaInicio": "2025-10-01",</w:t>
-      </w:r>
-    </w:p>
-    <w:p>
-      <w:pPr>
-        <w:spacing w:after="0" w:line="240" w:lineRule="auto"/>
-        <w:ind w:firstLine="360"/>
-        <w:rPr>
-          <w:rStyle w:val="fadeinpfttw8"/>
-          <w:rFonts w:eastAsia="Times New Roman" w:cstheme="minorHAnsi"/>
-          <w:lang w:eastAsia="es-PE"/>
-        </w:rPr>
-      </w:pPr>
-      <w:r>
-        <w:rPr>
-          <w:rStyle w:val="fadeinpfttw8"/>
-          <w:rFonts w:eastAsia="Times New Roman" w:cstheme="minorHAnsi"/>
-          <w:lang w:eastAsia="es-PE"/>
-        </w:rPr>
-        <w:t xml:space="preserve">  "fechaFin": "2025-10-03",</w:t>
-      </w:r>
-    </w:p>
-    <w:p>
-      <w:pPr>
-        <w:spacing w:after="0" w:line="240" w:lineRule="auto"/>
-        <w:ind w:firstLine="360"/>
-        <w:rPr>
-          <w:rStyle w:val="fadeinpfttw8"/>
-          <w:rFonts w:eastAsia="Times New Roman" w:cstheme="minorHAnsi"/>
-          <w:lang w:eastAsia="es-PE"/>
-        </w:rPr>
-      </w:pPr>
-      <w:r>
-        <w:rPr>
-          <w:rStyle w:val="fadeinpfttw8"/>
-          <w:rFonts w:eastAsia="Times New Roman" w:cstheme="minorHAnsi"/>
-          <w:lang w:eastAsia="es-PE"/>
-        </w:rPr>
-        <w:t xml:space="preserve">  "lugar": "Centro de Convenciones</w:t>
-      </w:r>
-      <w:r>
-        <w:rPr>
-          <w:rStyle w:val="fadeinpfttw8"/>
-          <w:rFonts w:eastAsia="Times New Roman" w:cstheme="minorHAnsi"/>
-          <w:lang w:eastAsia="es-PE"/>
-        </w:rPr>
-        <w:t xml:space="preserve"> II</w:t>
-      </w:r>
-      <w:r>
-        <w:rPr>
-          <w:rStyle w:val="fadeinpfttw8"/>
-          <w:rFonts w:eastAsia="Times New Roman" w:cstheme="minorHAnsi"/>
-          <w:lang w:eastAsia="es-PE"/>
-        </w:rPr>
-        <w:t>",</w:t>
-      </w:r>
-    </w:p>
-    <w:p>
-      <w:pPr>
-        <w:spacing w:after="0" w:line="240" w:lineRule="auto"/>
-        <w:ind w:firstLine="360"/>
-        <w:rPr>
-          <w:rStyle w:val="fadeinpfttw8"/>
-          <w:rFonts w:eastAsia="Times New Roman" w:cstheme="minorHAnsi"/>
-          <w:lang w:eastAsia="es-PE"/>
-        </w:rPr>
-      </w:pPr>
-      <w:r>
-        <w:rPr>
-          <w:rStyle w:val="fadeinpfttw8"/>
-          <w:rFonts w:eastAsia="Times New Roman" w:cstheme="minorHAnsi"/>
-          <w:lang w:eastAsia="es-PE"/>
-        </w:rPr>
-        <w:t xml:space="preserve">  "cupoMaximo": 100</w:t>
-      </w:r>
-    </w:p>
-    <w:p>
-      <w:pPr>
-        <w:spacing w:after="0" w:line="240" w:lineRule="auto"/>
-        <w:ind w:firstLine="360"/>
-        <w:rPr>
-          <w:rStyle w:val="fadeinpfttw8"/>
-          <w:rFonts w:eastAsia="Times New Roman" w:cstheme="minorHAnsi"/>
-          <w:lang w:eastAsia="es-PE"/>
-        </w:rPr>
-      </w:pPr>
-      <w:r>
-        <w:rPr>
-          <w:rStyle w:val="fadeinpfttw8"/>
-          <w:rFonts w:eastAsia="Times New Roman" w:cstheme="minorHAnsi"/>
-          <w:lang w:eastAsia="es-PE"/>
-        </w:rPr>
-        <w:t xml:space="preserve">}' </w:t>
-      </w:r>
-      <w:hyperlink r:id="rId7" w:history="1">
-        <w:r>
-          <w:rPr>
-            <w:rStyle w:val="Hipervnculo"/>
-            <w:rFonts w:eastAsia="Times New Roman" w:cstheme="minorHAnsi"/>
-            <w:lang w:eastAsia="es-PE"/>
-          </w:rPr>
-          <w:t>http://localhost:</w:t>
-        </w:r>
-        <w:r>
-          <w:rPr>
-            <w:rStyle w:val="Hipervnculo"/>
-            <w:rFonts w:eastAsia="Times New Roman" w:cstheme="minorHAnsi"/>
-            <w:lang w:eastAsia="es-PE"/>
-          </w:rPr>
-          <w:t>9099</w:t>
-        </w:r>
-        <w:r>
-          <w:rPr>
-            <w:rStyle w:val="Hipervnculo"/>
-            <w:rFonts w:eastAsia="Times New Roman" w:cstheme="minorHAnsi"/>
-            <w:lang w:eastAsia="es-PE"/>
-          </w:rPr>
-          <w:t>/</w:t>
-        </w:r>
-        <w:r>
-          <w:rPr>
-            <w:rStyle w:val="Hipervnculo"/>
-            <w:rFonts w:eastAsia="Times New Roman" w:cstheme="minorHAnsi"/>
-            <w:lang w:eastAsia="es-PE"/>
-          </w:rPr>
-          <w:t>api1/</w:t>
-        </w:r>
-        <w:r>
-          <w:rPr>
-            <w:rStyle w:val="Hipervnculo"/>
-            <w:rFonts w:eastAsia="Times New Roman" w:cstheme="minorHAnsi"/>
-            <w:lang w:eastAsia="es-PE"/>
-          </w:rPr>
-          <w:t>eventos</w:t>
-        </w:r>
-      </w:hyperlink>
-    </w:p>
-    <w:p>
-      <w:pPr>
-        <w:pStyle w:val="Prrafodelista"/>
-        <w:spacing w:after="0" w:line="240" w:lineRule="auto"/>
-        <w:ind w:left="360"/>
-        <w:rPr>
-          <w:rStyle w:val="fadeinpfttw8"/>
-          <w:rFonts w:cstheme="minorHAnsi"/>
-        </w:rPr>
-      </w:pPr>
-    </w:p>
-    <w:p>
-      <w:pPr>
-        <w:pStyle w:val="Prrafodelista"/>
-        <w:spacing w:after="0" w:line="240" w:lineRule="auto"/>
-        <w:ind w:left="360"/>
-        <w:rPr>
-          <w:rStyle w:val="fadeinpfttw8"/>
-          <w:rFonts w:cstheme="minorHAnsi"/>
-        </w:rPr>
-      </w:pPr>
-    </w:p>
-    <w:p>
-      <w:pPr>
-        <w:pStyle w:val="Prrafodelista"/>
-        <w:spacing w:after="0" w:line="240" w:lineRule="auto"/>
-        <w:ind w:left="360"/>
-        <w:rPr>
-          <w:rStyle w:val="fadeinpfttw8"/>
-          <w:rFonts w:cstheme="minorHAnsi"/>
-          <w:b/>
-          <w:bCs/>
-        </w:rPr>
-      </w:pPr>
-      <w:r>
-        <w:rPr>
-          <w:rStyle w:val="fadeinpfttw8"/>
-          <w:rFonts w:cstheme="minorHAnsi"/>
-          <w:b/>
-          <w:bCs/>
-        </w:rPr>
-        <w:lastRenderedPageBreak/>
-        <w:t>Obtener Todos los Eventos</w:t>
-      </w:r>
-    </w:p>
-    <w:p>
-      <w:pPr>
-        <w:pStyle w:val="Prrafodelista"/>
-        <w:spacing w:after="0" w:line="240" w:lineRule="auto"/>
-        <w:ind w:left="360"/>
-        <w:rPr>
-          <w:rStyle w:val="fadeinpfttw8"/>
-          <w:rFonts w:cstheme="minorHAnsi"/>
-        </w:rPr>
-      </w:pPr>
-      <w:r>
-        <w:rPr>
-          <w:rStyle w:val="fadeinpfttw8"/>
-          <w:rFonts w:cstheme="minorHAnsi"/>
-        </w:rPr>
-        <w:t xml:space="preserve">curl -X GET </w:t>
-      </w:r>
-      <w:hyperlink r:id="rId8" w:history="1">
         <w:r>
           <w:rPr>
             <w:rStyle w:val="Hipervnculo"/>
@@ -1136,52 +695,27 @@
         <w:rPr>
           <w:rStyle w:val="fadeinpfttw8"/>
           <w:rFonts w:cstheme="minorHAnsi"/>
-        </w:rPr>
-      </w:pPr>
-      <w:r>
-        <w:rPr>
-          <w:rStyle w:val="fadeinpfttw8"/>
-          <w:rFonts w:cstheme="minorHAnsi"/>
-        </w:rPr>
-        <w:t>curl -X GET http://localhost:</w:t>
-      </w:r>
-      <w:r>
-        <w:rPr>
-          <w:rStyle w:val="fadeinpfttw8"/>
-          <w:rFonts w:cstheme="minorHAnsi"/>
-        </w:rPr>
-        <w:t>9099</w:t>
-      </w:r>
-      <w:r>
-        <w:rPr>
-          <w:rStyle w:val="fadeinpfttw8"/>
-          <w:rFonts w:cstheme="minorHAnsi"/>
-        </w:rPr>
-        <w:t>/</w:t>
-      </w:r>
-      <w:r>
-        <w:rPr>
-          <w:rStyle w:val="fadeinpfttw8"/>
-          <w:rFonts w:cstheme="minorHAnsi"/>
-        </w:rPr>
-        <w:t>api1/</w:t>
-      </w:r>
-      <w:r>
-        <w:rPr>
-          <w:rStyle w:val="fadeinpfttw8"/>
-          <w:rFonts w:cstheme="minorHAnsi"/>
-        </w:rPr>
-        <w:t>eventos</w:t>
-      </w:r>
-    </w:p>
-    <w:p>
-      <w:pPr>
-        <w:pStyle w:val="Prrafodelista"/>
-        <w:spacing w:after="0" w:line="240" w:lineRule="auto"/>
-        <w:ind w:left="360"/>
-        <w:rPr>
-          <w:rStyle w:val="fadeinpfttw8"/>
-          <w:rFonts w:cstheme="minorHAnsi"/>
+          <w:lang w:val="en-US"/>
+        </w:rPr>
+      </w:pPr>
+      <w:r>
+        <w:rPr>
+          <w:rStyle w:val="fadeinpfttw8"/>
+          <w:rFonts w:cstheme="minorHAnsi"/>
+          <w:lang w:val="en-US"/>
+        </w:rPr>
+        <w:t>curl -X GET http://localhost:9099/api1/eventos</w:t>
+      </w:r>
+    </w:p>
+    <w:p>
+      <w:pPr>
+        <w:pStyle w:val="Prrafodelista"/>
+        <w:spacing w:after="0" w:line="240" w:lineRule="auto"/>
+        <w:ind w:left="360"/>
+        <w:rPr>
+          <w:rStyle w:val="fadeinpfttw8"/>
+          <w:rFonts w:cstheme="minorHAnsi"/>
+          <w:lang w:val="en-US"/>
         </w:rPr>
       </w:pPr>
     </w:p>
@@ -1222,22 +756,17 @@
           <w:rStyle w:val="fadeinpfttw8"/>
           <w:rFonts w:cstheme="minorHAnsi"/>
         </w:rPr>
-        <w:t>curl -X POST -H "Content-Type: application/json" -d "{\"email\": \"nuevo@participante.com\", \"idEvento\": 1, \"nombres\": \"Juan\", \"apellidos\": \"Pérez\", \"telefono\": \"123456789\"}" http://localhost:9099/</w:t>
-      </w:r>
-      <w:r>
-        <w:rPr>
-          <w:rStyle w:val="fadeinpfttw8"/>
-          <w:rFonts w:cstheme="minorHAnsi"/>
-        </w:rPr>
-        <w:t>api2/</w:t>
-      </w:r>
-      <w:r>
-        <w:rPr>
-          <w:rStyle w:val="fadeinpfttw8"/>
-          <w:rFonts w:cstheme="minorHAnsi"/>
-        </w:rPr>
-        <w:t xml:space="preserve">inscripciones </w:t>
-      </w:r>
+        <w:t xml:space="preserve">curl -X POST -H "Content-Type: application/json" -d "{\"email\": \"nuevo@participante.com\", \"idEvento\": 1, \"nombres\": \"Juan\", \"apellidos\": \"Perez\", \"telefono\": \"123456789\"}" </w:t>
+      </w:r>
+      <w:hyperlink r:id="rId7" w:history="1">
+        <w:r>
+          <w:rPr>
+            <w:rStyle w:val="Hipervnculo"/>
+            <w:rFonts w:cstheme="minorHAnsi"/>
+          </w:rPr>
+          <w:t>http://localhost:9099/api2/inscripciones</w:t>
+        </w:r>
+      </w:hyperlink>
     </w:p>
     <w:p>
       <w:pPr>
@@ -1289,7 +818,7 @@
         </w:rPr>
         <w:t xml:space="preserve">curl -X GET </w:t>
       </w:r>
-      <w:hyperlink r:id="rId9" w:history="1">
+      <w:hyperlink r:id="rId8" w:history="1">
         <w:r>
           <w:rPr>
             <w:rStyle w:val="Hipervnculo"/>
@@ -1565,7 +1094,7 @@
                 <w:lang w:eastAsia="es-PE"/>
               </w:rPr>
             </w:pPr>
-            <w:hyperlink r:id="rId10" w:history="1">
+            <w:hyperlink r:id="rId9" w:history="1">
               <w:r>
                 <w:rPr>
                   <w:rFonts w:ascii="Calibri" w:eastAsia="Times New Roman" w:hAnsi="Calibri" w:cs="Calibri"/>
@@ -1591,199 +1120,35 @@
             <w:pPr>
               <w:spacing w:after="0" w:line="240" w:lineRule="auto"/>
               <w:rPr>
-                <w:rFonts w:ascii="Arial Unicode MS" w:eastAsia="Times New Roman" w:hAnsi="Arial Unicode MS" w:cs="Calibri"/>
-                <w:color w:val="000000"/>
-                <w:sz w:val="14"/>
-                <w:szCs w:val="14"/>
-                <w:lang w:eastAsia="es-PE"/>
-              </w:rPr>
-            </w:pPr>
-            <w:r>
-              <w:rPr>
-                <w:rFonts w:ascii="Arial Unicode MS" w:eastAsia="Times New Roman" w:hAnsi="Arial Unicode MS" w:cs="Calibri"/>
-                <w:color w:val="000000"/>
-                <w:sz w:val="14"/>
-                <w:szCs w:val="14"/>
-                <w:lang w:eastAsia="es-PE"/>
-              </w:rPr>
-              <w:t>curl -X POST -H "Content-Type: application/json; charset=UTF-8" \</w:t>
-            </w:r>
-          </w:p>
-          <w:p>
-            <w:pPr>
-              <w:spacing w:after="0" w:line="240" w:lineRule="auto"/>
-              <w:rPr>
-                <w:rFonts w:ascii="Arial Unicode MS" w:eastAsia="Times New Roman" w:hAnsi="Arial Unicode MS" w:cs="Calibri"/>
-                <w:color w:val="000000"/>
-                <w:sz w:val="14"/>
-                <w:szCs w:val="14"/>
-                <w:lang w:eastAsia="es-PE"/>
-              </w:rPr>
-            </w:pPr>
-            <w:r>
-              <w:rPr>
-                <w:rFonts w:ascii="Arial Unicode MS" w:eastAsia="Times New Roman" w:hAnsi="Arial Unicode MS" w:cs="Calibri"/>
-                <w:color w:val="000000"/>
-                <w:sz w:val="14"/>
-                <w:szCs w:val="14"/>
-                <w:lang w:eastAsia="es-PE"/>
-              </w:rPr>
-              <w:t>-d '{</w:t>
-            </w:r>
-          </w:p>
-          <w:p>
-            <w:pPr>
-              <w:spacing w:after="0" w:line="240" w:lineRule="auto"/>
-              <w:rPr>
-                <w:rFonts w:ascii="Arial Unicode MS" w:eastAsia="Times New Roman" w:hAnsi="Arial Unicode MS" w:cs="Calibri"/>
-                <w:color w:val="000000"/>
-                <w:sz w:val="14"/>
-                <w:szCs w:val="14"/>
-                <w:lang w:eastAsia="es-PE"/>
-              </w:rPr>
-            </w:pPr>
-            <w:r>
-              <w:rPr>
-                <w:rFonts w:ascii="Arial Unicode MS" w:eastAsia="Times New Roman" w:hAnsi="Arial Unicode MS" w:cs="Calibri"/>
-                <w:color w:val="000000"/>
-                <w:sz w:val="14"/>
-                <w:szCs w:val="14"/>
-                <w:lang w:eastAsia="es-PE"/>
-              </w:rPr>
-              <w:t xml:space="preserve">  "nombre": "Conferencia Tech 2025",</w:t>
-            </w:r>
-          </w:p>
-          <w:p>
-            <w:pPr>
-              <w:spacing w:after="0" w:line="240" w:lineRule="auto"/>
-              <w:rPr>
-                <w:rFonts w:ascii="Arial Unicode MS" w:eastAsia="Times New Roman" w:hAnsi="Arial Unicode MS" w:cs="Calibri"/>
-                <w:color w:val="000000"/>
-                <w:sz w:val="14"/>
-                <w:szCs w:val="14"/>
-                <w:lang w:eastAsia="es-PE"/>
-              </w:rPr>
-            </w:pPr>
-            <w:r>
-              <w:rPr>
-                <w:rFonts w:ascii="Arial Unicode MS" w:eastAsia="Times New Roman" w:hAnsi="Arial Unicode MS" w:cs="Calibri"/>
-                <w:color w:val="000000"/>
-                <w:sz w:val="14"/>
-                <w:szCs w:val="14"/>
-                <w:lang w:eastAsia="es-PE"/>
-              </w:rPr>
-              <w:t xml:space="preserve">  "descripcion": "Un evento sobre las \u00faltimas tecnolog\u00edas III",</w:t>
-            </w:r>
-          </w:p>
-          <w:p>
-            <w:pPr>
-              <w:spacing w:after="0" w:line="240" w:lineRule="auto"/>
-              <w:rPr>
-                <w:rFonts w:ascii="Arial Unicode MS" w:eastAsia="Times New Roman" w:hAnsi="Arial Unicode MS" w:cs="Calibri"/>
-                <w:color w:val="000000"/>
-                <w:sz w:val="14"/>
-                <w:szCs w:val="14"/>
-                <w:lang w:eastAsia="es-PE"/>
-              </w:rPr>
-            </w:pPr>
-            <w:r>
-              <w:rPr>
-                <w:rFonts w:ascii="Arial Unicode MS" w:eastAsia="Times New Roman" w:hAnsi="Arial Unicode MS" w:cs="Calibri"/>
-                <w:color w:val="000000"/>
-                <w:sz w:val="14"/>
-                <w:szCs w:val="14"/>
-                <w:lang w:eastAsia="es-PE"/>
-              </w:rPr>
-              <w:t xml:space="preserve">  "fechaInicio": "2025-10-01",</w:t>
-            </w:r>
-          </w:p>
-          <w:p>
-            <w:pPr>
-              <w:spacing w:after="0" w:line="240" w:lineRule="auto"/>
-              <w:rPr>
-                <w:rFonts w:ascii="Arial Unicode MS" w:eastAsia="Times New Roman" w:hAnsi="Arial Unicode MS" w:cs="Calibri"/>
-                <w:color w:val="000000"/>
-                <w:sz w:val="14"/>
-                <w:szCs w:val="14"/>
-                <w:lang w:eastAsia="es-PE"/>
-              </w:rPr>
-            </w:pPr>
-            <w:r>
-              <w:rPr>
-                <w:rFonts w:ascii="Arial Unicode MS" w:eastAsia="Times New Roman" w:hAnsi="Arial Unicode MS" w:cs="Calibri"/>
-                <w:color w:val="000000"/>
-                <w:sz w:val="14"/>
-                <w:szCs w:val="14"/>
-                <w:lang w:eastAsia="es-PE"/>
-              </w:rPr>
-              <w:t xml:space="preserve">  "fechaFin": "2025-10-03",</w:t>
-            </w:r>
-          </w:p>
-          <w:p>
-            <w:pPr>
-              <w:spacing w:after="0" w:line="240" w:lineRule="auto"/>
-              <w:rPr>
-                <w:rFonts w:ascii="Arial Unicode MS" w:eastAsia="Times New Roman" w:hAnsi="Arial Unicode MS" w:cs="Calibri"/>
-                <w:color w:val="000000"/>
-                <w:sz w:val="14"/>
-                <w:szCs w:val="14"/>
-                <w:lang w:eastAsia="es-PE"/>
-              </w:rPr>
-            </w:pPr>
-            <w:r>
-              <w:rPr>
-                <w:rFonts w:ascii="Arial Unicode MS" w:eastAsia="Times New Roman" w:hAnsi="Arial Unicode MS" w:cs="Calibri"/>
-                <w:color w:val="000000"/>
-                <w:sz w:val="14"/>
-                <w:szCs w:val="14"/>
-                <w:lang w:eastAsia="es-PE"/>
-              </w:rPr>
-              <w:t xml:space="preserve">  "lugar": "Centro de Convenciones",</w:t>
-            </w:r>
-          </w:p>
-          <w:p>
-            <w:pPr>
-              <w:spacing w:after="0" w:line="240" w:lineRule="auto"/>
-              <w:rPr>
-                <w:rFonts w:ascii="Arial Unicode MS" w:eastAsia="Times New Roman" w:hAnsi="Arial Unicode MS" w:cs="Calibri"/>
-                <w:color w:val="000000"/>
-                <w:sz w:val="14"/>
-                <w:szCs w:val="14"/>
-                <w:lang w:eastAsia="es-PE"/>
-              </w:rPr>
-            </w:pPr>
-            <w:r>
-              <w:rPr>
-                <w:rFonts w:ascii="Arial Unicode MS" w:eastAsia="Times New Roman" w:hAnsi="Arial Unicode MS" w:cs="Calibri"/>
-                <w:color w:val="000000"/>
-                <w:sz w:val="14"/>
-                <w:szCs w:val="14"/>
-                <w:lang w:eastAsia="es-PE"/>
-              </w:rPr>
-              <w:t xml:space="preserve">  "cupoMaximo": 100</w:t>
-            </w:r>
-          </w:p>
-          <w:p>
-            <w:pPr>
-              <w:spacing w:after="0" w:line="240" w:lineRule="auto"/>
-              <w:rPr>
-                <w:rFonts w:ascii="Arial Unicode MS" w:eastAsia="Times New Roman" w:hAnsi="Arial Unicode MS" w:cs="Calibri"/>
-                <w:color w:val="000000"/>
-                <w:sz w:val="14"/>
-                <w:szCs w:val="14"/>
-                <w:lang w:eastAsia="es-PE"/>
-              </w:rPr>
-            </w:pPr>
-            <w:r>
-              <w:rPr>
-                <w:rFonts w:ascii="Arial Unicode MS" w:eastAsia="Times New Roman" w:hAnsi="Arial Unicode MS" w:cs="Calibri"/>
-                <w:color w:val="000000"/>
-                <w:sz w:val="14"/>
-                <w:szCs w:val="14"/>
-                <w:lang w:eastAsia="es-PE"/>
-              </w:rPr>
-              <w:t>}' http://localhost:8081/eventos</w:t>
-            </w:r>
+                <w:rFonts w:ascii="Arial Unicode MS" w:hAnsi="Arial Unicode MS" w:cs="Calibri"/>
+                <w:color w:val="000000"/>
+                <w:sz w:val="14"/>
+                <w:szCs w:val="14"/>
+                <w:lang w:val="en-US"/>
+              </w:rPr>
+            </w:pPr>
+            <w:r>
+              <w:rPr>
+                <w:rFonts w:ascii="Arial Unicode MS" w:hAnsi="Arial Unicode MS" w:cs="Calibri"/>
+                <w:color w:val="000000"/>
+                <w:sz w:val="14"/>
+                <w:szCs w:val="14"/>
+                <w:lang w:val="en-US" w:eastAsia="es-PE"/>
+              </w:rPr>
+              <w:t>curl -X POST -H "Content-Type: application/json; charset=UTF-8" -d "{\"nombre\": \"Conferencia Tech 2025\", \"descripcion\": \"Un evento sobre las ultimas tecnologias III\", \"fechaInicio\": \"2025-10-01\", \"fechaFin\": \"2025-10-03\", \"lugar\": \"Centro de Convenciones\", \"cupoMaximo\": 100}" http://localhost:8081/eventos</w:t>
+            </w:r>
+          </w:p>
+          <w:p>
+            <w:pPr>
+              <w:spacing w:after="0" w:line="240" w:lineRule="auto"/>
+              <w:rPr>
+                <w:rFonts w:ascii="Arial Unicode MS" w:eastAsia="Times New Roman" w:hAnsi="Arial Unicode MS" w:cs="Calibri"/>
+                <w:color w:val="000000"/>
+                <w:sz w:val="14"/>
+                <w:szCs w:val="14"/>
+                <w:lang w:eastAsia="es-PE"/>
+              </w:rPr>
+            </w:pPr>
           </w:p>
         </w:tc>
       </w:tr>
@@ -1870,7 +1235,7 @@
                 <w:lang w:eastAsia="es-PE"/>
               </w:rPr>
             </w:pPr>
-            <w:hyperlink r:id="rId11" w:history="1">
+            <w:hyperlink r:id="rId10" w:history="1">
               <w:r>
                 <w:rPr>
                   <w:rFonts w:ascii="Calibri" w:eastAsia="Times New Roman" w:hAnsi="Calibri" w:cs="Calibri"/>
@@ -1900,254 +1265,18 @@
                 <w:color w:val="000000"/>
                 <w:sz w:val="14"/>
                 <w:szCs w:val="14"/>
-                <w:lang w:eastAsia="es-PE"/>
-              </w:rPr>
-            </w:pPr>
-            <w:r>
-              <w:rPr>
-                <w:rFonts w:ascii="Arial Unicode MS" w:eastAsia="Times New Roman" w:hAnsi="Arial Unicode MS" w:cs="Calibri"/>
-                <w:color w:val="000000"/>
-                <w:sz w:val="14"/>
-                <w:szCs w:val="14"/>
-                <w:lang w:eastAsia="es-PE"/>
-              </w:rPr>
-              <w:t>curl -X POST -H "Content-Type: application/json; charset=UTF-8" \</w:t>
-            </w:r>
-          </w:p>
-          <w:p>
-            <w:pPr>
-              <w:spacing w:after="0" w:line="240" w:lineRule="auto"/>
-              <w:rPr>
-                <w:rFonts w:ascii="Arial Unicode MS" w:eastAsia="Times New Roman" w:hAnsi="Arial Unicode MS" w:cs="Calibri"/>
-                <w:color w:val="000000"/>
-                <w:sz w:val="14"/>
-                <w:szCs w:val="14"/>
-                <w:lang w:eastAsia="es-PE"/>
-              </w:rPr>
-            </w:pPr>
-            <w:r>
-              <w:rPr>
-                <w:rFonts w:ascii="Arial Unicode MS" w:eastAsia="Times New Roman" w:hAnsi="Arial Unicode MS" w:cs="Calibri"/>
-                <w:color w:val="000000"/>
-                <w:sz w:val="14"/>
-                <w:szCs w:val="14"/>
-                <w:lang w:eastAsia="es-PE"/>
-              </w:rPr>
-              <w:t>-d '{</w:t>
-            </w:r>
-          </w:p>
-          <w:p>
-            <w:pPr>
-              <w:spacing w:after="0" w:line="240" w:lineRule="auto"/>
-              <w:rPr>
-                <w:rFonts w:ascii="Arial Unicode MS" w:eastAsia="Times New Roman" w:hAnsi="Arial Unicode MS" w:cs="Calibri"/>
-                <w:color w:val="000000"/>
-                <w:sz w:val="14"/>
-                <w:szCs w:val="14"/>
-                <w:lang w:eastAsia="es-PE"/>
-              </w:rPr>
-            </w:pPr>
-            <w:r>
-              <w:rPr>
-                <w:rFonts w:ascii="Arial Unicode MS" w:eastAsia="Times New Roman" w:hAnsi="Arial Unicode MS" w:cs="Calibri"/>
-                <w:color w:val="000000"/>
-                <w:sz w:val="14"/>
-                <w:szCs w:val="14"/>
-                <w:lang w:eastAsia="es-PE"/>
-              </w:rPr>
-              <w:t xml:space="preserve">  "nombre": "Conferencia Tech 2025",</w:t>
-            </w:r>
-          </w:p>
-          <w:p>
-            <w:pPr>
-              <w:spacing w:after="0" w:line="240" w:lineRule="auto"/>
-              <w:rPr>
-                <w:rFonts w:ascii="Arial Unicode MS" w:eastAsia="Times New Roman" w:hAnsi="Arial Unicode MS" w:cs="Calibri"/>
-                <w:color w:val="000000"/>
-                <w:sz w:val="14"/>
-                <w:szCs w:val="14"/>
-                <w:lang w:eastAsia="es-PE"/>
-              </w:rPr>
-            </w:pPr>
-            <w:r>
-              <w:rPr>
-                <w:rFonts w:ascii="Arial Unicode MS" w:eastAsia="Times New Roman" w:hAnsi="Arial Unicode MS" w:cs="Calibri"/>
-                <w:color w:val="000000"/>
-                <w:sz w:val="14"/>
-                <w:szCs w:val="14"/>
-                <w:lang w:eastAsia="es-PE"/>
-              </w:rPr>
-              <w:t xml:space="preserve">  "descripcion": "Un evento sobre las \u00faltimas tecnolog\u00edas III",</w:t>
-            </w:r>
-          </w:p>
-          <w:p>
-            <w:pPr>
-              <w:spacing w:after="0" w:line="240" w:lineRule="auto"/>
-              <w:rPr>
-                <w:rFonts w:ascii="Arial Unicode MS" w:eastAsia="Times New Roman" w:hAnsi="Arial Unicode MS" w:cs="Calibri"/>
-                <w:color w:val="000000"/>
-                <w:sz w:val="14"/>
-                <w:szCs w:val="14"/>
-                <w:lang w:eastAsia="es-PE"/>
-              </w:rPr>
-            </w:pPr>
-            <w:r>
-              <w:rPr>
-                <w:rFonts w:ascii="Arial Unicode MS" w:eastAsia="Times New Roman" w:hAnsi="Arial Unicode MS" w:cs="Calibri"/>
-                <w:color w:val="000000"/>
-                <w:sz w:val="14"/>
-                <w:szCs w:val="14"/>
-                <w:lang w:eastAsia="es-PE"/>
-              </w:rPr>
-              <w:t xml:space="preserve">  "fechaInicio": "2025-10-01",</w:t>
-            </w:r>
-          </w:p>
-          <w:p>
-            <w:pPr>
-              <w:spacing w:after="0" w:line="240" w:lineRule="auto"/>
-              <w:rPr>
-                <w:rFonts w:ascii="Arial Unicode MS" w:eastAsia="Times New Roman" w:hAnsi="Arial Unicode MS" w:cs="Calibri"/>
-                <w:color w:val="000000"/>
-                <w:sz w:val="14"/>
-                <w:szCs w:val="14"/>
-                <w:lang w:eastAsia="es-PE"/>
-              </w:rPr>
-            </w:pPr>
-            <w:r>
-              <w:rPr>
-                <w:rFonts w:ascii="Arial Unicode MS" w:eastAsia="Times New Roman" w:hAnsi="Arial Unicode MS" w:cs="Calibri"/>
-                <w:color w:val="000000"/>
-                <w:sz w:val="14"/>
-                <w:szCs w:val="14"/>
-                <w:lang w:eastAsia="es-PE"/>
-              </w:rPr>
-              <w:t xml:space="preserve">  "fechaFin": "2025-10-03",</w:t>
-            </w:r>
-          </w:p>
-          <w:p>
-            <w:pPr>
-              <w:spacing w:after="0" w:line="240" w:lineRule="auto"/>
-              <w:rPr>
-                <w:rFonts w:ascii="Arial Unicode MS" w:eastAsia="Times New Roman" w:hAnsi="Arial Unicode MS" w:cs="Calibri"/>
-                <w:color w:val="000000"/>
-                <w:sz w:val="14"/>
-                <w:szCs w:val="14"/>
-                <w:lang w:eastAsia="es-PE"/>
-              </w:rPr>
-            </w:pPr>
-            <w:r>
-              <w:rPr>
-                <w:rFonts w:ascii="Arial Unicode MS" w:eastAsia="Times New Roman" w:hAnsi="Arial Unicode MS" w:cs="Calibri"/>
-                <w:color w:val="000000"/>
-                <w:sz w:val="14"/>
-                <w:szCs w:val="14"/>
-                <w:lang w:eastAsia="es-PE"/>
-              </w:rPr>
-              <w:t xml:space="preserve">  "lugar": "Centro de Convenciones",</w:t>
-            </w:r>
-          </w:p>
-          <w:p>
-            <w:pPr>
-              <w:spacing w:after="0" w:line="240" w:lineRule="auto"/>
-              <w:rPr>
-                <w:rFonts w:ascii="Arial Unicode MS" w:eastAsia="Times New Roman" w:hAnsi="Arial Unicode MS" w:cs="Calibri"/>
-                <w:color w:val="000000"/>
-                <w:sz w:val="14"/>
-                <w:szCs w:val="14"/>
-                <w:lang w:eastAsia="es-PE"/>
-              </w:rPr>
-            </w:pPr>
-            <w:r>
-              <w:rPr>
-                <w:rFonts w:ascii="Arial Unicode MS" w:eastAsia="Times New Roman" w:hAnsi="Arial Unicode MS" w:cs="Calibri"/>
-                <w:color w:val="000000"/>
-                <w:sz w:val="14"/>
-                <w:szCs w:val="14"/>
-                <w:lang w:eastAsia="es-PE"/>
-              </w:rPr>
-              <w:t xml:space="preserve">  "cupoMaximo": 100</w:t>
-            </w:r>
-          </w:p>
-          <w:p>
-            <w:pPr>
-              <w:spacing w:after="0" w:line="240" w:lineRule="auto"/>
-              <w:rPr>
-                <w:rFonts w:ascii="Arial Unicode MS" w:eastAsia="Times New Roman" w:hAnsi="Arial Unicode MS" w:cs="Calibri"/>
-                <w:color w:val="000000"/>
-                <w:sz w:val="14"/>
-                <w:szCs w:val="14"/>
-                <w:lang w:eastAsia="es-PE"/>
-              </w:rPr>
-            </w:pPr>
-            <w:r>
-              <w:rPr>
-                <w:rFonts w:ascii="Arial Unicode MS" w:eastAsia="Times New Roman" w:hAnsi="Arial Unicode MS" w:cs="Calibri"/>
-                <w:color w:val="000000"/>
-                <w:sz w:val="14"/>
-                <w:szCs w:val="14"/>
-                <w:lang w:eastAsia="es-PE"/>
-              </w:rPr>
-              <w:t>}' http://localhost:</w:t>
-            </w:r>
-            <w:r>
-              <w:rPr>
-                <w:rFonts w:ascii="Arial Unicode MS" w:eastAsia="Times New Roman" w:hAnsi="Arial Unicode MS" w:cs="Calibri"/>
-                <w:color w:val="000000"/>
-                <w:sz w:val="14"/>
-                <w:szCs w:val="14"/>
-                <w:lang w:eastAsia="es-PE"/>
-              </w:rPr>
-              <w:t>9099</w:t>
-            </w:r>
-            <w:r>
-              <w:rPr>
-                <w:rFonts w:ascii="Arial Unicode MS" w:eastAsia="Times New Roman" w:hAnsi="Arial Unicode MS" w:cs="Calibri"/>
-                <w:color w:val="000000"/>
-                <w:sz w:val="14"/>
-                <w:szCs w:val="14"/>
-                <w:lang w:eastAsia="es-PE"/>
-              </w:rPr>
-              <w:t>/</w:t>
-            </w:r>
-            <w:r>
-              <w:rPr>
-                <w:rFonts w:ascii="Arial Unicode MS" w:eastAsia="Times New Roman" w:hAnsi="Arial Unicode MS" w:cs="Calibri"/>
-                <w:color w:val="000000"/>
-                <w:sz w:val="14"/>
-                <w:szCs w:val="14"/>
-                <w:lang w:eastAsia="es-PE"/>
-              </w:rPr>
-              <w:t>ap</w:t>
-            </w:r>
-            <w:r>
-              <w:rPr>
-                <w:rFonts w:ascii="Arial Unicode MS" w:eastAsia="Times New Roman" w:hAnsi="Arial Unicode MS" w:cs="Calibri"/>
-                <w:color w:val="000000"/>
-                <w:sz w:val="14"/>
-                <w:szCs w:val="14"/>
-                <w:lang w:eastAsia="es-PE"/>
-              </w:rPr>
-              <w:t>i</w:t>
-            </w:r>
-            <w:r>
-              <w:rPr>
-                <w:rFonts w:ascii="Arial Unicode MS" w:eastAsia="Times New Roman" w:hAnsi="Arial Unicode MS" w:cs="Calibri"/>
-                <w:color w:val="000000"/>
-                <w:sz w:val="14"/>
-                <w:szCs w:val="14"/>
-                <w:lang w:eastAsia="es-PE"/>
-              </w:rPr>
-              <w:t>1/</w:t>
-            </w:r>
-            <w:r>
-              <w:rPr>
-                <w:rFonts w:ascii="Arial Unicode MS" w:eastAsia="Times New Roman" w:hAnsi="Arial Unicode MS" w:cs="Calibri"/>
-                <w:color w:val="000000"/>
-                <w:sz w:val="14"/>
-                <w:szCs w:val="14"/>
-                <w:lang w:eastAsia="es-PE"/>
-              </w:rPr>
-              <w:t>eventos</w:t>
+                <w:lang w:val="en-US" w:eastAsia="es-PE"/>
+              </w:rPr>
+            </w:pPr>
+            <w:r>
+              <w:rPr>
+                <w:rFonts w:ascii="Arial Unicode MS" w:eastAsia="Times New Roman" w:hAnsi="Arial Unicode MS" w:cs="Calibri"/>
+                <w:color w:val="000000"/>
+                <w:sz w:val="14"/>
+                <w:szCs w:val="14"/>
+                <w:lang w:val="en-US" w:eastAsia="es-PE"/>
+              </w:rPr>
+              <w:t>curl -X POST -H "Content-Type: application/json; charset=UTF-8" -d "{\"nombre\": \"Conferencia Tech 2025\", \"descripcion\": \"Un evento sobre las ultimas tecnologias IV\", \"fechaInicio\": \"2025-10-01\", \"fechaFin\": \"2025-10-03\", \"lugar\": \"Centro de Convenciones II\", \"cupoMaximo\": 100}" http://localhost:9099/api1/eventos</w:t>
             </w:r>
           </w:p>
         </w:tc>
@@ -2235,7 +1364,7 @@
                 <w:lang w:eastAsia="es-PE"/>
               </w:rPr>
             </w:pPr>
-            <w:hyperlink r:id="rId12" w:history="1">
+            <w:hyperlink r:id="rId11" w:history="1">
               <w:r>
                 <w:rPr>
                   <w:rFonts w:ascii="Calibri" w:eastAsia="Times New Roman" w:hAnsi="Calibri" w:cs="Calibri"/>
@@ -2265,16 +1394,16 @@
                 <w:color w:val="000000"/>
                 <w:sz w:val="14"/>
                 <w:szCs w:val="14"/>
-                <w:lang w:eastAsia="es-PE"/>
-              </w:rPr>
-            </w:pPr>
-            <w:r>
-              <w:rPr>
-                <w:rFonts w:ascii="Arial Unicode MS" w:eastAsia="Times New Roman" w:hAnsi="Arial Unicode MS" w:cs="Calibri"/>
-                <w:color w:val="000000"/>
-                <w:sz w:val="14"/>
-                <w:szCs w:val="14"/>
-                <w:lang w:eastAsia="es-PE"/>
+                <w:lang w:val="en-US" w:eastAsia="es-PE"/>
+              </w:rPr>
+            </w:pPr>
+            <w:r>
+              <w:rPr>
+                <w:rFonts w:ascii="Arial Unicode MS" w:eastAsia="Times New Roman" w:hAnsi="Arial Unicode MS" w:cs="Calibri"/>
+                <w:color w:val="000000"/>
+                <w:sz w:val="14"/>
+                <w:szCs w:val="14"/>
+                <w:lang w:val="en-US" w:eastAsia="es-PE"/>
               </w:rPr>
               <w:t>curl -X GET http://localhost:8081/eventos</w:t>
             </w:r>
@@ -2364,7 +1493,7 @@
                 <w:lang w:eastAsia="es-PE"/>
               </w:rPr>
             </w:pPr>
-            <w:hyperlink r:id="rId13" w:history="1">
+            <w:hyperlink r:id="rId12" w:history="1">
               <w:r>
                 <w:rPr>
                   <w:rFonts w:ascii="Calibri" w:eastAsia="Times New Roman" w:hAnsi="Calibri" w:cs="Calibri"/>
@@ -2394,16 +1523,16 @@
                 <w:color w:val="000000"/>
                 <w:sz w:val="14"/>
                 <w:szCs w:val="14"/>
-                <w:lang w:eastAsia="es-PE"/>
-              </w:rPr>
-            </w:pPr>
-            <w:r>
-              <w:rPr>
-                <w:rFonts w:ascii="Arial Unicode MS" w:eastAsia="Times New Roman" w:hAnsi="Arial Unicode MS" w:cs="Calibri"/>
-                <w:color w:val="000000"/>
-                <w:sz w:val="14"/>
-                <w:szCs w:val="14"/>
-                <w:lang w:eastAsia="es-PE"/>
+                <w:lang w:val="en-US" w:eastAsia="es-PE"/>
+              </w:rPr>
+            </w:pPr>
+            <w:r>
+              <w:rPr>
+                <w:rFonts w:ascii="Arial Unicode MS" w:eastAsia="Times New Roman" w:hAnsi="Arial Unicode MS" w:cs="Calibri"/>
+                <w:color w:val="000000"/>
+                <w:sz w:val="14"/>
+                <w:szCs w:val="14"/>
+                <w:lang w:val="en-US" w:eastAsia="es-PE"/>
               </w:rPr>
               <w:t>curl -X GET http://localhost:9099/api1/eventos</w:t>
             </w:r>
@@ -2471,6 +1600,135 @@
                 <w:lang w:eastAsia="es-PE"/>
               </w:rPr>
               <w:t>GET</w:t>
+            </w:r>
+          </w:p>
+        </w:tc>
+        <w:tc>
+          <w:tcPr>
+            <w:tcW w:w="3443" w:type="dxa"/>
+            <w:shd w:val="clear" w:color="auto" w:fill="auto"/>
+            <w:vAlign w:val="center"/>
+            <w:hideMark/>
+          </w:tcPr>
+          <w:p>
+            <w:pPr>
+              <w:spacing w:after="0" w:line="240" w:lineRule="auto"/>
+              <w:rPr>
+                <w:rFonts w:ascii="Calibri" w:eastAsia="Times New Roman" w:hAnsi="Calibri" w:cs="Calibri"/>
+                <w:color w:val="0563C1"/>
+                <w:sz w:val="14"/>
+                <w:szCs w:val="14"/>
+                <w:u w:val="single"/>
+                <w:lang w:eastAsia="es-PE"/>
+              </w:rPr>
+            </w:pPr>
+            <w:hyperlink r:id="rId13" w:history="1">
+              <w:r>
+                <w:rPr>
+                  <w:rFonts w:ascii="Calibri" w:eastAsia="Times New Roman" w:hAnsi="Calibri" w:cs="Calibri"/>
+                  <w:color w:val="0563C1"/>
+                  <w:sz w:val="14"/>
+                  <w:szCs w:val="14"/>
+                  <w:u w:val="single"/>
+                  <w:lang w:eastAsia="es-PE"/>
+                </w:rPr>
+                <w:t>http://localhost:8081/eventos/{id}</w:t>
+              </w:r>
+            </w:hyperlink>
+          </w:p>
+        </w:tc>
+        <w:tc>
+          <w:tcPr>
+            <w:tcW w:w="4199" w:type="dxa"/>
+            <w:shd w:val="clear" w:color="auto" w:fill="auto"/>
+            <w:vAlign w:val="center"/>
+            <w:hideMark/>
+          </w:tcPr>
+          <w:p>
+            <w:pPr>
+              <w:spacing w:after="0" w:line="240" w:lineRule="auto"/>
+              <w:rPr>
+                <w:rFonts w:ascii="Arial Unicode MS" w:eastAsia="Times New Roman" w:hAnsi="Arial Unicode MS" w:cs="Calibri"/>
+                <w:color w:val="000000"/>
+                <w:sz w:val="14"/>
+                <w:szCs w:val="14"/>
+                <w:lang w:val="en-US" w:eastAsia="es-PE"/>
+              </w:rPr>
+            </w:pPr>
+            <w:r>
+              <w:rPr>
+                <w:rFonts w:ascii="Arial Unicode MS" w:eastAsia="Times New Roman" w:hAnsi="Arial Unicode MS" w:cs="Calibri"/>
+                <w:color w:val="000000"/>
+                <w:sz w:val="14"/>
+                <w:szCs w:val="14"/>
+                <w:lang w:val="en-US" w:eastAsia="es-PE"/>
+              </w:rPr>
+              <w:t>curl -X GET http://localhost:8081/eventos/1</w:t>
+            </w:r>
+          </w:p>
+        </w:tc>
+      </w:tr>
+      <w:tr>
+        <w:trPr>
+          <w:trHeight w:val="360"/>
+        </w:trPr>
+        <w:tc>
+          <w:tcPr>
+            <w:tcW w:w="1105" w:type="dxa"/>
+            <w:shd w:val="clear" w:color="auto" w:fill="auto"/>
+            <w:vAlign w:val="center"/>
+            <w:hideMark/>
+          </w:tcPr>
+          <w:p>
+            <w:pPr>
+              <w:spacing w:after="0" w:line="240" w:lineRule="auto"/>
+              <w:rPr>
+                <w:rFonts w:ascii="Arial Unicode MS" w:eastAsia="Times New Roman" w:hAnsi="Arial Unicode MS" w:cs="Calibri"/>
+                <w:color w:val="000000"/>
+                <w:sz w:val="14"/>
+                <w:szCs w:val="14"/>
+                <w:lang w:eastAsia="es-PE"/>
+              </w:rPr>
+            </w:pPr>
+            <w:r>
+              <w:rPr>
+                <w:rFonts w:ascii="Arial Unicode MS" w:eastAsia="Times New Roman" w:hAnsi="Arial Unicode MS" w:cs="Calibri"/>
+                <w:color w:val="000000"/>
+                <w:sz w:val="14"/>
+                <w:szCs w:val="14"/>
+                <w:lang w:eastAsia="es-PE"/>
+              </w:rPr>
+              <w:t>ms-eventos</w:t>
+            </w:r>
+          </w:p>
+        </w:tc>
+        <w:tc>
+          <w:tcPr>
+            <w:tcW w:w="608" w:type="dxa"/>
+            <w:shd w:val="clear" w:color="auto" w:fill="auto"/>
+            <w:vAlign w:val="center"/>
+            <w:hideMark/>
+          </w:tcPr>
+          <w:p>
+            <w:pPr>
+              <w:spacing w:after="0" w:line="240" w:lineRule="auto"/>
+              <w:rPr>
+                <w:rFonts w:ascii="Calibri" w:eastAsia="Times New Roman" w:hAnsi="Calibri" w:cs="Calibri"/>
+                <w:color w:val="000000"/>
+                <w:sz w:val="14"/>
+                <w:szCs w:val="14"/>
+                <w:lang w:eastAsia="es-PE"/>
+              </w:rPr>
+            </w:pPr>
+            <w:r>
+              <w:rPr>
+                <w:rFonts w:ascii="Calibri" w:eastAsia="Times New Roman" w:hAnsi="Calibri" w:cs="Calibri"/>
+                <w:color w:val="000000"/>
+                <w:sz w:val="14"/>
+                <w:szCs w:val="14"/>
+                <w:lang w:eastAsia="es-PE"/>
+              </w:rPr>
+              <w:t>PUT</w:t>
             </w:r>
           </w:p>
         </w:tc>
@@ -2534,14 +1792,34 @@
                 <w:szCs w:val="14"/>
                 <w:lang w:eastAsia="es-PE"/>
               </w:rPr>
-              <w:t>curl -X GET http://localhost:8081/eventos/1</w:t>
+              <w:t>curl -X PUT -H "Content-Type: application/json; charset=UTF-8" -d "{\"nombre\": \"Conferencia Tech 2025\", \"descripcion\": \"Un evento sobre las \u00faltimas tecnolog\u00edas III\", \"fechaInicio\": \"2025-10-01\", \"fechaFin\": \"2025-10-03\", \"lugar\": \"Centro de Convenciones\", \"cupoMaximo\": 100}" http://localhost:</w:t>
+            </w:r>
+            <w:r>
+              <w:rPr>
+                <w:rFonts w:ascii="Arial Unicode MS" w:eastAsia="Times New Roman" w:hAnsi="Arial Unicode MS" w:cs="Calibri"/>
+                <w:color w:val="000000"/>
+                <w:sz w:val="14"/>
+                <w:szCs w:val="14"/>
+                <w:lang w:eastAsia="es-PE"/>
+              </w:rPr>
+              <w:t>8081</w:t>
+            </w:r>
+            <w:r>
+              <w:rPr>
+                <w:rFonts w:ascii="Arial Unicode MS" w:eastAsia="Times New Roman" w:hAnsi="Arial Unicode MS" w:cs="Calibri"/>
+                <w:color w:val="000000"/>
+                <w:sz w:val="14"/>
+                <w:szCs w:val="14"/>
+                <w:lang w:eastAsia="es-PE"/>
+              </w:rPr>
+              <w:t>/eventos/1</w:t>
             </w:r>
           </w:p>
         </w:tc>
       </w:tr>
       <w:tr>
         <w:trPr>
-          <w:trHeight w:val="360"/>
+          <w:trHeight w:val="180"/>
         </w:trPr>
         <w:tc>
           <w:tcPr>
@@ -2599,7 +1877,7 @@
                 <w:szCs w:val="14"/>
                 <w:lang w:eastAsia="es-PE"/>
               </w:rPr>
-              <w:t>PUT</w:t>
+              <w:t>DELETE</w:t>
             </w:r>
           </w:p>
         </w:tc>
@@ -2663,155 +1941,6 @@
                 <w:szCs w:val="14"/>
                 <w:lang w:eastAsia="es-PE"/>
               </w:rPr>
-              <w:t>curl -X PUT -H "Content-Type: application/json; charset=UTF-8" -d "{\"nombre\": \"Conferencia Tech 2025\", \"descripcion\": \"Un evento sobre las \u00faltimas tecnolog\u00edas III\", \"fechaInicio\": \"2025-10-01\", \"fechaFin\": \"2025-10-03\", \"lugar\": \"Centro de Convenciones\", \"cupoMaximo\": 100}" http://localhost:</w:t>
-            </w:r>
-            <w:r>
-              <w:rPr>
-                <w:rFonts w:ascii="Arial Unicode MS" w:eastAsia="Times New Roman" w:hAnsi="Arial Unicode MS" w:cs="Calibri"/>
-                <w:color w:val="000000"/>
-                <w:sz w:val="14"/>
-                <w:szCs w:val="14"/>
-                <w:lang w:eastAsia="es-PE"/>
-              </w:rPr>
-              <w:t>8081</w:t>
-            </w:r>
-            <w:r>
-              <w:rPr>
-                <w:rFonts w:ascii="Arial Unicode MS" w:eastAsia="Times New Roman" w:hAnsi="Arial Unicode MS" w:cs="Calibri"/>
-                <w:color w:val="000000"/>
-                <w:sz w:val="14"/>
-                <w:szCs w:val="14"/>
-                <w:lang w:eastAsia="es-PE"/>
-              </w:rPr>
-              <w:t>/eventos/1</w:t>
-            </w:r>
-          </w:p>
-        </w:tc>
-      </w:tr>
-      <w:tr>
-        <w:trPr>
-          <w:trHeight w:val="180"/>
-        </w:trPr>
-        <w:tc>
-          <w:tcPr>
-            <w:tcW w:w="1105" w:type="dxa"/>
-            <w:shd w:val="clear" w:color="auto" w:fill="auto"/>
-            <w:vAlign w:val="center"/>
-            <w:hideMark/>
-          </w:tcPr>
-          <w:p>
-            <w:pPr>
-              <w:spacing w:after="0" w:line="240" w:lineRule="auto"/>
-              <w:rPr>
-                <w:rFonts w:ascii="Arial Unicode MS" w:eastAsia="Times New Roman" w:hAnsi="Arial Unicode MS" w:cs="Calibri"/>
-                <w:color w:val="000000"/>
-                <w:sz w:val="14"/>
-                <w:szCs w:val="14"/>
-                <w:lang w:eastAsia="es-PE"/>
-              </w:rPr>
-            </w:pPr>
-            <w:r>
-              <w:rPr>
-                <w:rFonts w:ascii="Arial Unicode MS" w:eastAsia="Times New Roman" w:hAnsi="Arial Unicode MS" w:cs="Calibri"/>
-                <w:color w:val="000000"/>
-                <w:sz w:val="14"/>
-                <w:szCs w:val="14"/>
-                <w:lang w:eastAsia="es-PE"/>
-              </w:rPr>
-              <w:t>ms-eventos</w:t>
-            </w:r>
-          </w:p>
-        </w:tc>
-        <w:tc>
-          <w:tcPr>
-            <w:tcW w:w="608" w:type="dxa"/>
-            <w:shd w:val="clear" w:color="auto" w:fill="auto"/>
-            <w:vAlign w:val="center"/>
-            <w:hideMark/>
-          </w:tcPr>
-          <w:p>
-            <w:pPr>
-              <w:spacing w:after="0" w:line="240" w:lineRule="auto"/>
-              <w:rPr>
-                <w:rFonts w:ascii="Calibri" w:eastAsia="Times New Roman" w:hAnsi="Calibri" w:cs="Calibri"/>
-                <w:color w:val="000000"/>
-                <w:sz w:val="14"/>
-                <w:szCs w:val="14"/>
-                <w:lang w:eastAsia="es-PE"/>
-              </w:rPr>
-            </w:pPr>
-            <w:r>
-              <w:rPr>
-                <w:rFonts w:ascii="Calibri" w:eastAsia="Times New Roman" w:hAnsi="Calibri" w:cs="Calibri"/>
-                <w:color w:val="000000"/>
-                <w:sz w:val="14"/>
-                <w:szCs w:val="14"/>
-                <w:lang w:eastAsia="es-PE"/>
-              </w:rPr>
-              <w:t>DELETE</w:t>
-            </w:r>
-          </w:p>
-        </w:tc>
-        <w:tc>
-          <w:tcPr>
-            <w:tcW w:w="3443" w:type="dxa"/>
-            <w:shd w:val="clear" w:color="auto" w:fill="auto"/>
-            <w:vAlign w:val="center"/>
-            <w:hideMark/>
-          </w:tcPr>
-          <w:p>
-            <w:pPr>
-              <w:spacing w:after="0" w:line="240" w:lineRule="auto"/>
-              <w:rPr>
-                <w:rFonts w:ascii="Calibri" w:eastAsia="Times New Roman" w:hAnsi="Calibri" w:cs="Calibri"/>
-                <w:color w:val="0563C1"/>
-                <w:sz w:val="14"/>
-                <w:szCs w:val="14"/>
-                <w:u w:val="single"/>
-                <w:lang w:eastAsia="es-PE"/>
-              </w:rPr>
-            </w:pPr>
-            <w:hyperlink r:id="rId16" w:history="1">
-              <w:r>
-                <w:rPr>
-                  <w:rFonts w:ascii="Calibri" w:eastAsia="Times New Roman" w:hAnsi="Calibri" w:cs="Calibri"/>
-                  <w:color w:val="0563C1"/>
-                  <w:sz w:val="14"/>
-                  <w:szCs w:val="14"/>
-                  <w:u w:val="single"/>
-                  <w:lang w:eastAsia="es-PE"/>
-                </w:rPr>
-                <w:t>http://localhost:8081/eventos/{id}</w:t>
-              </w:r>
-            </w:hyperlink>
-          </w:p>
-        </w:tc>
-        <w:tc>
-          <w:tcPr>
-            <w:tcW w:w="4199" w:type="dxa"/>
-            <w:shd w:val="clear" w:color="auto" w:fill="auto"/>
-            <w:vAlign w:val="center"/>
-            <w:hideMark/>
-          </w:tcPr>
-          <w:p>
-            <w:pPr>
-              <w:spacing w:after="0" w:line="240" w:lineRule="auto"/>
-              <w:rPr>
-                <w:rFonts w:ascii="Arial Unicode MS" w:eastAsia="Times New Roman" w:hAnsi="Arial Unicode MS" w:cs="Calibri"/>
-                <w:color w:val="000000"/>
-                <w:sz w:val="14"/>
-                <w:szCs w:val="14"/>
-                <w:lang w:eastAsia="es-PE"/>
-              </w:rPr>
-            </w:pPr>
-            <w:r>
-              <w:rPr>
-                <w:rFonts w:ascii="Arial Unicode MS" w:eastAsia="Times New Roman" w:hAnsi="Arial Unicode MS" w:cs="Calibri"/>
-                <w:color w:val="000000"/>
-                <w:sz w:val="14"/>
-                <w:szCs w:val="14"/>
-                <w:lang w:eastAsia="es-PE"/>
-              </w:rPr>
               <w:t>curl -X DELETE http://localhost:8081/eventos/</w:t>
             </w:r>
             <w:r>
@@ -2822,7 +1951,7 @@
                 <w:szCs w:val="14"/>
                 <w:lang w:eastAsia="es-PE"/>
               </w:rPr>
-              <w:t>{id}</w:t>
+              <w:t>1</w:t>
             </w:r>
           </w:p>
         </w:tc>
@@ -2910,7 +2039,7 @@
                 <w:lang w:eastAsia="es-PE"/>
               </w:rPr>
             </w:pPr>
-            <w:hyperlink r:id="rId17" w:history="1">
+            <w:hyperlink r:id="rId16" w:history="1">
               <w:r>
                 <w:rPr>
                   <w:rFonts w:ascii="Calibri" w:eastAsia="Times New Roman" w:hAnsi="Calibri" w:cs="Calibri"/>
@@ -3119,7 +2248,7 @@
                 <w:lang w:eastAsia="es-PE"/>
               </w:rPr>
             </w:pPr>
-            <w:hyperlink r:id="rId18" w:history="1">
+            <w:hyperlink r:id="rId17" w:history="1">
               <w:r>
                 <w:rPr>
                   <w:rFonts w:ascii="Calibri" w:eastAsia="Times New Roman" w:hAnsi="Calibri" w:cs="Calibri"/>
@@ -3308,7 +2437,7 @@
                 <w:lang w:eastAsia="es-PE"/>
               </w:rPr>
             </w:pPr>
-            <w:hyperlink r:id="rId19" w:history="1">
+            <w:hyperlink r:id="rId18" w:history="1">
               <w:r>
                 <w:rPr>
                   <w:rFonts w:ascii="Calibri" w:eastAsia="Times New Roman" w:hAnsi="Calibri" w:cs="Calibri"/>
@@ -3338,16 +2467,16 @@
                 <w:color w:val="000000"/>
                 <w:sz w:val="14"/>
                 <w:szCs w:val="14"/>
-                <w:lang w:eastAsia="es-PE"/>
-              </w:rPr>
-            </w:pPr>
-            <w:r>
-              <w:rPr>
-                <w:rFonts w:ascii="Arial Unicode MS" w:eastAsia="Times New Roman" w:hAnsi="Arial Unicode MS" w:cs="Calibri"/>
-                <w:color w:val="000000"/>
-                <w:sz w:val="14"/>
-                <w:szCs w:val="14"/>
-                <w:lang w:eastAsia="es-PE"/>
+                <w:lang w:val="en-US" w:eastAsia="es-PE"/>
+              </w:rPr>
+            </w:pPr>
+            <w:r>
+              <w:rPr>
+                <w:rFonts w:ascii="Arial Unicode MS" w:eastAsia="Times New Roman" w:hAnsi="Arial Unicode MS" w:cs="Calibri"/>
+                <w:color w:val="000000"/>
+                <w:sz w:val="14"/>
+                <w:szCs w:val="14"/>
+                <w:lang w:val="en-US" w:eastAsia="es-PE"/>
               </w:rPr>
               <w:t>curl -X GET http://localhost:8082/inscripciones/participante/1</w:t>
             </w:r>
@@ -3437,7 +2566,7 @@
                 <w:lang w:eastAsia="es-PE"/>
               </w:rPr>
             </w:pPr>
-            <w:hyperlink r:id="rId20" w:history="1">
+            <w:hyperlink r:id="rId19" w:history="1">
               <w:r>
                 <w:rPr>
                   <w:rFonts w:ascii="Calibri" w:eastAsia="Times New Roman" w:hAnsi="Calibri" w:cs="Calibri"/>
@@ -3467,16 +2596,16 @@
                 <w:color w:val="000000"/>
                 <w:sz w:val="14"/>
                 <w:szCs w:val="14"/>
-                <w:lang w:eastAsia="es-PE"/>
-              </w:rPr>
-            </w:pPr>
-            <w:r>
-              <w:rPr>
-                <w:rFonts w:ascii="Arial Unicode MS" w:eastAsia="Times New Roman" w:hAnsi="Arial Unicode MS" w:cs="Calibri"/>
-                <w:color w:val="000000"/>
-                <w:sz w:val="14"/>
-                <w:szCs w:val="14"/>
-                <w:lang w:eastAsia="es-PE"/>
+                <w:lang w:val="en-US" w:eastAsia="es-PE"/>
+              </w:rPr>
+            </w:pPr>
+            <w:r>
+              <w:rPr>
+                <w:rFonts w:ascii="Arial Unicode MS" w:eastAsia="Times New Roman" w:hAnsi="Arial Unicode MS" w:cs="Calibri"/>
+                <w:color w:val="000000"/>
+                <w:sz w:val="14"/>
+                <w:szCs w:val="14"/>
+                <w:lang w:val="en-US" w:eastAsia="es-PE"/>
               </w:rPr>
               <w:t>curl -X GET http://localhost:9099/api2/inscripciones/participante/1</w:t>
             </w:r>
@@ -3494,7 +2623,7 @@
           <w:rFonts w:eastAsia="Times New Roman" w:cstheme="minorHAnsi"/>
           <w:b/>
           <w:bCs/>
-          <w:lang w:eastAsia="es-PE"/>
+          <w:lang w:val="en-US" w:eastAsia="es-PE"/>
         </w:rPr>
       </w:pPr>
     </w:p>
@@ -3672,12 +2801,14 @@
         <w:rPr>
           <w:rStyle w:val="fadeinpfttw8"/>
           <w:rFonts w:cstheme="minorHAnsi"/>
-        </w:rPr>
-      </w:pPr>
-      <w:r>
-        <w:rPr>
-          <w:rStyle w:val="fadeinpfttw8"/>
-          <w:rFonts w:cstheme="minorHAnsi"/>
+          <w:lang w:val="en-US"/>
+        </w:rPr>
+      </w:pPr>
+      <w:r>
+        <w:rPr>
+          <w:rStyle w:val="fadeinpfttw8"/>
+          <w:rFonts w:cstheme="minorHAnsi"/>
+          <w:lang w:val="en-US"/>
         </w:rPr>
         <w:t>docker pull container-registry.oracle.com/database/express:21.3.0-xe</w:t>
       </w:r>
@@ -3692,6 +2823,7 @@
           <w:rFonts w:cstheme="minorHAnsi"/>
           <w:b/>
           <w:bCs/>
+          <w:lang w:val="en-US"/>
         </w:rPr>
       </w:pPr>
     </w:p>
@@ -3707,6 +2839,7 @@
           <w:bCs/>
           <w:i/>
           <w:iCs/>
+          <w:lang w:val="en-US"/>
         </w:rPr>
       </w:pPr>
       <w:r>
@@ -3717,8 +2850,8 @@
           <w:bCs/>
           <w:i/>
           <w:iCs/>
-        </w:rPr>
-        <w:lastRenderedPageBreak/>
+          <w:lang w:val="en-US"/>
+        </w:rPr>
         <w:t>Crear Namespace</w:t>
       </w:r>
     </w:p>
@@ -3734,25 +2867,26 @@
           <w:bCs/>
           <w:i/>
           <w:iCs/>
-        </w:rPr>
-      </w:pPr>
-    </w:p>
-    <w:p>
-      <w:pPr>
-        <w:pStyle w:val="Prrafodelista"/>
-        <w:spacing w:after="0" w:line="240" w:lineRule="auto"/>
-        <w:ind w:left="360"/>
-        <w:rPr>
-          <w:rStyle w:val="fadeinpfttw8"/>
-          <w:rFonts w:eastAsia="Times New Roman" w:cstheme="minorHAnsi"/>
-          <w:lang w:eastAsia="es-PE"/>
-        </w:rPr>
-      </w:pPr>
-      <w:r>
-        <w:rPr>
-          <w:rStyle w:val="fadeinpfttw8"/>
-          <w:rFonts w:eastAsia="Times New Roman" w:cstheme="minorHAnsi"/>
-          <w:lang w:eastAsia="es-PE"/>
+          <w:lang w:val="en-US"/>
+        </w:rPr>
+      </w:pPr>
+    </w:p>
+    <w:p>
+      <w:pPr>
+        <w:pStyle w:val="Prrafodelista"/>
+        <w:spacing w:after="0" w:line="240" w:lineRule="auto"/>
+        <w:ind w:left="360"/>
+        <w:rPr>
+          <w:rStyle w:val="fadeinpfttw8"/>
+          <w:rFonts w:eastAsia="Times New Roman" w:cstheme="minorHAnsi"/>
+          <w:lang w:val="en-US" w:eastAsia="es-PE"/>
+        </w:rPr>
+      </w:pPr>
+      <w:r>
+        <w:rPr>
+          <w:rStyle w:val="fadeinpfttw8"/>
+          <w:rFonts w:eastAsia="Times New Roman" w:cstheme="minorHAnsi"/>
+          <w:lang w:val="en-US" w:eastAsia="es-PE"/>
         </w:rPr>
         <w:t>kubectl apply -f kubernetes/kb-namespace/namespace-gestion-ep-dev.yaml</w:t>
       </w:r>
@@ -3765,7 +2899,7 @@
         <w:rPr>
           <w:rStyle w:val="fadeinpfttw8"/>
           <w:rFonts w:eastAsia="Times New Roman" w:cstheme="minorHAnsi"/>
-          <w:lang w:eastAsia="es-PE"/>
+          <w:lang w:val="en-US" w:eastAsia="es-PE"/>
         </w:rPr>
       </w:pPr>
     </w:p>
@@ -3781,6 +2915,7 @@
           <w:bCs/>
           <w:i/>
           <w:iCs/>
+          <w:lang w:val="en-US"/>
         </w:rPr>
       </w:pPr>
       <w:r>
@@ -3791,6 +2926,7 @@
           <w:bCs/>
           <w:i/>
           <w:iCs/>
+          <w:lang w:val="en-US"/>
         </w:rPr>
         <w:t>Crear Persistent Volumes</w:t>
       </w:r>
@@ -3803,25 +2939,26 @@
         <w:rPr>
           <w:rStyle w:val="fadeinpfttw8"/>
           <w:rFonts w:cstheme="minorHAnsi"/>
-        </w:rPr>
-      </w:pPr>
-    </w:p>
-    <w:p>
-      <w:pPr>
-        <w:pStyle w:val="Prrafodelista"/>
-        <w:spacing w:after="0" w:line="240" w:lineRule="auto"/>
-        <w:ind w:left="360"/>
-        <w:rPr>
-          <w:rStyle w:val="fadeinpfttw8"/>
-          <w:rFonts w:eastAsia="Times New Roman" w:cstheme="minorHAnsi"/>
-          <w:lang w:eastAsia="es-PE"/>
-        </w:rPr>
-      </w:pPr>
-      <w:r>
-        <w:rPr>
-          <w:rStyle w:val="fadeinpfttw8"/>
-          <w:rFonts w:eastAsia="Times New Roman" w:cstheme="minorHAnsi"/>
-          <w:lang w:eastAsia="es-PE"/>
+          <w:lang w:val="en-US"/>
+        </w:rPr>
+      </w:pPr>
+    </w:p>
+    <w:p>
+      <w:pPr>
+        <w:pStyle w:val="Prrafodelista"/>
+        <w:spacing w:after="0" w:line="240" w:lineRule="auto"/>
+        <w:ind w:left="360"/>
+        <w:rPr>
+          <w:rStyle w:val="fadeinpfttw8"/>
+          <w:rFonts w:eastAsia="Times New Roman" w:cstheme="minorHAnsi"/>
+          <w:lang w:val="en-US" w:eastAsia="es-PE"/>
+        </w:rPr>
+      </w:pPr>
+      <w:r>
+        <w:rPr>
+          <w:rStyle w:val="fadeinpfttw8"/>
+          <w:rFonts w:eastAsia="Times New Roman" w:cstheme="minorHAnsi"/>
+          <w:lang w:val="en-US" w:eastAsia="es-PE"/>
         </w:rPr>
         <w:t>kubectl apply -f kubernetes/kb-eventos/</w:t>
       </w:r>
@@ -3829,7 +2966,7 @@
         <w:rPr>
           <w:rStyle w:val="fadeinpfttw8"/>
           <w:rFonts w:eastAsia="Times New Roman" w:cstheme="minorHAnsi"/>
-          <w:lang w:eastAsia="es-PE"/>
+          <w:lang w:val="en-US" w:eastAsia="es-PE"/>
         </w:rPr>
         <w:t>pv-db-eventos.yaml</w:t>
       </w:r>
@@ -3921,14 +3058,14 @@
         <w:rPr>
           <w:rStyle w:val="fadeinpfttw8"/>
           <w:rFonts w:eastAsia="Times New Roman" w:cstheme="minorHAnsi"/>
-          <w:lang w:eastAsia="es-PE"/>
-        </w:rPr>
-      </w:pPr>
-      <w:r>
-        <w:rPr>
-          <w:rStyle w:val="fadeinpfttw8"/>
-          <w:rFonts w:eastAsia="Times New Roman" w:cstheme="minorHAnsi"/>
-          <w:lang w:eastAsia="es-PE"/>
+          <w:lang w:val="en-US" w:eastAsia="es-PE"/>
+        </w:rPr>
+      </w:pPr>
+      <w:r>
+        <w:rPr>
+          <w:rStyle w:val="fadeinpfttw8"/>
+          <w:rFonts w:eastAsia="Times New Roman" w:cstheme="minorHAnsi"/>
+          <w:lang w:val="en-US" w:eastAsia="es-PE"/>
         </w:rPr>
         <w:t>kubectl apply -f kubernetes/kb-eventos/configmap-</w:t>
       </w:r>
@@ -3936,7 +3073,7 @@
         <w:rPr>
           <w:rStyle w:val="fadeinpfttw8"/>
           <w:rFonts w:eastAsia="Times New Roman" w:cstheme="minorHAnsi"/>
-          <w:lang w:eastAsia="es-PE"/>
+          <w:lang w:val="en-US" w:eastAsia="es-PE"/>
         </w:rPr>
         <w:t>db-</w:t>
       </w:r>
@@ -3944,7 +3081,7 @@
         <w:rPr>
           <w:rStyle w:val="fadeinpfttw8"/>
           <w:rFonts w:eastAsia="Times New Roman" w:cstheme="minorHAnsi"/>
-          <w:lang w:eastAsia="es-PE"/>
+          <w:lang w:val="en-US" w:eastAsia="es-PE"/>
         </w:rPr>
         <w:t xml:space="preserve">eventos.yaml </w:t>
       </w:r>
@@ -3957,14 +3094,14 @@
         <w:rPr>
           <w:rStyle w:val="fadeinpfttw8"/>
           <w:rFonts w:eastAsia="Times New Roman" w:cstheme="minorHAnsi"/>
-          <w:lang w:eastAsia="es-PE"/>
-        </w:rPr>
-      </w:pPr>
-      <w:r>
-        <w:rPr>
-          <w:rStyle w:val="fadeinpfttw8"/>
-          <w:rFonts w:eastAsia="Times New Roman" w:cstheme="minorHAnsi"/>
-          <w:lang w:eastAsia="es-PE"/>
+          <w:lang w:val="en-US" w:eastAsia="es-PE"/>
+        </w:rPr>
+      </w:pPr>
+      <w:r>
+        <w:rPr>
+          <w:rStyle w:val="fadeinpfttw8"/>
+          <w:rFonts w:eastAsia="Times New Roman" w:cstheme="minorHAnsi"/>
+          <w:lang w:val="en-US" w:eastAsia="es-PE"/>
         </w:rPr>
         <w:t>kubectl apply -f kubernetes/kb-participantes/configmap-</w:t>
       </w:r>
@@ -3972,7 +3109,7 @@
         <w:rPr>
           <w:rStyle w:val="fadeinpfttw8"/>
           <w:rFonts w:eastAsia="Times New Roman" w:cstheme="minorHAnsi"/>
-          <w:lang w:eastAsia="es-PE"/>
+          <w:lang w:val="en-US" w:eastAsia="es-PE"/>
         </w:rPr>
         <w:t>db-</w:t>
       </w:r>
@@ -3980,7 +3117,7 @@
         <w:rPr>
           <w:rStyle w:val="fadeinpfttw8"/>
           <w:rFonts w:eastAsia="Times New Roman" w:cstheme="minorHAnsi"/>
-          <w:lang w:eastAsia="es-PE"/>
+          <w:lang w:val="en-US" w:eastAsia="es-PE"/>
         </w:rPr>
         <w:t>participantes.yaml</w:t>
       </w:r>
@@ -3993,14 +3130,14 @@
         <w:rPr>
           <w:rStyle w:val="fadeinpfttw8"/>
           <w:rFonts w:eastAsia="Times New Roman" w:cstheme="minorHAnsi"/>
-          <w:lang w:eastAsia="es-PE"/>
-        </w:rPr>
-      </w:pPr>
-      <w:r>
-        <w:rPr>
-          <w:rStyle w:val="fadeinpfttw8"/>
-          <w:rFonts w:eastAsia="Times New Roman" w:cstheme="minorHAnsi"/>
-          <w:lang w:eastAsia="es-PE"/>
+          <w:lang w:val="en-US" w:eastAsia="es-PE"/>
+        </w:rPr>
+      </w:pPr>
+      <w:r>
+        <w:rPr>
+          <w:rStyle w:val="fadeinpfttw8"/>
+          <w:rFonts w:eastAsia="Times New Roman" w:cstheme="minorHAnsi"/>
+          <w:lang w:val="en-US" w:eastAsia="es-PE"/>
         </w:rPr>
         <w:t xml:space="preserve">kubectl apply -f kubernetes/kb-microservicios/configmap-ms-eventos.yaml </w:t>
       </w:r>
@@ -4013,14 +3150,14 @@
         <w:rPr>
           <w:rStyle w:val="fadeinpfttw8"/>
           <w:rFonts w:eastAsia="Times New Roman" w:cstheme="minorHAnsi"/>
-          <w:lang w:eastAsia="es-PE"/>
-        </w:rPr>
-      </w:pPr>
-      <w:r>
-        <w:rPr>
-          <w:rStyle w:val="fadeinpfttw8"/>
-          <w:rFonts w:eastAsia="Times New Roman" w:cstheme="minorHAnsi"/>
-          <w:lang w:eastAsia="es-PE"/>
+          <w:lang w:val="en-US" w:eastAsia="es-PE"/>
+        </w:rPr>
+      </w:pPr>
+      <w:r>
+        <w:rPr>
+          <w:rStyle w:val="fadeinpfttw8"/>
+          <w:rFonts w:eastAsia="Times New Roman" w:cstheme="minorHAnsi"/>
+          <w:lang w:val="en-US" w:eastAsia="es-PE"/>
         </w:rPr>
         <w:t xml:space="preserve">kubectl apply -f kubernetes/kb-microservicios/configmap-ms-participantes.yaml </w:t>
       </w:r>
@@ -4035,7 +3172,7 @@
           <w:rFonts w:eastAsia="Times New Roman" w:cstheme="minorHAnsi"/>
           <w:b/>
           <w:bCs/>
-          <w:lang w:eastAsia="es-PE"/>
+          <w:lang w:val="en-US" w:eastAsia="es-PE"/>
         </w:rPr>
       </w:pPr>
     </w:p>
@@ -4050,6 +3187,7 @@
           <w:bCs/>
           <w:i/>
           <w:iCs/>
+          <w:lang w:val="en-US"/>
         </w:rPr>
       </w:pPr>
       <w:r>
@@ -4059,6 +3197,7 @@
           <w:bCs/>
           <w:i/>
           <w:iCs/>
+          <w:lang w:val="en-US"/>
         </w:rPr>
         <w:t>Secrets</w:t>
       </w:r>
@@ -4073,26 +3212,26 @@
           <w:rFonts w:eastAsia="Times New Roman" w:cstheme="minorHAnsi"/>
           <w:b/>
           <w:bCs/>
-          <w:lang w:eastAsia="es-PE"/>
-        </w:rPr>
-      </w:pPr>
-    </w:p>
-    <w:p>
-      <w:pPr>
-        <w:pStyle w:val="Prrafodelista"/>
-        <w:spacing w:after="0" w:line="240" w:lineRule="auto"/>
-        <w:ind w:left="360"/>
-        <w:rPr>
-          <w:rStyle w:val="fadeinpfttw8"/>
-          <w:rFonts w:eastAsia="Times New Roman" w:cstheme="minorHAnsi"/>
-          <w:lang w:eastAsia="es-PE"/>
-        </w:rPr>
-      </w:pPr>
-      <w:r>
-        <w:rPr>
-          <w:rStyle w:val="fadeinpfttw8"/>
-          <w:rFonts w:eastAsia="Times New Roman" w:cstheme="minorHAnsi"/>
-          <w:lang w:eastAsia="es-PE"/>
+          <w:lang w:val="en-US" w:eastAsia="es-PE"/>
+        </w:rPr>
+      </w:pPr>
+    </w:p>
+    <w:p>
+      <w:pPr>
+        <w:pStyle w:val="Prrafodelista"/>
+        <w:spacing w:after="0" w:line="240" w:lineRule="auto"/>
+        <w:ind w:left="360"/>
+        <w:rPr>
+          <w:rStyle w:val="fadeinpfttw8"/>
+          <w:rFonts w:eastAsia="Times New Roman" w:cstheme="minorHAnsi"/>
+          <w:lang w:val="en-US" w:eastAsia="es-PE"/>
+        </w:rPr>
+      </w:pPr>
+      <w:r>
+        <w:rPr>
+          <w:rStyle w:val="fadeinpfttw8"/>
+          <w:rFonts w:eastAsia="Times New Roman" w:cstheme="minorHAnsi"/>
+          <w:lang w:val="en-US" w:eastAsia="es-PE"/>
         </w:rPr>
         <w:t xml:space="preserve">kubectl apply -f kubernetes/kb-microservicios/secret-db.yaml </w:t>
       </w:r>
@@ -4107,7 +3246,7 @@
           <w:rFonts w:eastAsia="Times New Roman" w:cstheme="minorHAnsi"/>
           <w:b/>
           <w:bCs/>
-          <w:lang w:eastAsia="es-PE"/>
+          <w:lang w:val="en-US" w:eastAsia="es-PE"/>
         </w:rPr>
       </w:pPr>
     </w:p>
@@ -4123,6 +3262,7 @@
           <w:bCs/>
           <w:i/>
           <w:iCs/>
+          <w:lang w:val="en-US"/>
         </w:rPr>
       </w:pPr>
       <w:r>
@@ -4133,6 +3273,7 @@
           <w:bCs/>
           <w:i/>
           <w:iCs/>
+          <w:lang w:val="en-US"/>
         </w:rPr>
         <w:t>Roles</w:t>
       </w:r>
@@ -4144,6 +3285,7 @@
           <w:bCs/>
           <w:i/>
           <w:iCs/>
+          <w:lang w:val="en-US"/>
         </w:rPr>
         <w:t xml:space="preserve"> y Permisos</w:t>
       </w:r>
@@ -4156,23 +3298,26 @@
         <w:rPr>
           <w:rStyle w:val="fadeinpfttw8"/>
           <w:rFonts w:cstheme="minorHAnsi"/>
-        </w:rPr>
-      </w:pPr>
-    </w:p>
-    <w:p>
-      <w:pPr>
-        <w:pStyle w:val="Prrafodelista"/>
-        <w:spacing w:after="0" w:line="240" w:lineRule="auto"/>
-        <w:ind w:left="360"/>
-        <w:rPr>
-          <w:rStyle w:val="fadeinpfttw8"/>
-          <w:rFonts w:cstheme="minorHAnsi"/>
-        </w:rPr>
-      </w:pPr>
-      <w:r>
-        <w:rPr>
-          <w:rStyle w:val="fadeinpfttw8"/>
-          <w:rFonts w:cstheme="minorHAnsi"/>
+          <w:lang w:val="en-US"/>
+        </w:rPr>
+      </w:pPr>
+    </w:p>
+    <w:p>
+      <w:pPr>
+        <w:pStyle w:val="Prrafodelista"/>
+        <w:spacing w:after="0" w:line="240" w:lineRule="auto"/>
+        <w:ind w:left="360"/>
+        <w:rPr>
+          <w:rStyle w:val="fadeinpfttw8"/>
+          <w:rFonts w:cstheme="minorHAnsi"/>
+          <w:lang w:val="en-US"/>
+        </w:rPr>
+      </w:pPr>
+      <w:r>
+        <w:rPr>
+          <w:rStyle w:val="fadeinpfttw8"/>
+          <w:rFonts w:cstheme="minorHAnsi"/>
+          <w:lang w:val="en-US"/>
         </w:rPr>
         <w:t>kubectl apply -f kubernetes/kb-</w:t>
       </w:r>
@@ -4180,6 +3325,7 @@
         <w:rPr>
           <w:rStyle w:val="fadeinpfttw8"/>
           <w:rFonts w:cstheme="minorHAnsi"/>
+          <w:lang w:val="en-US"/>
         </w:rPr>
         <w:t>microservicios</w:t>
       </w:r>
@@ -4187,6 +3333,7 @@
         <w:rPr>
           <w:rStyle w:val="fadeinpfttw8"/>
           <w:rFonts w:cstheme="minorHAnsi"/>
+          <w:lang w:val="en-US"/>
         </w:rPr>
         <w:t xml:space="preserve">/role.yaml </w:t>
       </w:r>
@@ -4199,12 +3346,14 @@
         <w:rPr>
           <w:rStyle w:val="fadeinpfttw8"/>
           <w:rFonts w:cstheme="minorHAnsi"/>
-        </w:rPr>
-      </w:pPr>
-      <w:r>
-        <w:rPr>
-          <w:rStyle w:val="fadeinpfttw8"/>
-          <w:rFonts w:cstheme="minorHAnsi"/>
+          <w:lang w:val="en-US"/>
+        </w:rPr>
+      </w:pPr>
+      <w:r>
+        <w:rPr>
+          <w:rStyle w:val="fadeinpfttw8"/>
+          <w:rFonts w:cstheme="minorHAnsi"/>
+          <w:lang w:val="en-US"/>
         </w:rPr>
         <w:t>kubectl apply -f kubernetes/kb-</w:t>
       </w:r>
@@ -4212,6 +3361,7 @@
         <w:rPr>
           <w:rStyle w:val="fadeinpfttw8"/>
           <w:rFonts w:cstheme="minorHAnsi"/>
+          <w:lang w:val="en-US"/>
         </w:rPr>
         <w:t>microservicios</w:t>
       </w:r>
@@ -4219,6 +3369,7 @@
         <w:rPr>
           <w:rStyle w:val="fadeinpfttw8"/>
           <w:rFonts w:cstheme="minorHAnsi"/>
+          <w:lang w:val="en-US"/>
         </w:rPr>
         <w:t>/rolebinding.yaml</w:t>
       </w:r>
@@ -4231,12 +3382,14 @@
         <w:rPr>
           <w:rStyle w:val="fadeinpfttw8"/>
           <w:rFonts w:cstheme="minorHAnsi"/>
-        </w:rPr>
-      </w:pPr>
-      <w:r>
-        <w:rPr>
-          <w:rStyle w:val="fadeinpfttw8"/>
-          <w:rFonts w:cstheme="minorHAnsi"/>
+          <w:lang w:val="en-US"/>
+        </w:rPr>
+      </w:pPr>
+      <w:r>
+        <w:rPr>
+          <w:rStyle w:val="fadeinpfttw8"/>
+          <w:rFonts w:cstheme="minorHAnsi"/>
+          <w:lang w:val="en-US"/>
         </w:rPr>
         <w:t>kubectl apply -f kubernetes/kb-</w:t>
       </w:r>
@@ -4244,6 +3397,7 @@
         <w:rPr>
           <w:rStyle w:val="fadeinpfttw8"/>
           <w:rFonts w:cstheme="minorHAnsi"/>
+          <w:lang w:val="en-US"/>
         </w:rPr>
         <w:t>microservicios</w:t>
       </w:r>
@@ -4251,6 +3405,7 @@
         <w:rPr>
           <w:rStyle w:val="fadeinpfttw8"/>
           <w:rFonts w:cstheme="minorHAnsi"/>
+          <w:lang w:val="en-US"/>
         </w:rPr>
         <w:t>/cluster-role.yaml</w:t>
       </w:r>
@@ -4266,12 +3421,14 @@
         <w:rPr>
           <w:rStyle w:val="fadeinpfttw8"/>
           <w:rFonts w:cstheme="minorHAnsi"/>
-        </w:rPr>
-      </w:pPr>
-      <w:r>
-        <w:rPr>
-          <w:rStyle w:val="fadeinpfttw8"/>
-          <w:rFonts w:cstheme="minorHAnsi"/>
+          <w:lang w:val="en-US"/>
+        </w:rPr>
+      </w:pPr>
+      <w:r>
+        <w:rPr>
+          <w:rStyle w:val="fadeinpfttw8"/>
+          <w:rFonts w:cstheme="minorHAnsi"/>
+          <w:lang w:val="en-US"/>
         </w:rPr>
         <w:t>kubectl apply -f kubernetes/kb-</w:t>
       </w:r>
@@ -4279,6 +3436,7 @@
         <w:rPr>
           <w:rStyle w:val="fadeinpfttw8"/>
           <w:rFonts w:cstheme="minorHAnsi"/>
+          <w:lang w:val="en-US"/>
         </w:rPr>
         <w:t>microservicios</w:t>
       </w:r>
@@ -4286,6 +3444,7 @@
         <w:rPr>
           <w:rStyle w:val="fadeinpfttw8"/>
           <w:rFonts w:cstheme="minorHAnsi"/>
+          <w:lang w:val="en-US"/>
         </w:rPr>
         <w:t>/cluster-role-binding.yaml</w:t>
       </w:r>
@@ -4293,6 +3452,7 @@
         <w:rPr>
           <w:rStyle w:val="fadeinpfttw8"/>
           <w:rFonts w:cstheme="minorHAnsi"/>
+          <w:lang w:val="en-US"/>
         </w:rPr>
         <w:tab/>
       </w:r>
@@ -4305,6 +3465,7 @@
         <w:rPr>
           <w:rStyle w:val="fadeinpfttw8"/>
           <w:rFonts w:cstheme="minorHAnsi"/>
+          <w:lang w:val="en-US"/>
         </w:rPr>
       </w:pPr>
     </w:p>
@@ -4320,6 +3481,7 @@
           <w:bCs/>
           <w:i/>
           <w:iCs/>
+          <w:lang w:val="en-US"/>
         </w:rPr>
       </w:pPr>
       <w:r>
@@ -4330,6 +3492,7 @@
           <w:bCs/>
           <w:i/>
           <w:iCs/>
+          <w:lang w:val="en-US"/>
         </w:rPr>
         <w:t>Persistent Volume Claims</w:t>
       </w:r>
@@ -4342,25 +3505,26 @@
         <w:rPr>
           <w:rStyle w:val="fadeinpfttw8"/>
           <w:rFonts w:cstheme="minorHAnsi"/>
-        </w:rPr>
-      </w:pPr>
-    </w:p>
-    <w:p>
-      <w:pPr>
-        <w:pStyle w:val="Prrafodelista"/>
-        <w:spacing w:after="0" w:line="240" w:lineRule="auto"/>
-        <w:ind w:left="360"/>
-        <w:rPr>
-          <w:rStyle w:val="fadeinpfttw8"/>
-          <w:rFonts w:eastAsia="Times New Roman" w:cstheme="minorHAnsi"/>
-          <w:lang w:eastAsia="es-PE"/>
-        </w:rPr>
-      </w:pPr>
-      <w:r>
-        <w:rPr>
-          <w:rStyle w:val="fadeinpfttw8"/>
-          <w:rFonts w:eastAsia="Times New Roman" w:cstheme="minorHAnsi"/>
-          <w:lang w:eastAsia="es-PE"/>
+          <w:lang w:val="en-US"/>
+        </w:rPr>
+      </w:pPr>
+    </w:p>
+    <w:p>
+      <w:pPr>
+        <w:pStyle w:val="Prrafodelista"/>
+        <w:spacing w:after="0" w:line="240" w:lineRule="auto"/>
+        <w:ind w:left="360"/>
+        <w:rPr>
+          <w:rStyle w:val="fadeinpfttw8"/>
+          <w:rFonts w:eastAsia="Times New Roman" w:cstheme="minorHAnsi"/>
+          <w:lang w:val="en-US" w:eastAsia="es-PE"/>
+        </w:rPr>
+      </w:pPr>
+      <w:r>
+        <w:rPr>
+          <w:rStyle w:val="fadeinpfttw8"/>
+          <w:rFonts w:eastAsia="Times New Roman" w:cstheme="minorHAnsi"/>
+          <w:lang w:val="en-US" w:eastAsia="es-PE"/>
         </w:rPr>
         <w:t>kubectl apply -f kubernetes/kb-eventos/pvc-</w:t>
       </w:r>
@@ -4368,7 +3532,7 @@
         <w:rPr>
           <w:rStyle w:val="fadeinpfttw8"/>
           <w:rFonts w:eastAsia="Times New Roman" w:cstheme="minorHAnsi"/>
-          <w:lang w:eastAsia="es-PE"/>
+          <w:lang w:val="en-US" w:eastAsia="es-PE"/>
         </w:rPr>
         <w:t>db</w:t>
       </w:r>
@@ -4376,7 +3540,7 @@
         <w:rPr>
           <w:rStyle w:val="fadeinpfttw8"/>
           <w:rFonts w:eastAsia="Times New Roman" w:cstheme="minorHAnsi"/>
-          <w:lang w:eastAsia="es-PE"/>
+          <w:lang w:val="en-US" w:eastAsia="es-PE"/>
         </w:rPr>
         <w:t xml:space="preserve">-eventos.yaml </w:t>
       </w:r>
@@ -4389,14 +3553,14 @@
         <w:rPr>
           <w:rStyle w:val="fadeinpfttw8"/>
           <w:rFonts w:eastAsia="Times New Roman" w:cstheme="minorHAnsi"/>
-          <w:lang w:eastAsia="es-PE"/>
-        </w:rPr>
-      </w:pPr>
-      <w:r>
-        <w:rPr>
-          <w:rStyle w:val="fadeinpfttw8"/>
-          <w:rFonts w:eastAsia="Times New Roman" w:cstheme="minorHAnsi"/>
-          <w:lang w:eastAsia="es-PE"/>
+          <w:lang w:val="en-US" w:eastAsia="es-PE"/>
+        </w:rPr>
+      </w:pPr>
+      <w:r>
+        <w:rPr>
+          <w:rStyle w:val="fadeinpfttw8"/>
+          <w:rFonts w:eastAsia="Times New Roman" w:cstheme="minorHAnsi"/>
+          <w:lang w:val="en-US" w:eastAsia="es-PE"/>
         </w:rPr>
         <w:t>kubectl apply -f kubernetes/kb-participantes/pvc-</w:t>
       </w:r>
@@ -4404,7 +3568,7 @@
         <w:rPr>
           <w:rStyle w:val="fadeinpfttw8"/>
           <w:rFonts w:eastAsia="Times New Roman" w:cstheme="minorHAnsi"/>
-          <w:lang w:eastAsia="es-PE"/>
+          <w:lang w:val="en-US" w:eastAsia="es-PE"/>
         </w:rPr>
         <w:t>db</w:t>
       </w:r>
@@ -4412,7 +3576,7 @@
         <w:rPr>
           <w:rStyle w:val="fadeinpfttw8"/>
           <w:rFonts w:eastAsia="Times New Roman" w:cstheme="minorHAnsi"/>
-          <w:lang w:eastAsia="es-PE"/>
+          <w:lang w:val="en-US" w:eastAsia="es-PE"/>
         </w:rPr>
         <w:t xml:space="preserve">-participantes.yaml </w:t>
       </w:r>
@@ -4427,7 +3591,7 @@
           <w:rFonts w:eastAsia="Times New Roman" w:cstheme="minorHAnsi"/>
           <w:b/>
           <w:bCs/>
-          <w:lang w:eastAsia="es-PE"/>
+          <w:lang w:val="en-US" w:eastAsia="es-PE"/>
         </w:rPr>
       </w:pPr>
     </w:p>
@@ -4442,6 +3606,7 @@
           <w:bCs/>
           <w:i/>
           <w:iCs/>
+          <w:lang w:val="en-US"/>
         </w:rPr>
       </w:pPr>
       <w:r>
@@ -4451,6 +3616,7 @@
           <w:bCs/>
           <w:i/>
           <w:iCs/>
+          <w:lang w:val="en-US"/>
         </w:rPr>
         <w:t>Deployments</w:t>
       </w:r>
@@ -4466,33 +3632,38 @@
           <w:bCs/>
           <w:i/>
           <w:iCs/>
-        </w:rPr>
-      </w:pPr>
-    </w:p>
-    <w:p>
-      <w:pPr>
-        <w:pStyle w:val="Prrafodelista"/>
-        <w:spacing w:after="0" w:line="240" w:lineRule="auto"/>
-        <w:ind w:left="360"/>
-        <w:rPr>
-          <w:rFonts w:cstheme="minorHAnsi"/>
-        </w:rPr>
-      </w:pPr>
-      <w:r>
-        <w:rPr>
-          <w:rFonts w:cstheme="minorHAnsi"/>
+          <w:lang w:val="en-US"/>
+        </w:rPr>
+      </w:pPr>
+    </w:p>
+    <w:p>
+      <w:pPr>
+        <w:pStyle w:val="Prrafodelista"/>
+        <w:spacing w:after="0" w:line="240" w:lineRule="auto"/>
+        <w:ind w:left="360"/>
+        <w:rPr>
+          <w:rFonts w:cstheme="minorHAnsi"/>
+          <w:lang w:val="en-US"/>
+        </w:rPr>
+      </w:pPr>
+      <w:r>
+        <w:rPr>
+          <w:rFonts w:cstheme="minorHAnsi"/>
+          <w:lang w:val="en-US"/>
         </w:rPr>
         <w:t>kubectl apply -f kubernetes/kb-eventos/deployment-</w:t>
       </w:r>
       <w:r>
         <w:rPr>
           <w:rFonts w:cstheme="minorHAnsi"/>
+          <w:lang w:val="en-US"/>
         </w:rPr>
         <w:t>db</w:t>
       </w:r>
       <w:r>
         <w:rPr>
           <w:rFonts w:cstheme="minorHAnsi"/>
+          <w:lang w:val="en-US"/>
         </w:rPr>
         <w:t xml:space="preserve">-eventos.yaml </w:t>
       </w:r>
@@ -4504,23 +3675,27 @@
         <w:ind w:left="360"/>
         <w:rPr>
           <w:rFonts w:cstheme="minorHAnsi"/>
-        </w:rPr>
-      </w:pPr>
-      <w:r>
-        <w:rPr>
-          <w:rFonts w:cstheme="minorHAnsi"/>
+          <w:lang w:val="en-US"/>
+        </w:rPr>
+      </w:pPr>
+      <w:r>
+        <w:rPr>
+          <w:rFonts w:cstheme="minorHAnsi"/>
+          <w:lang w:val="en-US"/>
         </w:rPr>
         <w:t>kubectl apply -f kubernetes/kb-participantes/deployment-</w:t>
       </w:r>
       <w:r>
         <w:rPr>
           <w:rFonts w:cstheme="minorHAnsi"/>
+          <w:lang w:val="en-US"/>
         </w:rPr>
         <w:t>db</w:t>
       </w:r>
       <w:r>
         <w:rPr>
           <w:rFonts w:cstheme="minorHAnsi"/>
+          <w:lang w:val="en-US"/>
         </w:rPr>
         <w:t xml:space="preserve">-participantes.yaml </w:t>
       </w:r>
@@ -4532,21 +3707,24 @@
         <w:ind w:left="360"/>
         <w:rPr>
           <w:rFonts w:cstheme="minorHAnsi"/>
-        </w:rPr>
-      </w:pPr>
-    </w:p>
-    <w:p>
-      <w:pPr>
-        <w:pStyle w:val="Prrafodelista"/>
-        <w:spacing w:after="0" w:line="240" w:lineRule="auto"/>
-        <w:ind w:left="360"/>
-        <w:rPr>
-          <w:rFonts w:cstheme="minorHAnsi"/>
-        </w:rPr>
-      </w:pPr>
-      <w:r>
-        <w:rPr>
-          <w:rFonts w:cstheme="minorHAnsi"/>
+          <w:lang w:val="en-US"/>
+        </w:rPr>
+      </w:pPr>
+    </w:p>
+    <w:p>
+      <w:pPr>
+        <w:pStyle w:val="Prrafodelista"/>
+        <w:spacing w:after="0" w:line="240" w:lineRule="auto"/>
+        <w:ind w:left="360"/>
+        <w:rPr>
+          <w:rFonts w:cstheme="minorHAnsi"/>
+          <w:lang w:val="en-US"/>
+        </w:rPr>
+      </w:pPr>
+      <w:r>
+        <w:rPr>
+          <w:rFonts w:cstheme="minorHAnsi"/>
+          <w:lang w:val="en-US"/>
         </w:rPr>
         <w:t>#verificar pods</w:t>
       </w:r>
@@ -4558,11 +3736,13 @@
         <w:ind w:left="360"/>
         <w:rPr>
           <w:rFonts w:cstheme="minorHAnsi"/>
-        </w:rPr>
-      </w:pPr>
-      <w:r>
-        <w:rPr>
-          <w:rFonts w:cstheme="minorHAnsi"/>
+          <w:lang w:val="en-US"/>
+        </w:rPr>
+      </w:pPr>
+      <w:r>
+        <w:rPr>
+          <w:rFonts w:cstheme="minorHAnsi"/>
+          <w:lang w:val="en-US"/>
         </w:rPr>
         <w:t>kubectl get pods -n gestion-ep-dev</w:t>
       </w:r>
@@ -4574,6 +3754,7 @@
         <w:ind w:left="360"/>
         <w:rPr>
           <w:rFonts w:cstheme="minorHAnsi"/>
+          <w:lang w:val="en-US"/>
         </w:rPr>
       </w:pPr>
     </w:p>
@@ -4600,29 +3781,27 @@
         <w:ind w:left="360"/>
         <w:rPr>
           <w:rFonts w:cstheme="minorHAnsi"/>
-        </w:rPr>
-      </w:pPr>
-      <w:r>
-        <w:rPr>
-          <w:rFonts w:cstheme="minorHAnsi"/>
-        </w:rPr>
-        <w:t xml:space="preserve">kubectl logs </w:t>
-      </w:r>
-      <w:r>
-        <w:rPr>
-          <w:rFonts w:cstheme="minorHAnsi"/>
-        </w:rPr>
-        <w:t>&lt;podName&gt;</w:t>
-      </w:r>
-      <w:r>
-        <w:rPr>
-          <w:rFonts w:cstheme="minorHAnsi"/>
+          <w:lang w:val="en-US"/>
+        </w:rPr>
+      </w:pPr>
+      <w:r>
+        <w:rPr>
+          <w:rFonts w:cstheme="minorHAnsi"/>
+          <w:lang w:val="en-US"/>
+        </w:rPr>
+        <w:t>kubectl logs &lt;podName&gt;</w:t>
+      </w:r>
+      <w:r>
+        <w:rPr>
+          <w:rFonts w:cstheme="minorHAnsi"/>
+          <w:lang w:val="en-US"/>
         </w:rPr>
         <w:t xml:space="preserve"> </w:t>
       </w:r>
       <w:r>
         <w:rPr>
           <w:rFonts w:cstheme="minorHAnsi"/>
+          <w:lang w:val="en-US"/>
         </w:rPr>
         <w:t>-n gestion-ep-dev</w:t>
       </w:r>
@@ -4634,6 +3813,7 @@
         <w:ind w:left="360"/>
         <w:rPr>
           <w:rFonts w:cstheme="minorHAnsi"/>
+          <w:lang w:val="en-US"/>
         </w:rPr>
       </w:pPr>
     </w:p>
@@ -4670,11 +3850,13 @@
         <w:ind w:left="360"/>
         <w:rPr>
           <w:rFonts w:cstheme="minorHAnsi"/>
-        </w:rPr>
-      </w:pPr>
-      <w:r>
-        <w:rPr>
-          <w:rFonts w:cstheme="minorHAnsi"/>
+          <w:lang w:val="en-US"/>
+        </w:rPr>
+      </w:pPr>
+      <w:r>
+        <w:rPr>
+          <w:rFonts w:cstheme="minorHAnsi"/>
+          <w:lang w:val="en-US"/>
         </w:rPr>
         <w:t xml:space="preserve">kubectl apply -f kubernetes/kb-microservicios/deployment-ms-eventos.yaml </w:t>
       </w:r>
@@ -4686,11 +3868,13 @@
         <w:ind w:left="360"/>
         <w:rPr>
           <w:rFonts w:cstheme="minorHAnsi"/>
-        </w:rPr>
-      </w:pPr>
-      <w:r>
-        <w:rPr>
-          <w:rFonts w:cstheme="minorHAnsi"/>
+          <w:lang w:val="en-US"/>
+        </w:rPr>
+      </w:pPr>
+      <w:r>
+        <w:rPr>
+          <w:rFonts w:cstheme="minorHAnsi"/>
+          <w:lang w:val="en-US"/>
         </w:rPr>
         <w:t xml:space="preserve">kubectl apply -f kubernetes/kb-microservicios/deployment-ms-participantes.yaml </w:t>
       </w:r>
@@ -4702,11 +3886,13 @@
         <w:ind w:left="360"/>
         <w:rPr>
           <w:rFonts w:cstheme="minorHAnsi"/>
-        </w:rPr>
-      </w:pPr>
-      <w:r>
-        <w:rPr>
-          <w:rFonts w:cstheme="minorHAnsi"/>
+          <w:lang w:val="en-US"/>
+        </w:rPr>
+      </w:pPr>
+      <w:r>
+        <w:rPr>
+          <w:rFonts w:cstheme="minorHAnsi"/>
+          <w:lang w:val="en-US"/>
         </w:rPr>
         <w:t xml:space="preserve">kubectl apply -f kubernetes/kb-microservicios/deployment-ms-gateway.yaml </w:t>
       </w:r>
@@ -4721,7 +3907,7 @@
           <w:rFonts w:eastAsia="Times New Roman" w:cstheme="minorHAnsi"/>
           <w:b/>
           <w:bCs/>
-          <w:lang w:eastAsia="es-PE"/>
+          <w:lang w:val="en-US" w:eastAsia="es-PE"/>
         </w:rPr>
       </w:pPr>
     </w:p>
@@ -4736,6 +3922,7 @@
           <w:bCs/>
           <w:i/>
           <w:iCs/>
+          <w:lang w:val="en-US"/>
         </w:rPr>
       </w:pPr>
       <w:r>
@@ -4745,6 +3932,7 @@
           <w:bCs/>
           <w:i/>
           <w:iCs/>
+          <w:lang w:val="en-US"/>
         </w:rPr>
         <w:t>Services</w:t>
       </w:r>
@@ -4756,25 +3944,26 @@
         <w:ind w:left="360"/>
         <w:rPr>
           <w:rFonts w:cstheme="minorHAnsi"/>
-        </w:rPr>
-      </w:pPr>
-    </w:p>
-    <w:p>
-      <w:pPr>
-        <w:pStyle w:val="Prrafodelista"/>
-        <w:spacing w:after="0" w:line="240" w:lineRule="auto"/>
-        <w:ind w:left="360"/>
-        <w:rPr>
-          <w:rStyle w:val="fadeinpfttw8"/>
-          <w:rFonts w:eastAsia="Times New Roman" w:cstheme="minorHAnsi"/>
-          <w:lang w:eastAsia="es-PE"/>
-        </w:rPr>
-      </w:pPr>
-      <w:r>
-        <w:rPr>
-          <w:rStyle w:val="fadeinpfttw8"/>
-          <w:rFonts w:eastAsia="Times New Roman" w:cstheme="minorHAnsi"/>
-          <w:lang w:eastAsia="es-PE"/>
+          <w:lang w:val="en-US"/>
+        </w:rPr>
+      </w:pPr>
+    </w:p>
+    <w:p>
+      <w:pPr>
+        <w:pStyle w:val="Prrafodelista"/>
+        <w:spacing w:after="0" w:line="240" w:lineRule="auto"/>
+        <w:ind w:left="360"/>
+        <w:rPr>
+          <w:rStyle w:val="fadeinpfttw8"/>
+          <w:rFonts w:eastAsia="Times New Roman" w:cstheme="minorHAnsi"/>
+          <w:lang w:val="en-US" w:eastAsia="es-PE"/>
+        </w:rPr>
+      </w:pPr>
+      <w:r>
+        <w:rPr>
+          <w:rStyle w:val="fadeinpfttw8"/>
+          <w:rFonts w:eastAsia="Times New Roman" w:cstheme="minorHAnsi"/>
+          <w:lang w:val="en-US" w:eastAsia="es-PE"/>
         </w:rPr>
         <w:t>kubectl apply -f kubernetes/kb-eventos/service-</w:t>
       </w:r>
@@ -4782,7 +3971,7 @@
         <w:rPr>
           <w:rStyle w:val="fadeinpfttw8"/>
           <w:rFonts w:eastAsia="Times New Roman" w:cstheme="minorHAnsi"/>
-          <w:lang w:eastAsia="es-PE"/>
+          <w:lang w:val="en-US" w:eastAsia="es-PE"/>
         </w:rPr>
         <w:t>db</w:t>
       </w:r>
@@ -4790,7 +3979,7 @@
         <w:rPr>
           <w:rStyle w:val="fadeinpfttw8"/>
           <w:rFonts w:eastAsia="Times New Roman" w:cstheme="minorHAnsi"/>
-          <w:lang w:eastAsia="es-PE"/>
+          <w:lang w:val="en-US" w:eastAsia="es-PE"/>
         </w:rPr>
         <w:t xml:space="preserve">-eventos.yaml </w:t>
       </w:r>
@@ -4803,23 +3992,22 @@
         <w:rPr>
           <w:rStyle w:val="fadeinpfttw8"/>
           <w:rFonts w:eastAsia="Times New Roman" w:cstheme="minorHAnsi"/>
-          <w:lang w:eastAsia="es-PE"/>
-        </w:rPr>
-      </w:pPr>
-      <w:r>
-        <w:rPr>
-          <w:rStyle w:val="fadeinpfttw8"/>
-          <w:rFonts w:eastAsia="Times New Roman" w:cstheme="minorHAnsi"/>
-          <w:lang w:eastAsia="es-PE"/>
-        </w:rPr>
-        <w:lastRenderedPageBreak/>
+          <w:lang w:val="en-US" w:eastAsia="es-PE"/>
+        </w:rPr>
+      </w:pPr>
+      <w:r>
+        <w:rPr>
+          <w:rStyle w:val="fadeinpfttw8"/>
+          <w:rFonts w:eastAsia="Times New Roman" w:cstheme="minorHAnsi"/>
+          <w:lang w:val="en-US" w:eastAsia="es-PE"/>
+        </w:rPr>
         <w:t>kubectl apply -f kubernetes/kb-participantes/service-</w:t>
       </w:r>
       <w:r>
         <w:rPr>
           <w:rStyle w:val="fadeinpfttw8"/>
           <w:rFonts w:eastAsia="Times New Roman" w:cstheme="minorHAnsi"/>
-          <w:lang w:eastAsia="es-PE"/>
+          <w:lang w:val="en-US" w:eastAsia="es-PE"/>
         </w:rPr>
         <w:t>db</w:t>
       </w:r>
@@ -4827,7 +4015,7 @@
         <w:rPr>
           <w:rStyle w:val="fadeinpfttw8"/>
           <w:rFonts w:eastAsia="Times New Roman" w:cstheme="minorHAnsi"/>
-          <w:lang w:eastAsia="es-PE"/>
+          <w:lang w:val="en-US" w:eastAsia="es-PE"/>
         </w:rPr>
         <w:t xml:space="preserve">-participantes.yaml </w:t>
       </w:r>
@@ -4840,14 +4028,14 @@
         <w:rPr>
           <w:rStyle w:val="fadeinpfttw8"/>
           <w:rFonts w:eastAsia="Times New Roman" w:cstheme="minorHAnsi"/>
-          <w:lang w:eastAsia="es-PE"/>
-        </w:rPr>
-      </w:pPr>
-      <w:r>
-        <w:rPr>
-          <w:rStyle w:val="fadeinpfttw8"/>
-          <w:rFonts w:eastAsia="Times New Roman" w:cstheme="minorHAnsi"/>
-          <w:lang w:eastAsia="es-PE"/>
+          <w:lang w:val="en-US" w:eastAsia="es-PE"/>
+        </w:rPr>
+      </w:pPr>
+      <w:r>
+        <w:rPr>
+          <w:rStyle w:val="fadeinpfttw8"/>
+          <w:rFonts w:eastAsia="Times New Roman" w:cstheme="minorHAnsi"/>
+          <w:lang w:val="en-US" w:eastAsia="es-PE"/>
         </w:rPr>
         <w:t xml:space="preserve">kubectl apply -f kubernetes/kb-microservicios/service-ms-eventos.yaml </w:t>
       </w:r>
@@ -4860,14 +4048,14 @@
         <w:rPr>
           <w:rStyle w:val="fadeinpfttw8"/>
           <w:rFonts w:eastAsia="Times New Roman" w:cstheme="minorHAnsi"/>
-          <w:lang w:eastAsia="es-PE"/>
-        </w:rPr>
-      </w:pPr>
-      <w:r>
-        <w:rPr>
-          <w:rStyle w:val="fadeinpfttw8"/>
-          <w:rFonts w:eastAsia="Times New Roman" w:cstheme="minorHAnsi"/>
-          <w:lang w:eastAsia="es-PE"/>
+          <w:lang w:val="en-US" w:eastAsia="es-PE"/>
+        </w:rPr>
+      </w:pPr>
+      <w:r>
+        <w:rPr>
+          <w:rStyle w:val="fadeinpfttw8"/>
+          <w:rFonts w:eastAsia="Times New Roman" w:cstheme="minorHAnsi"/>
+          <w:lang w:val="en-US" w:eastAsia="es-PE"/>
         </w:rPr>
         <w:t xml:space="preserve">kubectl apply -f kubernetes/kb-microservicios/service-ms-participantes.yaml </w:t>
       </w:r>
@@ -4880,14 +4068,14 @@
         <w:rPr>
           <w:rStyle w:val="fadeinpfttw8"/>
           <w:rFonts w:eastAsia="Times New Roman" w:cstheme="minorHAnsi"/>
-          <w:lang w:eastAsia="es-PE"/>
-        </w:rPr>
-      </w:pPr>
-      <w:r>
-        <w:rPr>
-          <w:rStyle w:val="fadeinpfttw8"/>
-          <w:rFonts w:eastAsia="Times New Roman" w:cstheme="minorHAnsi"/>
-          <w:lang w:eastAsia="es-PE"/>
+          <w:lang w:val="en-US" w:eastAsia="es-PE"/>
+        </w:rPr>
+      </w:pPr>
+      <w:r>
+        <w:rPr>
+          <w:rStyle w:val="fadeinpfttw8"/>
+          <w:rFonts w:eastAsia="Times New Roman" w:cstheme="minorHAnsi"/>
+          <w:lang w:val="en-US" w:eastAsia="es-PE"/>
         </w:rPr>
         <w:t xml:space="preserve">kubectl apply -f kubernetes/kb-microservicios/service-ms-gateway.yaml </w:t>
       </w:r>
@@ -4902,7 +4090,7 @@
           <w:rFonts w:eastAsia="Times New Roman" w:cstheme="minorHAnsi"/>
           <w:b/>
           <w:bCs/>
-          <w:lang w:eastAsia="es-PE"/>
+          <w:lang w:val="en-US" w:eastAsia="es-PE"/>
         </w:rPr>
       </w:pPr>
     </w:p>
@@ -4917,6 +4105,7 @@
           <w:bCs/>
           <w:i/>
           <w:iCs/>
+          <w:lang w:val="en-US"/>
         </w:rPr>
       </w:pPr>
       <w:r>
@@ -4926,6 +4115,7 @@
           <w:bCs/>
           <w:i/>
           <w:iCs/>
+          <w:lang w:val="en-US"/>
         </w:rPr>
         <w:t>Verificar</w:t>
       </w:r>
@@ -4937,17 +4127,54 @@
         <w:ind w:left="360"/>
         <w:rPr>
           <w:rFonts w:cstheme="minorHAnsi"/>
-        </w:rPr>
-      </w:pPr>
-    </w:p>
-    <w:p>
-      <w:pPr>
-        <w:pStyle w:val="Prrafodelista"/>
-        <w:spacing w:after="0" w:line="240" w:lineRule="auto"/>
-        <w:ind w:left="360"/>
-        <w:rPr>
-          <w:rStyle w:val="fadeinpfttw8"/>
-          <w:rFonts w:eastAsia="Times New Roman" w:cstheme="minorHAnsi"/>
+          <w:lang w:val="en-US"/>
+        </w:rPr>
+      </w:pPr>
+    </w:p>
+    <w:p>
+      <w:pPr>
+        <w:pStyle w:val="Prrafodelista"/>
+        <w:spacing w:after="0" w:line="240" w:lineRule="auto"/>
+        <w:ind w:left="360"/>
+        <w:rPr>
+          <w:rStyle w:val="fadeinpfttw8"/>
+          <w:rFonts w:eastAsia="Times New Roman" w:cstheme="minorHAnsi"/>
+          <w:lang w:val="en-US" w:eastAsia="es-PE"/>
+        </w:rPr>
+      </w:pPr>
+      <w:r>
+        <w:rPr>
+          <w:rStyle w:val="fadeinpfttw8"/>
+          <w:rFonts w:eastAsia="Times New Roman" w:cstheme="minorHAnsi"/>
+          <w:lang w:val="en-US" w:eastAsia="es-PE"/>
+        </w:rPr>
+        <w:t>kubectl get all -n gestion-ep-dev</w:t>
+      </w:r>
+    </w:p>
+    <w:p>
+      <w:pPr>
+        <w:pStyle w:val="Prrafodelista"/>
+        <w:spacing w:after="0" w:line="240" w:lineRule="auto"/>
+        <w:ind w:left="360"/>
+        <w:rPr>
+          <w:rStyle w:val="fadeinpfttw8"/>
+          <w:rFonts w:eastAsia="Times New Roman" w:cstheme="minorHAnsi"/>
+          <w:b/>
+          <w:bCs/>
+          <w:lang w:val="en-US" w:eastAsia="es-PE"/>
+        </w:rPr>
+      </w:pPr>
+    </w:p>
+    <w:p>
+      <w:pPr>
+        <w:pStyle w:val="Prrafodelista"/>
+        <w:spacing w:after="0" w:line="240" w:lineRule="auto"/>
+        <w:ind w:left="360"/>
+        <w:rPr>
+          <w:rStyle w:val="fadeinpfttw8"/>
+          <w:rFonts w:eastAsia="Times New Roman" w:cstheme="minorHAnsi"/>
+          <w:b/>
+          <w:bCs/>
           <w:lang w:eastAsia="es-PE"/>
         </w:rPr>
       </w:pPr>
@@ -4955,62 +4182,26 @@
         <w:rPr>
           <w:rStyle w:val="fadeinpfttw8"/>
           <w:rFonts w:eastAsia="Times New Roman" w:cstheme="minorHAnsi"/>
+          <w:b/>
+          <w:bCs/>
           <w:lang w:eastAsia="es-PE"/>
         </w:rPr>
-        <w:t>kubectl get all -n gestion-ep-dev</w:t>
-      </w:r>
-    </w:p>
-    <w:p>
-      <w:pPr>
-        <w:pStyle w:val="Prrafodelista"/>
-        <w:spacing w:after="0" w:line="240" w:lineRule="auto"/>
-        <w:ind w:left="360"/>
-        <w:rPr>
-          <w:rStyle w:val="fadeinpfttw8"/>
-          <w:rFonts w:eastAsia="Times New Roman" w:cstheme="minorHAnsi"/>
-          <w:b/>
-          <w:bCs/>
+        <w:t>#</w:t>
+      </w:r>
+      <w:r>
+        <w:rPr>
+          <w:rStyle w:val="fadeinpfttw8"/>
+          <w:rFonts w:eastAsia="Times New Roman" w:cstheme="minorHAnsi"/>
           <w:lang w:eastAsia="es-PE"/>
         </w:rPr>
-      </w:pPr>
-    </w:p>
-    <w:p>
-      <w:pPr>
-        <w:pStyle w:val="Prrafodelista"/>
-        <w:spacing w:after="0" w:line="240" w:lineRule="auto"/>
-        <w:ind w:left="360"/>
-        <w:rPr>
-          <w:rStyle w:val="fadeinpfttw8"/>
-          <w:rFonts w:eastAsia="Times New Roman" w:cstheme="minorHAnsi"/>
-          <w:b/>
-          <w:bCs/>
+        <w:t>Validar</w:t>
+      </w:r>
+      <w:r>
+        <w:rPr>
+          <w:rStyle w:val="fadeinpfttw8"/>
+          <w:rFonts w:eastAsia="Times New Roman" w:cstheme="minorHAnsi"/>
           <w:lang w:eastAsia="es-PE"/>
         </w:rPr>
-      </w:pPr>
-      <w:r>
-        <w:rPr>
-          <w:rStyle w:val="fadeinpfttw8"/>
-          <w:rFonts w:eastAsia="Times New Roman" w:cstheme="minorHAnsi"/>
-          <w:b/>
-          <w:bCs/>
-          <w:lang w:eastAsia="es-PE"/>
-        </w:rPr>
-        <w:t>#</w:t>
-      </w:r>
-      <w:r>
-        <w:rPr>
-          <w:rStyle w:val="fadeinpfttw8"/>
-          <w:rFonts w:eastAsia="Times New Roman" w:cstheme="minorHAnsi"/>
-          <w:lang w:eastAsia="es-PE"/>
-        </w:rPr>
-        <w:t>Validar</w:t>
-      </w:r>
-      <w:r>
-        <w:rPr>
-          <w:rStyle w:val="fadeinpfttw8"/>
-          <w:rFonts w:eastAsia="Times New Roman" w:cstheme="minorHAnsi"/>
-          <w:lang w:eastAsia="es-PE"/>
-        </w:rPr>
         <w:t xml:space="preserve"> que todos este en Running</w:t>
       </w:r>
     </w:p>
@@ -5022,14 +4213,14 @@
         <w:rPr>
           <w:rStyle w:val="fadeinpfttw8"/>
           <w:rFonts w:eastAsia="Times New Roman" w:cstheme="minorHAnsi"/>
-          <w:lang w:eastAsia="es-PE"/>
-        </w:rPr>
-      </w:pPr>
-      <w:r>
-        <w:rPr>
-          <w:rStyle w:val="fadeinpfttw8"/>
-          <w:rFonts w:eastAsia="Times New Roman" w:cstheme="minorHAnsi"/>
-          <w:lang w:eastAsia="es-PE"/>
+          <w:lang w:val="en-US" w:eastAsia="es-PE"/>
+        </w:rPr>
+      </w:pPr>
+      <w:r>
+        <w:rPr>
+          <w:rStyle w:val="fadeinpfttw8"/>
+          <w:rFonts w:eastAsia="Times New Roman" w:cstheme="minorHAnsi"/>
+          <w:lang w:val="en-US" w:eastAsia="es-PE"/>
         </w:rPr>
         <w:t>kubectl get pods -n gestion-ep-dev</w:t>
       </w:r>
@@ -5044,21 +4235,21 @@
           <w:rFonts w:eastAsia="Times New Roman" w:cstheme="minorHAnsi"/>
           <w:b/>
           <w:bCs/>
-          <w:lang w:eastAsia="es-PE"/>
-        </w:rPr>
-      </w:pPr>
-    </w:p>
-    <w:p>
-      <w:pPr>
-        <w:pStyle w:val="Prrafodelista"/>
-        <w:spacing w:after="0" w:line="240" w:lineRule="auto"/>
-        <w:ind w:left="360"/>
-        <w:rPr>
-          <w:rStyle w:val="fadeinpfttw8"/>
-          <w:rFonts w:eastAsia="Times New Roman" w:cstheme="minorHAnsi"/>
-          <w:b/>
-          <w:bCs/>
-          <w:lang w:eastAsia="es-PE"/>
+          <w:lang w:val="en-US" w:eastAsia="es-PE"/>
+        </w:rPr>
+      </w:pPr>
+    </w:p>
+    <w:p>
+      <w:pPr>
+        <w:pStyle w:val="Prrafodelista"/>
+        <w:spacing w:after="0" w:line="240" w:lineRule="auto"/>
+        <w:ind w:left="360"/>
+        <w:rPr>
+          <w:rStyle w:val="fadeinpfttw8"/>
+          <w:rFonts w:eastAsia="Times New Roman" w:cstheme="minorHAnsi"/>
+          <w:b/>
+          <w:bCs/>
+          <w:lang w:val="en-US" w:eastAsia="es-PE"/>
         </w:rPr>
       </w:pPr>
     </w:p>
@@ -5096,14 +4287,14 @@
         <w:rPr>
           <w:rStyle w:val="fadeinpfttw8"/>
           <w:rFonts w:eastAsia="Times New Roman" w:cstheme="minorHAnsi"/>
-          <w:lang w:eastAsia="es-PE"/>
-        </w:rPr>
-      </w:pPr>
-      <w:r>
-        <w:rPr>
-          <w:rStyle w:val="fadeinpfttw8"/>
-          <w:rFonts w:eastAsia="Times New Roman" w:cstheme="minorHAnsi"/>
-          <w:lang w:eastAsia="es-PE"/>
+          <w:lang w:val="en-US" w:eastAsia="es-PE"/>
+        </w:rPr>
+      </w:pPr>
+      <w:r>
+        <w:rPr>
+          <w:rStyle w:val="fadeinpfttw8"/>
+          <w:rFonts w:eastAsia="Times New Roman" w:cstheme="minorHAnsi"/>
+          <w:lang w:val="en-US" w:eastAsia="es-PE"/>
         </w:rPr>
         <w:t>kubectl get svc -n gestion-ep-dev</w:t>
       </w:r>
@@ -5115,7 +4306,7 @@
         <w:rPr>
           <w:rStyle w:val="fadeinpfttw8"/>
           <w:rFonts w:eastAsia="Times New Roman" w:cstheme="minorHAnsi"/>
-          <w:lang w:eastAsia="es-PE"/>
+          <w:lang w:val="en-US" w:eastAsia="es-PE"/>
         </w:rPr>
       </w:pPr>
     </w:p>
@@ -5178,6 +4369,7 @@
                 <w:szCs w:val="14"/>
                 <w:lang w:eastAsia="es-PE"/>
               </w:rPr>
+              <w:lastRenderedPageBreak/>
               <w:t>Microservicio</w:t>
             </w:r>
           </w:p>
@@ -5371,7 +4563,7 @@
                 <w:lang w:eastAsia="es-PE"/>
               </w:rPr>
             </w:pPr>
-            <w:hyperlink r:id="rId21" w:history="1">
+            <w:hyperlink r:id="rId20" w:history="1">
               <w:r>
                 <w:rPr>
                   <w:rStyle w:val="Hipervnculo"/>
@@ -5416,202 +4608,25 @@
             <w:pPr>
               <w:spacing w:after="0" w:line="240" w:lineRule="auto"/>
               <w:rPr>
-                <w:rFonts w:ascii="Arial Unicode MS" w:eastAsia="Times New Roman" w:hAnsi="Arial Unicode MS" w:cs="Calibri"/>
-                <w:color w:val="000000"/>
-                <w:sz w:val="14"/>
-                <w:szCs w:val="14"/>
-                <w:lang w:eastAsia="es-PE"/>
-              </w:rPr>
-            </w:pPr>
-            <w:r>
-              <w:rPr>
-                <w:rFonts w:ascii="Arial Unicode MS" w:eastAsia="Times New Roman" w:hAnsi="Arial Unicode MS" w:cs="Calibri"/>
-                <w:color w:val="000000"/>
-                <w:sz w:val="14"/>
-                <w:szCs w:val="14"/>
-                <w:lang w:eastAsia="es-PE"/>
-              </w:rPr>
-              <w:t>curl -X POST -H "Content-Type: application/json; charset=UTF-8" \</w:t>
-            </w:r>
-          </w:p>
-          <w:p>
-            <w:pPr>
-              <w:spacing w:after="0" w:line="240" w:lineRule="auto"/>
-              <w:rPr>
-                <w:rFonts w:ascii="Arial Unicode MS" w:eastAsia="Times New Roman" w:hAnsi="Arial Unicode MS" w:cs="Calibri"/>
-                <w:color w:val="000000"/>
-                <w:sz w:val="14"/>
-                <w:szCs w:val="14"/>
-                <w:lang w:eastAsia="es-PE"/>
-              </w:rPr>
-            </w:pPr>
-            <w:r>
-              <w:rPr>
-                <w:rFonts w:ascii="Arial Unicode MS" w:eastAsia="Times New Roman" w:hAnsi="Arial Unicode MS" w:cs="Calibri"/>
-                <w:color w:val="000000"/>
-                <w:sz w:val="14"/>
-                <w:szCs w:val="14"/>
-                <w:lang w:eastAsia="es-PE"/>
-              </w:rPr>
-              <w:t>-d '{</w:t>
-            </w:r>
-          </w:p>
-          <w:p>
-            <w:pPr>
-              <w:spacing w:after="0" w:line="240" w:lineRule="auto"/>
-              <w:rPr>
-                <w:rFonts w:ascii="Arial Unicode MS" w:eastAsia="Times New Roman" w:hAnsi="Arial Unicode MS" w:cs="Calibri"/>
-                <w:color w:val="000000"/>
-                <w:sz w:val="14"/>
-                <w:szCs w:val="14"/>
-                <w:lang w:eastAsia="es-PE"/>
-              </w:rPr>
-            </w:pPr>
-            <w:r>
-              <w:rPr>
-                <w:rFonts w:ascii="Arial Unicode MS" w:eastAsia="Times New Roman" w:hAnsi="Arial Unicode MS" w:cs="Calibri"/>
-                <w:color w:val="000000"/>
-                <w:sz w:val="14"/>
-                <w:szCs w:val="14"/>
-                <w:lang w:eastAsia="es-PE"/>
-              </w:rPr>
-              <w:t xml:space="preserve">  "nombre": "Conferencia Tech 2025",</w:t>
-            </w:r>
-          </w:p>
-          <w:p>
-            <w:pPr>
-              <w:spacing w:after="0" w:line="240" w:lineRule="auto"/>
-              <w:rPr>
-                <w:rFonts w:ascii="Arial Unicode MS" w:eastAsia="Times New Roman" w:hAnsi="Arial Unicode MS" w:cs="Calibri"/>
-                <w:color w:val="000000"/>
-                <w:sz w:val="14"/>
-                <w:szCs w:val="14"/>
-                <w:lang w:eastAsia="es-PE"/>
-              </w:rPr>
-            </w:pPr>
-            <w:r>
-              <w:rPr>
-                <w:rFonts w:ascii="Arial Unicode MS" w:eastAsia="Times New Roman" w:hAnsi="Arial Unicode MS" w:cs="Calibri"/>
-                <w:color w:val="000000"/>
-                <w:sz w:val="14"/>
-                <w:szCs w:val="14"/>
-                <w:lang w:eastAsia="es-PE"/>
-              </w:rPr>
-              <w:t xml:space="preserve">  "descripcion": "Un evento sobre las \u00faltimas tecnolog\u00edas III",</w:t>
-            </w:r>
-          </w:p>
-          <w:p>
-            <w:pPr>
-              <w:spacing w:after="0" w:line="240" w:lineRule="auto"/>
-              <w:rPr>
-                <w:rFonts w:ascii="Arial Unicode MS" w:eastAsia="Times New Roman" w:hAnsi="Arial Unicode MS" w:cs="Calibri"/>
-                <w:color w:val="000000"/>
-                <w:sz w:val="14"/>
-                <w:szCs w:val="14"/>
-                <w:lang w:eastAsia="es-PE"/>
-              </w:rPr>
-            </w:pPr>
-            <w:r>
-              <w:rPr>
-                <w:rFonts w:ascii="Arial Unicode MS" w:eastAsia="Times New Roman" w:hAnsi="Arial Unicode MS" w:cs="Calibri"/>
-                <w:color w:val="000000"/>
-                <w:sz w:val="14"/>
-                <w:szCs w:val="14"/>
-                <w:lang w:eastAsia="es-PE"/>
-              </w:rPr>
-              <w:t xml:space="preserve">  "fechaInicio": "2025-10-01",</w:t>
-            </w:r>
-          </w:p>
-          <w:p>
-            <w:pPr>
-              <w:spacing w:after="0" w:line="240" w:lineRule="auto"/>
-              <w:rPr>
-                <w:rFonts w:ascii="Arial Unicode MS" w:eastAsia="Times New Roman" w:hAnsi="Arial Unicode MS" w:cs="Calibri"/>
-                <w:color w:val="000000"/>
-                <w:sz w:val="14"/>
-                <w:szCs w:val="14"/>
-                <w:lang w:eastAsia="es-PE"/>
-              </w:rPr>
-            </w:pPr>
-            <w:r>
-              <w:rPr>
-                <w:rFonts w:ascii="Arial Unicode MS" w:eastAsia="Times New Roman" w:hAnsi="Arial Unicode MS" w:cs="Calibri"/>
-                <w:color w:val="000000"/>
-                <w:sz w:val="14"/>
-                <w:szCs w:val="14"/>
-                <w:lang w:eastAsia="es-PE"/>
-              </w:rPr>
-              <w:t xml:space="preserve">  "fechaFin": "2025-10-03",</w:t>
-            </w:r>
-          </w:p>
-          <w:p>
-            <w:pPr>
-              <w:spacing w:after="0" w:line="240" w:lineRule="auto"/>
-              <w:rPr>
-                <w:rFonts w:ascii="Arial Unicode MS" w:eastAsia="Times New Roman" w:hAnsi="Arial Unicode MS" w:cs="Calibri"/>
-                <w:color w:val="000000"/>
-                <w:sz w:val="14"/>
-                <w:szCs w:val="14"/>
-                <w:lang w:eastAsia="es-PE"/>
-              </w:rPr>
-            </w:pPr>
-            <w:r>
-              <w:rPr>
-                <w:rFonts w:ascii="Arial Unicode MS" w:eastAsia="Times New Roman" w:hAnsi="Arial Unicode MS" w:cs="Calibri"/>
-                <w:color w:val="000000"/>
-                <w:sz w:val="14"/>
-                <w:szCs w:val="14"/>
-                <w:lang w:eastAsia="es-PE"/>
-              </w:rPr>
-              <w:t xml:space="preserve">  "lugar": "Centro de Convenciones",</w:t>
-            </w:r>
-          </w:p>
-          <w:p>
-            <w:pPr>
-              <w:spacing w:after="0" w:line="240" w:lineRule="auto"/>
-              <w:rPr>
-                <w:rFonts w:ascii="Arial Unicode MS" w:eastAsia="Times New Roman" w:hAnsi="Arial Unicode MS" w:cs="Calibri"/>
-                <w:color w:val="000000"/>
-                <w:sz w:val="14"/>
-                <w:szCs w:val="14"/>
-                <w:lang w:eastAsia="es-PE"/>
-              </w:rPr>
-            </w:pPr>
-            <w:r>
-              <w:rPr>
-                <w:rFonts w:ascii="Arial Unicode MS" w:eastAsia="Times New Roman" w:hAnsi="Arial Unicode MS" w:cs="Calibri"/>
-                <w:color w:val="000000"/>
-                <w:sz w:val="14"/>
-                <w:szCs w:val="14"/>
-                <w:lang w:eastAsia="es-PE"/>
-              </w:rPr>
-              <w:t xml:space="preserve">  "cupoMaximo": 100</w:t>
-            </w:r>
-          </w:p>
-          <w:p>
-            <w:pPr>
-              <w:spacing w:after="0" w:line="240" w:lineRule="auto"/>
-              <w:rPr>
-                <w:rFonts w:ascii="Arial Unicode MS" w:eastAsia="Times New Roman" w:hAnsi="Arial Unicode MS" w:cs="Calibri"/>
-                <w:color w:val="000000"/>
-                <w:sz w:val="14"/>
-                <w:szCs w:val="14"/>
-                <w:lang w:eastAsia="es-PE"/>
-              </w:rPr>
-            </w:pPr>
-            <w:r>
-              <w:rPr>
-                <w:rFonts w:ascii="Arial Unicode MS" w:eastAsia="Times New Roman" w:hAnsi="Arial Unicode MS" w:cs="Calibri"/>
-                <w:color w:val="000000"/>
-                <w:sz w:val="14"/>
-                <w:szCs w:val="14"/>
-                <w:lang w:eastAsia="es-PE"/>
-              </w:rPr>
-              <w:t>}' http://localhost:</w:t>
-            </w:r>
-            <w:r>
-              <w:rPr>
-                <w:rFonts w:ascii="Arial Unicode MS" w:eastAsia="Times New Roman" w:hAnsi="Arial Unicode MS" w:cs="Calibri"/>
+                <w:rFonts w:ascii="Arial Unicode MS" w:hAnsi="Arial Unicode MS" w:cs="Calibri"/>
+                <w:color w:val="000000"/>
+                <w:sz w:val="14"/>
+                <w:szCs w:val="14"/>
+              </w:rPr>
+            </w:pPr>
+            <w:r>
+              <w:rPr>
+                <w:rFonts w:ascii="Arial Unicode MS" w:hAnsi="Arial Unicode MS" w:cs="Calibri"/>
+                <w:color w:val="000000"/>
+                <w:sz w:val="14"/>
+                <w:szCs w:val="14"/>
+                <w:lang w:eastAsia="es-PE"/>
+              </w:rPr>
+              <w:t>curl -X POST -H "Content-Type: application/json; charset=UTF-8" -d "{\"nombre\": \"Conferencia Tech 2025\", \"descripcion\": \"Un evento sobre las ultimas tecnologias III\", \"fechaInicio\": \"2025-10-01\", \"fechaFin\": \"2025-10-03\", \"lugar\": \"Centro de Convenciones\", \"cupoMaximo\": 100}" http://localhost:</w:t>
+            </w:r>
+            <w:r>
+              <w:rPr>
+                <w:rFonts w:ascii="Arial Unicode MS" w:hAnsi="Arial Unicode MS" w:cs="Calibri"/>
                 <w:color w:val="000000"/>
                 <w:sz w:val="14"/>
                 <w:szCs w:val="14"/>
@@ -5621,7 +4636,7 @@
             </w:r>
             <w:r>
               <w:rPr>
-                <w:rFonts w:ascii="Arial Unicode MS" w:eastAsia="Times New Roman" w:hAnsi="Arial Unicode MS" w:cs="Calibri"/>
+                <w:rFonts w:ascii="Arial Unicode MS" w:hAnsi="Arial Unicode MS" w:cs="Calibri"/>
                 <w:color w:val="000000"/>
                 <w:sz w:val="14"/>
                 <w:szCs w:val="14"/>
@@ -5715,7 +4730,7 @@
                 <w:lang w:eastAsia="es-PE"/>
               </w:rPr>
             </w:pPr>
-            <w:hyperlink r:id="rId22" w:history="1">
+            <w:hyperlink r:id="rId21" w:history="1">
               <w:r>
                 <w:rPr>
                   <w:rStyle w:val="Hipervnculo"/>
@@ -5775,183 +4790,7 @@
                 <w:szCs w:val="14"/>
                 <w:lang w:eastAsia="es-PE"/>
               </w:rPr>
-              <w:t>curl -X POST -H "Content-Type: application/json; charset=UTF-8" \</w:t>
-            </w:r>
-          </w:p>
-          <w:p>
-            <w:pPr>
-              <w:spacing w:after="0" w:line="240" w:lineRule="auto"/>
-              <w:rPr>
-                <w:rFonts w:ascii="Arial Unicode MS" w:eastAsia="Times New Roman" w:hAnsi="Arial Unicode MS" w:cs="Calibri"/>
-                <w:color w:val="000000"/>
-                <w:sz w:val="14"/>
-                <w:szCs w:val="14"/>
-                <w:lang w:eastAsia="es-PE"/>
-              </w:rPr>
-            </w:pPr>
-            <w:r>
-              <w:rPr>
-                <w:rFonts w:ascii="Arial Unicode MS" w:eastAsia="Times New Roman" w:hAnsi="Arial Unicode MS" w:cs="Calibri"/>
-                <w:color w:val="000000"/>
-                <w:sz w:val="14"/>
-                <w:szCs w:val="14"/>
-                <w:lang w:eastAsia="es-PE"/>
-              </w:rPr>
-              <w:t>-d '{</w:t>
-            </w:r>
-          </w:p>
-          <w:p>
-            <w:pPr>
-              <w:spacing w:after="0" w:line="240" w:lineRule="auto"/>
-              <w:rPr>
-                <w:rFonts w:ascii="Arial Unicode MS" w:eastAsia="Times New Roman" w:hAnsi="Arial Unicode MS" w:cs="Calibri"/>
-                <w:color w:val="000000"/>
-                <w:sz w:val="14"/>
-                <w:szCs w:val="14"/>
-                <w:lang w:eastAsia="es-PE"/>
-              </w:rPr>
-            </w:pPr>
-            <w:r>
-              <w:rPr>
-                <w:rFonts w:ascii="Arial Unicode MS" w:eastAsia="Times New Roman" w:hAnsi="Arial Unicode MS" w:cs="Calibri"/>
-                <w:color w:val="000000"/>
-                <w:sz w:val="14"/>
-                <w:szCs w:val="14"/>
-                <w:lang w:eastAsia="es-PE"/>
-              </w:rPr>
-              <w:t xml:space="preserve">  "nombre": "Conferencia Tech 2025",</w:t>
-            </w:r>
-          </w:p>
-          <w:p>
-            <w:pPr>
-              <w:spacing w:after="0" w:line="240" w:lineRule="auto"/>
-              <w:rPr>
-                <w:rFonts w:ascii="Arial Unicode MS" w:eastAsia="Times New Roman" w:hAnsi="Arial Unicode MS" w:cs="Calibri"/>
-                <w:color w:val="000000"/>
-                <w:sz w:val="14"/>
-                <w:szCs w:val="14"/>
-                <w:lang w:eastAsia="es-PE"/>
-              </w:rPr>
-            </w:pPr>
-            <w:r>
-              <w:rPr>
-                <w:rFonts w:ascii="Arial Unicode MS" w:eastAsia="Times New Roman" w:hAnsi="Arial Unicode MS" w:cs="Calibri"/>
-                <w:color w:val="000000"/>
-                <w:sz w:val="14"/>
-                <w:szCs w:val="14"/>
-                <w:lang w:eastAsia="es-PE"/>
-              </w:rPr>
-              <w:t xml:space="preserve">  "descripcion": "Un evento sobre las \u00faltimas tecnolog\u00edas III",</w:t>
-            </w:r>
-          </w:p>
-          <w:p>
-            <w:pPr>
-              <w:spacing w:after="0" w:line="240" w:lineRule="auto"/>
-              <w:rPr>
-                <w:rFonts w:ascii="Arial Unicode MS" w:eastAsia="Times New Roman" w:hAnsi="Arial Unicode MS" w:cs="Calibri"/>
-                <w:color w:val="000000"/>
-                <w:sz w:val="14"/>
-                <w:szCs w:val="14"/>
-                <w:lang w:eastAsia="es-PE"/>
-              </w:rPr>
-            </w:pPr>
-            <w:r>
-              <w:rPr>
-                <w:rFonts w:ascii="Arial Unicode MS" w:eastAsia="Times New Roman" w:hAnsi="Arial Unicode MS" w:cs="Calibri"/>
-                <w:color w:val="000000"/>
-                <w:sz w:val="14"/>
-                <w:szCs w:val="14"/>
-                <w:lang w:eastAsia="es-PE"/>
-              </w:rPr>
-              <w:t xml:space="preserve">  "fechaInicio": "2025-10-01",</w:t>
-            </w:r>
-          </w:p>
-          <w:p>
-            <w:pPr>
-              <w:spacing w:after="0" w:line="240" w:lineRule="auto"/>
-              <w:rPr>
-                <w:rFonts w:ascii="Arial Unicode MS" w:eastAsia="Times New Roman" w:hAnsi="Arial Unicode MS" w:cs="Calibri"/>
-                <w:color w:val="000000"/>
-                <w:sz w:val="14"/>
-                <w:szCs w:val="14"/>
-                <w:lang w:eastAsia="es-PE"/>
-              </w:rPr>
-            </w:pPr>
-            <w:r>
-              <w:rPr>
-                <w:rFonts w:ascii="Arial Unicode MS" w:eastAsia="Times New Roman" w:hAnsi="Arial Unicode MS" w:cs="Calibri"/>
-                <w:color w:val="000000"/>
-                <w:sz w:val="14"/>
-                <w:szCs w:val="14"/>
-                <w:lang w:eastAsia="es-PE"/>
-              </w:rPr>
-              <w:t xml:space="preserve">  "fechaFin": "2025-10-03",</w:t>
-            </w:r>
-          </w:p>
-          <w:p>
-            <w:pPr>
-              <w:spacing w:after="0" w:line="240" w:lineRule="auto"/>
-              <w:rPr>
-                <w:rFonts w:ascii="Arial Unicode MS" w:eastAsia="Times New Roman" w:hAnsi="Arial Unicode MS" w:cs="Calibri"/>
-                <w:color w:val="000000"/>
-                <w:sz w:val="14"/>
-                <w:szCs w:val="14"/>
-                <w:lang w:eastAsia="es-PE"/>
-              </w:rPr>
-            </w:pPr>
-            <w:r>
-              <w:rPr>
-                <w:rFonts w:ascii="Arial Unicode MS" w:eastAsia="Times New Roman" w:hAnsi="Arial Unicode MS" w:cs="Calibri"/>
-                <w:color w:val="000000"/>
-                <w:sz w:val="14"/>
-                <w:szCs w:val="14"/>
-                <w:lang w:eastAsia="es-PE"/>
-              </w:rPr>
-              <w:t xml:space="preserve">  "lugar": "Centro de Convenciones",</w:t>
-            </w:r>
-          </w:p>
-          <w:p>
-            <w:pPr>
-              <w:spacing w:after="0" w:line="240" w:lineRule="auto"/>
-              <w:rPr>
-                <w:rFonts w:ascii="Arial Unicode MS" w:eastAsia="Times New Roman" w:hAnsi="Arial Unicode MS" w:cs="Calibri"/>
-                <w:color w:val="000000"/>
-                <w:sz w:val="14"/>
-                <w:szCs w:val="14"/>
-                <w:lang w:eastAsia="es-PE"/>
-              </w:rPr>
-            </w:pPr>
-            <w:r>
-              <w:rPr>
-                <w:rFonts w:ascii="Arial Unicode MS" w:eastAsia="Times New Roman" w:hAnsi="Arial Unicode MS" w:cs="Calibri"/>
-                <w:color w:val="000000"/>
-                <w:sz w:val="14"/>
-                <w:szCs w:val="14"/>
-                <w:lang w:eastAsia="es-PE"/>
-              </w:rPr>
-              <w:t xml:space="preserve">  "cupoMaximo": 100</w:t>
-            </w:r>
-          </w:p>
-          <w:p>
-            <w:pPr>
-              <w:spacing w:after="0" w:line="240" w:lineRule="auto"/>
-              <w:rPr>
-                <w:rFonts w:ascii="Arial Unicode MS" w:eastAsia="Times New Roman" w:hAnsi="Arial Unicode MS" w:cs="Calibri"/>
-                <w:color w:val="000000"/>
-                <w:sz w:val="14"/>
-                <w:szCs w:val="14"/>
-                <w:lang w:eastAsia="es-PE"/>
-              </w:rPr>
-            </w:pPr>
-            <w:r>
-              <w:rPr>
-                <w:rFonts w:ascii="Arial Unicode MS" w:eastAsia="Times New Roman" w:hAnsi="Arial Unicode MS" w:cs="Calibri"/>
-                <w:color w:val="000000"/>
-                <w:sz w:val="14"/>
-                <w:szCs w:val="14"/>
-                <w:lang w:eastAsia="es-PE"/>
-              </w:rPr>
-              <w:t>}' http://localhost:</w:t>
+              <w:t>curl -X POST -H "Content-Type: application/json; charset=UTF-8" -d "{\"nombre\": \"Conferencia Tech 2025\", \"descripcion\": \"Un evento sobre las ultimas tecnologias IV\", \"fechaInicio\": \"2025-10-01\", \"fechaFin\": \"2025-10-03\", \"lugar\": \"Centro de Convenciones II\", \"cupoMaximo\": 100}" http://localhost:</w:t>
             </w:r>
             <w:r>
               <w:rPr>
@@ -5971,27 +4810,7 @@
                 <w:szCs w:val="14"/>
                 <w:lang w:eastAsia="es-PE"/>
               </w:rPr>
-              <w:t>099/ap</w:t>
-            </w:r>
-            <w:r>
-              <w:rPr>
-                <w:rFonts w:ascii="Arial Unicode MS" w:eastAsia="Times New Roman" w:hAnsi="Arial Unicode MS" w:cs="Calibri"/>
-                <w:color w:val="000000"/>
-                <w:sz w:val="14"/>
-                <w:szCs w:val="14"/>
-                <w:lang w:eastAsia="es-PE"/>
-              </w:rPr>
-              <w:t>i</w:t>
-            </w:r>
-            <w:r>
-              <w:rPr>
-                <w:rFonts w:ascii="Arial Unicode MS" w:eastAsia="Times New Roman" w:hAnsi="Arial Unicode MS" w:cs="Calibri"/>
-                <w:color w:val="000000"/>
-                <w:sz w:val="14"/>
-                <w:szCs w:val="14"/>
-                <w:lang w:eastAsia="es-PE"/>
-              </w:rPr>
-              <w:t>1/eventos</w:t>
+              <w:t>099/api1/eventos</w:t>
             </w:r>
           </w:p>
         </w:tc>
@@ -6079,7 +4898,7 @@
                 <w:lang w:eastAsia="es-PE"/>
               </w:rPr>
             </w:pPr>
-            <w:hyperlink r:id="rId23" w:history="1">
+            <w:hyperlink r:id="rId22" w:history="1">
               <w:r>
                 <w:rPr>
                   <w:rStyle w:val="Hipervnculo"/>
@@ -6128,38 +4947,18 @@
                 <w:color w:val="000000"/>
                 <w:sz w:val="14"/>
                 <w:szCs w:val="14"/>
-                <w:lang w:eastAsia="es-PE"/>
-              </w:rPr>
-            </w:pPr>
-            <w:r>
-              <w:rPr>
-                <w:rFonts w:ascii="Arial Unicode MS" w:eastAsia="Times New Roman" w:hAnsi="Arial Unicode MS" w:cs="Calibri"/>
-                <w:color w:val="000000"/>
-                <w:sz w:val="14"/>
-                <w:szCs w:val="14"/>
-                <w:lang w:eastAsia="es-PE"/>
-              </w:rPr>
-              <w:t>curl -X GET http://localhost:</w:t>
-            </w:r>
-            <w:r>
-              <w:rPr>
-                <w:rFonts w:ascii="Arial Unicode MS" w:eastAsia="Times New Roman" w:hAnsi="Arial Unicode MS" w:cs="Calibri"/>
-                <w:color w:val="000000"/>
-                <w:sz w:val="14"/>
-                <w:szCs w:val="14"/>
-                <w:lang w:eastAsia="es-PE"/>
-              </w:rPr>
-              <w:t>30</w:t>
-            </w:r>
-            <w:r>
-              <w:rPr>
-                <w:rFonts w:ascii="Arial Unicode MS" w:eastAsia="Times New Roman" w:hAnsi="Arial Unicode MS" w:cs="Calibri"/>
-                <w:color w:val="000000"/>
-                <w:sz w:val="14"/>
-                <w:szCs w:val="14"/>
-                <w:lang w:eastAsia="es-PE"/>
-              </w:rPr>
-              <w:t>081/eventos</w:t>
+                <w:lang w:val="en-US" w:eastAsia="es-PE"/>
+              </w:rPr>
+            </w:pPr>
+            <w:r>
+              <w:rPr>
+                <w:rFonts w:ascii="Arial Unicode MS" w:eastAsia="Times New Roman" w:hAnsi="Arial Unicode MS" w:cs="Calibri"/>
+                <w:color w:val="000000"/>
+                <w:sz w:val="14"/>
+                <w:szCs w:val="14"/>
+                <w:lang w:val="en-US" w:eastAsia="es-PE"/>
+              </w:rPr>
+              <w:t>curl -X GET http://localhost:30081/eventos</w:t>
             </w:r>
           </w:p>
         </w:tc>
@@ -6247,7 +5046,7 @@
                 <w:lang w:eastAsia="es-PE"/>
               </w:rPr>
             </w:pPr>
-            <w:hyperlink r:id="rId24" w:history="1">
+            <w:hyperlink r:id="rId23" w:history="1">
               <w:r>
                 <w:rPr>
                   <w:rStyle w:val="Hipervnculo"/>
@@ -6296,38 +5095,18 @@
                 <w:color w:val="000000"/>
                 <w:sz w:val="14"/>
                 <w:szCs w:val="14"/>
-                <w:lang w:eastAsia="es-PE"/>
-              </w:rPr>
-            </w:pPr>
-            <w:r>
-              <w:rPr>
-                <w:rFonts w:ascii="Arial Unicode MS" w:eastAsia="Times New Roman" w:hAnsi="Arial Unicode MS" w:cs="Calibri"/>
-                <w:color w:val="000000"/>
-                <w:sz w:val="14"/>
-                <w:szCs w:val="14"/>
-                <w:lang w:eastAsia="es-PE"/>
-              </w:rPr>
-              <w:t>curl -X GET http://localhost:</w:t>
-            </w:r>
-            <w:r>
-              <w:rPr>
-                <w:rFonts w:ascii="Arial Unicode MS" w:eastAsia="Times New Roman" w:hAnsi="Arial Unicode MS" w:cs="Calibri"/>
-                <w:color w:val="000000"/>
-                <w:sz w:val="14"/>
-                <w:szCs w:val="14"/>
-                <w:lang w:eastAsia="es-PE"/>
-              </w:rPr>
-              <w:t>30</w:t>
-            </w:r>
-            <w:r>
-              <w:rPr>
-                <w:rFonts w:ascii="Arial Unicode MS" w:eastAsia="Times New Roman" w:hAnsi="Arial Unicode MS" w:cs="Calibri"/>
-                <w:color w:val="000000"/>
-                <w:sz w:val="14"/>
-                <w:szCs w:val="14"/>
-                <w:lang w:eastAsia="es-PE"/>
-              </w:rPr>
-              <w:t>099/api1/eventos</w:t>
+                <w:lang w:val="en-US" w:eastAsia="es-PE"/>
+              </w:rPr>
+            </w:pPr>
+            <w:r>
+              <w:rPr>
+                <w:rFonts w:ascii="Arial Unicode MS" w:eastAsia="Times New Roman" w:hAnsi="Arial Unicode MS" w:cs="Calibri"/>
+                <w:color w:val="000000"/>
+                <w:sz w:val="14"/>
+                <w:szCs w:val="14"/>
+                <w:lang w:val="en-US" w:eastAsia="es-PE"/>
+              </w:rPr>
+              <w:t>curl -X GET http://localhost:30099/api1/eventos</w:t>
             </w:r>
           </w:p>
         </w:tc>
@@ -6393,6 +5172,154 @@
                 <w:lang w:eastAsia="es-PE"/>
               </w:rPr>
               <w:t>GET</w:t>
+            </w:r>
+          </w:p>
+        </w:tc>
+        <w:tc>
+          <w:tcPr>
+            <w:tcW w:w="3443" w:type="dxa"/>
+            <w:shd w:val="clear" w:color="auto" w:fill="auto"/>
+            <w:vAlign w:val="center"/>
+            <w:hideMark/>
+          </w:tcPr>
+          <w:p>
+            <w:pPr>
+              <w:spacing w:after="0" w:line="240" w:lineRule="auto"/>
+              <w:rPr>
+                <w:rFonts w:ascii="Calibri" w:eastAsia="Times New Roman" w:hAnsi="Calibri" w:cs="Calibri"/>
+                <w:color w:val="0563C1"/>
+                <w:sz w:val="14"/>
+                <w:szCs w:val="14"/>
+                <w:u w:val="single"/>
+                <w:lang w:eastAsia="es-PE"/>
+              </w:rPr>
+            </w:pPr>
+            <w:hyperlink r:id="rId24" w:history="1">
+              <w:r>
+                <w:rPr>
+                  <w:rStyle w:val="Hipervnculo"/>
+                  <w:rFonts w:ascii="Calibri" w:eastAsia="Times New Roman" w:hAnsi="Calibri" w:cs="Calibri"/>
+                  <w:sz w:val="14"/>
+                  <w:szCs w:val="14"/>
+                  <w:lang w:eastAsia="es-PE"/>
+                </w:rPr>
+                <w:t>http://localhost:</w:t>
+              </w:r>
+              <w:r>
+                <w:rPr>
+                  <w:rStyle w:val="Hipervnculo"/>
+                  <w:rFonts w:ascii="Calibri" w:eastAsia="Times New Roman" w:hAnsi="Calibri" w:cs="Calibri"/>
+                  <w:sz w:val="14"/>
+                  <w:szCs w:val="14"/>
+                  <w:lang w:eastAsia="es-PE"/>
+                </w:rPr>
+                <w:t>30</w:t>
+              </w:r>
+              <w:r>
+                <w:rPr>
+                  <w:rStyle w:val="Hipervnculo"/>
+                  <w:rFonts w:ascii="Calibri" w:eastAsia="Times New Roman" w:hAnsi="Calibri" w:cs="Calibri"/>
+                  <w:sz w:val="14"/>
+                  <w:szCs w:val="14"/>
+                  <w:lang w:eastAsia="es-PE"/>
+                </w:rPr>
+                <w:t>081/eventos/{id}</w:t>
+              </w:r>
+            </w:hyperlink>
+          </w:p>
+        </w:tc>
+        <w:tc>
+          <w:tcPr>
+            <w:tcW w:w="4199" w:type="dxa"/>
+            <w:shd w:val="clear" w:color="auto" w:fill="auto"/>
+            <w:vAlign w:val="center"/>
+            <w:hideMark/>
+          </w:tcPr>
+          <w:p>
+            <w:pPr>
+              <w:spacing w:after="0" w:line="240" w:lineRule="auto"/>
+              <w:rPr>
+                <w:rFonts w:ascii="Arial Unicode MS" w:eastAsia="Times New Roman" w:hAnsi="Arial Unicode MS" w:cs="Calibri"/>
+                <w:color w:val="000000"/>
+                <w:sz w:val="14"/>
+                <w:szCs w:val="14"/>
+                <w:lang w:val="en-US" w:eastAsia="es-PE"/>
+              </w:rPr>
+            </w:pPr>
+            <w:r>
+              <w:rPr>
+                <w:rFonts w:ascii="Arial Unicode MS" w:eastAsia="Times New Roman" w:hAnsi="Arial Unicode MS" w:cs="Calibri"/>
+                <w:color w:val="000000"/>
+                <w:sz w:val="14"/>
+                <w:szCs w:val="14"/>
+                <w:lang w:val="en-US" w:eastAsia="es-PE"/>
+              </w:rPr>
+              <w:t>curl -X GET http://localhost:30081/eventos/1</w:t>
+            </w:r>
+          </w:p>
+        </w:tc>
+      </w:tr>
+      <w:tr>
+        <w:trPr>
+          <w:trHeight w:val="360"/>
+        </w:trPr>
+        <w:tc>
+          <w:tcPr>
+            <w:tcW w:w="1105" w:type="dxa"/>
+            <w:shd w:val="clear" w:color="auto" w:fill="auto"/>
+            <w:vAlign w:val="center"/>
+            <w:hideMark/>
+          </w:tcPr>
+          <w:p>
+            <w:pPr>
+              <w:spacing w:after="0" w:line="240" w:lineRule="auto"/>
+              <w:rPr>
+                <w:rFonts w:ascii="Arial Unicode MS" w:eastAsia="Times New Roman" w:hAnsi="Arial Unicode MS" w:cs="Calibri"/>
+                <w:color w:val="000000"/>
+                <w:sz w:val="14"/>
+                <w:szCs w:val="14"/>
+                <w:lang w:eastAsia="es-PE"/>
+              </w:rPr>
+            </w:pPr>
+            <w:r>
+              <w:rPr>
+                <w:rFonts w:ascii="Arial Unicode MS" w:eastAsia="Times New Roman" w:hAnsi="Arial Unicode MS" w:cs="Calibri"/>
+                <w:color w:val="000000"/>
+                <w:sz w:val="14"/>
+                <w:szCs w:val="14"/>
+                <w:lang w:eastAsia="es-PE"/>
+              </w:rPr>
+              <w:t>ms-eventos</w:t>
+            </w:r>
+          </w:p>
+        </w:tc>
+        <w:tc>
+          <w:tcPr>
+            <w:tcW w:w="608" w:type="dxa"/>
+            <w:shd w:val="clear" w:color="auto" w:fill="auto"/>
+            <w:vAlign w:val="center"/>
+            <w:hideMark/>
+          </w:tcPr>
+          <w:p>
+            <w:pPr>
+              <w:spacing w:after="0" w:line="240" w:lineRule="auto"/>
+              <w:rPr>
+                <w:rFonts w:ascii="Calibri" w:eastAsia="Times New Roman" w:hAnsi="Calibri" w:cs="Calibri"/>
+                <w:color w:val="000000"/>
+                <w:sz w:val="14"/>
+                <w:szCs w:val="14"/>
+                <w:lang w:eastAsia="es-PE"/>
+              </w:rPr>
+            </w:pPr>
+            <w:r>
+              <w:rPr>
+                <w:rFonts w:ascii="Calibri" w:eastAsia="Times New Roman" w:hAnsi="Calibri" w:cs="Calibri"/>
+                <w:color w:val="000000"/>
+                <w:sz w:val="14"/>
+                <w:szCs w:val="14"/>
+                <w:lang w:eastAsia="es-PE"/>
+              </w:rPr>
+              <w:t>PUT</w:t>
             </w:r>
           </w:p>
         </w:tc>
@@ -6475,7 +5402,47 @@
                 <w:szCs w:val="14"/>
                 <w:lang w:eastAsia="es-PE"/>
               </w:rPr>
-              <w:t>curl -X GET http://localhost:</w:t>
+              <w:t xml:space="preserve">curl -X PUT -H "Content-Type: application/json; charset=UTF-8" -d "{\"nombre\": \"Conferencia Tech 2025\", \"descripcion\": \"Un evento sobre las </w:t>
+            </w:r>
+            <w:r>
+              <w:rPr>
+                <w:rFonts w:ascii="Arial Unicode MS" w:eastAsia="Times New Roman" w:hAnsi="Arial Unicode MS" w:cs="Calibri"/>
+                <w:color w:val="000000"/>
+                <w:sz w:val="14"/>
+                <w:szCs w:val="14"/>
+                <w:lang w:eastAsia="es-PE"/>
+              </w:rPr>
+              <w:t>\u00fa</w:t>
+            </w:r>
+            <w:r>
+              <w:rPr>
+                <w:rFonts w:ascii="Arial Unicode MS" w:eastAsia="Times New Roman" w:hAnsi="Arial Unicode MS" w:cs="Calibri"/>
+                <w:color w:val="000000"/>
+                <w:sz w:val="14"/>
+                <w:szCs w:val="14"/>
+                <w:lang w:eastAsia="es-PE"/>
+              </w:rPr>
+              <w:t>ltimas tecnolog</w:t>
+            </w:r>
+            <w:r>
+              <w:rPr>
+                <w:rFonts w:ascii="Arial Unicode MS" w:eastAsia="Times New Roman" w:hAnsi="Arial Unicode MS" w:cs="Calibri"/>
+                <w:color w:val="000000"/>
+                <w:sz w:val="14"/>
+                <w:szCs w:val="14"/>
+                <w:lang w:eastAsia="es-PE"/>
+              </w:rPr>
+              <w:t>\u00ed</w:t>
+            </w:r>
+            <w:r>
+              <w:rPr>
+                <w:rFonts w:ascii="Arial Unicode MS" w:eastAsia="Times New Roman" w:hAnsi="Arial Unicode MS" w:cs="Calibri"/>
+                <w:color w:val="000000"/>
+                <w:sz w:val="14"/>
+                <w:szCs w:val="14"/>
+                <w:lang w:eastAsia="es-PE"/>
+              </w:rPr>
+              <w:t>as III\", \"fechaInicio\": \"2025-10-01\", \"fechaFin\": \"2025-10-03\", \"lugar\": \"Centro de Convenciones\", \"cupoMaximo\": 100}" http://localhost:</w:t>
             </w:r>
             <w:r>
               <w:rPr>
@@ -6502,7 +5469,7 @@
       </w:tr>
       <w:tr>
         <w:trPr>
-          <w:trHeight w:val="360"/>
+          <w:trHeight w:val="180"/>
         </w:trPr>
         <w:tc>
           <w:tcPr>
@@ -6560,7 +5527,7 @@
                 <w:szCs w:val="14"/>
                 <w:lang w:eastAsia="es-PE"/>
               </w:rPr>
-              <w:t>PUT</w:t>
+              <w:t>DELETE</w:t>
             </w:r>
           </w:p>
         </w:tc>
@@ -6643,214 +5610,6 @@
                 <w:szCs w:val="14"/>
                 <w:lang w:eastAsia="es-PE"/>
               </w:rPr>
-              <w:t xml:space="preserve">curl -X PUT -H "Content-Type: application/json; charset=UTF-8" -d "{\"nombre\": \"Conferencia Tech 2025\", \"descripcion\": \"Un evento sobre las </w:t>
-            </w:r>
-            <w:r>
-              <w:rPr>
-                <w:rFonts w:ascii="Arial Unicode MS" w:eastAsia="Times New Roman" w:hAnsi="Arial Unicode MS" w:cs="Calibri"/>
-                <w:color w:val="000000"/>
-                <w:sz w:val="14"/>
-                <w:szCs w:val="14"/>
-                <w:lang w:eastAsia="es-PE"/>
-              </w:rPr>
-              <w:t>\u00fa</w:t>
-            </w:r>
-            <w:r>
-              <w:rPr>
-                <w:rFonts w:ascii="Arial Unicode MS" w:eastAsia="Times New Roman" w:hAnsi="Arial Unicode MS" w:cs="Calibri"/>
-                <w:color w:val="000000"/>
-                <w:sz w:val="14"/>
-                <w:szCs w:val="14"/>
-                <w:lang w:eastAsia="es-PE"/>
-              </w:rPr>
-              <w:t>ltimas tecnolog</w:t>
-            </w:r>
-            <w:r>
-              <w:rPr>
-                <w:rFonts w:ascii="Arial Unicode MS" w:eastAsia="Times New Roman" w:hAnsi="Arial Unicode MS" w:cs="Calibri"/>
-                <w:color w:val="000000"/>
-                <w:sz w:val="14"/>
-                <w:szCs w:val="14"/>
-                <w:lang w:eastAsia="es-PE"/>
-              </w:rPr>
-              <w:t>\u00ed</w:t>
-            </w:r>
-            <w:r>
-              <w:rPr>
-                <w:rFonts w:ascii="Arial Unicode MS" w:eastAsia="Times New Roman" w:hAnsi="Arial Unicode MS" w:cs="Calibri"/>
-                <w:color w:val="000000"/>
-                <w:sz w:val="14"/>
-                <w:szCs w:val="14"/>
-                <w:lang w:eastAsia="es-PE"/>
-              </w:rPr>
-              <w:t>as III\", \"fechaInicio\": \"2025-10-01\", \"fechaFin\": \"2025-10-03\", \"lugar\": \"Centro de Convenciones\", \"cupoMaximo\": 100}" http://localhost:</w:t>
-            </w:r>
-            <w:r>
-              <w:rPr>
-                <w:rFonts w:ascii="Arial Unicode MS" w:eastAsia="Times New Roman" w:hAnsi="Arial Unicode MS" w:cs="Calibri"/>
-                <w:color w:val="000000"/>
-                <w:sz w:val="14"/>
-                <w:szCs w:val="14"/>
-                <w:lang w:eastAsia="es-PE"/>
-              </w:rPr>
-              <w:t>30</w:t>
-            </w:r>
-            <w:r>
-              <w:rPr>
-                <w:rFonts w:ascii="Arial Unicode MS" w:eastAsia="Times New Roman" w:hAnsi="Arial Unicode MS" w:cs="Calibri"/>
-                <w:color w:val="000000"/>
-                <w:sz w:val="14"/>
-                <w:szCs w:val="14"/>
-                <w:lang w:eastAsia="es-PE"/>
-              </w:rPr>
-              <w:t>081/eventos/1</w:t>
-            </w:r>
-          </w:p>
-        </w:tc>
-      </w:tr>
-      <w:tr>
-        <w:trPr>
-          <w:trHeight w:val="180"/>
-        </w:trPr>
-        <w:tc>
-          <w:tcPr>
-            <w:tcW w:w="1105" w:type="dxa"/>
-            <w:shd w:val="clear" w:color="auto" w:fill="auto"/>
-            <w:vAlign w:val="center"/>
-            <w:hideMark/>
-          </w:tcPr>
-          <w:p>
-            <w:pPr>
-              <w:spacing w:after="0" w:line="240" w:lineRule="auto"/>
-              <w:rPr>
-                <w:rFonts w:ascii="Arial Unicode MS" w:eastAsia="Times New Roman" w:hAnsi="Arial Unicode MS" w:cs="Calibri"/>
-                <w:color w:val="000000"/>
-                <w:sz w:val="14"/>
-                <w:szCs w:val="14"/>
-                <w:lang w:eastAsia="es-PE"/>
-              </w:rPr>
-            </w:pPr>
-            <w:r>
-              <w:rPr>
-                <w:rFonts w:ascii="Arial Unicode MS" w:eastAsia="Times New Roman" w:hAnsi="Arial Unicode MS" w:cs="Calibri"/>
-                <w:color w:val="000000"/>
-                <w:sz w:val="14"/>
-                <w:szCs w:val="14"/>
-                <w:lang w:eastAsia="es-PE"/>
-              </w:rPr>
-              <w:t>ms-eventos</w:t>
-            </w:r>
-          </w:p>
-        </w:tc>
-        <w:tc>
-          <w:tcPr>
-            <w:tcW w:w="608" w:type="dxa"/>
-            <w:shd w:val="clear" w:color="auto" w:fill="auto"/>
-            <w:vAlign w:val="center"/>
-            <w:hideMark/>
-          </w:tcPr>
-          <w:p>
-            <w:pPr>
-              <w:spacing w:after="0" w:line="240" w:lineRule="auto"/>
-              <w:rPr>
-                <w:rFonts w:ascii="Calibri" w:eastAsia="Times New Roman" w:hAnsi="Calibri" w:cs="Calibri"/>
-                <w:color w:val="000000"/>
-                <w:sz w:val="14"/>
-                <w:szCs w:val="14"/>
-                <w:lang w:eastAsia="es-PE"/>
-              </w:rPr>
-            </w:pPr>
-            <w:r>
-              <w:rPr>
-                <w:rFonts w:ascii="Calibri" w:eastAsia="Times New Roman" w:hAnsi="Calibri" w:cs="Calibri"/>
-                <w:color w:val="000000"/>
-                <w:sz w:val="14"/>
-                <w:szCs w:val="14"/>
-                <w:lang w:eastAsia="es-PE"/>
-              </w:rPr>
-              <w:t>DELETE</w:t>
-            </w:r>
-          </w:p>
-        </w:tc>
-        <w:tc>
-          <w:tcPr>
-            <w:tcW w:w="3443" w:type="dxa"/>
-            <w:shd w:val="clear" w:color="auto" w:fill="auto"/>
-            <w:vAlign w:val="center"/>
-            <w:hideMark/>
-          </w:tcPr>
-          <w:p>
-            <w:pPr>
-              <w:spacing w:after="0" w:line="240" w:lineRule="auto"/>
-              <w:rPr>
-                <w:rFonts w:ascii="Calibri" w:eastAsia="Times New Roman" w:hAnsi="Calibri" w:cs="Calibri"/>
-                <w:color w:val="0563C1"/>
-                <w:sz w:val="14"/>
-                <w:szCs w:val="14"/>
-                <w:u w:val="single"/>
-                <w:lang w:eastAsia="es-PE"/>
-              </w:rPr>
-            </w:pPr>
-            <w:hyperlink r:id="rId27" w:history="1">
-              <w:r>
-                <w:rPr>
-                  <w:rStyle w:val="Hipervnculo"/>
-                  <w:rFonts w:ascii="Calibri" w:eastAsia="Times New Roman" w:hAnsi="Calibri" w:cs="Calibri"/>
-                  <w:sz w:val="14"/>
-                  <w:szCs w:val="14"/>
-                  <w:lang w:eastAsia="es-PE"/>
-                </w:rPr>
-                <w:t>http://localhost:</w:t>
-              </w:r>
-              <w:r>
-                <w:rPr>
-                  <w:rStyle w:val="Hipervnculo"/>
-                  <w:rFonts w:ascii="Calibri" w:eastAsia="Times New Roman" w:hAnsi="Calibri" w:cs="Calibri"/>
-                  <w:sz w:val="14"/>
-                  <w:szCs w:val="14"/>
-                  <w:lang w:eastAsia="es-PE"/>
-                </w:rPr>
-                <w:t>30</w:t>
-              </w:r>
-              <w:r>
-                <w:rPr>
-                  <w:rStyle w:val="Hipervnculo"/>
-                  <w:rFonts w:ascii="Calibri" w:eastAsia="Times New Roman" w:hAnsi="Calibri" w:cs="Calibri"/>
-                  <w:sz w:val="14"/>
-                  <w:szCs w:val="14"/>
-                  <w:lang w:eastAsia="es-PE"/>
-                </w:rPr>
-                <w:t>081/eventos/{id}</w:t>
-              </w:r>
-            </w:hyperlink>
-          </w:p>
-        </w:tc>
-        <w:tc>
-          <w:tcPr>
-            <w:tcW w:w="4199" w:type="dxa"/>
-            <w:shd w:val="clear" w:color="auto" w:fill="auto"/>
-            <w:vAlign w:val="center"/>
-            <w:hideMark/>
-          </w:tcPr>
-          <w:p>
-            <w:pPr>
-              <w:spacing w:after="0" w:line="240" w:lineRule="auto"/>
-              <w:rPr>
-                <w:rFonts w:ascii="Arial Unicode MS" w:eastAsia="Times New Roman" w:hAnsi="Arial Unicode MS" w:cs="Calibri"/>
-                <w:color w:val="000000"/>
-                <w:sz w:val="14"/>
-                <w:szCs w:val="14"/>
-                <w:lang w:eastAsia="es-PE"/>
-              </w:rPr>
-            </w:pPr>
-            <w:r>
-              <w:rPr>
-                <w:rFonts w:ascii="Arial Unicode MS" w:eastAsia="Times New Roman" w:hAnsi="Arial Unicode MS" w:cs="Calibri"/>
-                <w:color w:val="000000"/>
-                <w:sz w:val="14"/>
-                <w:szCs w:val="14"/>
-                <w:lang w:eastAsia="es-PE"/>
-              </w:rPr>
               <w:t>curl -X DELETE http://localhost:</w:t>
             </w:r>
             <w:r>
@@ -6959,7 +5718,7 @@
                 <w:lang w:eastAsia="es-PE"/>
               </w:rPr>
             </w:pPr>
-            <w:hyperlink r:id="rId28" w:history="1">
+            <w:hyperlink r:id="rId27" w:history="1">
               <w:r>
                 <w:rPr>
                   <w:rStyle w:val="Hipervnculo"/>
@@ -7089,17 +5848,7 @@
                 <w:szCs w:val="14"/>
                 <w:lang w:eastAsia="es-PE"/>
               </w:rPr>
-              <w:t>:30</w:t>
-            </w:r>
-            <w:r>
-              <w:rPr>
-                <w:rFonts w:ascii="Arial Unicode MS" w:eastAsia="Times New Roman" w:hAnsi="Arial Unicode MS" w:cs="Calibri"/>
-                <w:color w:val="000000"/>
-                <w:sz w:val="14"/>
-                <w:szCs w:val="14"/>
-                <w:lang w:eastAsia="es-PE"/>
-              </w:rPr>
-              <w:t>082</w:t>
+              <w:t>:30082</w:t>
             </w:r>
             <w:r>
               <w:rPr>
@@ -7197,7 +5946,7 @@
                 <w:lang w:eastAsia="es-PE"/>
               </w:rPr>
             </w:pPr>
-            <w:hyperlink r:id="rId29" w:history="1">
+            <w:hyperlink r:id="rId28" w:history="1">
               <w:r>
                 <w:rPr>
                   <w:rStyle w:val="Hipervnculo"/>
@@ -7425,7 +6174,7 @@
                 <w:lang w:eastAsia="es-PE"/>
               </w:rPr>
             </w:pPr>
-            <w:hyperlink r:id="rId30" w:history="1">
+            <w:hyperlink r:id="rId29" w:history="1">
               <w:r>
                 <w:rPr>
                   <w:rStyle w:val="Hipervnculo"/>
@@ -7474,38 +6223,18 @@
                 <w:color w:val="000000"/>
                 <w:sz w:val="14"/>
                 <w:szCs w:val="14"/>
-                <w:lang w:eastAsia="es-PE"/>
-              </w:rPr>
-            </w:pPr>
-            <w:r>
-              <w:rPr>
-                <w:rFonts w:ascii="Arial Unicode MS" w:eastAsia="Times New Roman" w:hAnsi="Arial Unicode MS" w:cs="Calibri"/>
-                <w:color w:val="000000"/>
-                <w:sz w:val="14"/>
-                <w:szCs w:val="14"/>
-                <w:lang w:eastAsia="es-PE"/>
-              </w:rPr>
-              <w:t>curl -X GET http://localhost:</w:t>
-            </w:r>
-            <w:r>
-              <w:rPr>
-                <w:rFonts w:ascii="Arial Unicode MS" w:eastAsia="Times New Roman" w:hAnsi="Arial Unicode MS" w:cs="Calibri"/>
-                <w:color w:val="000000"/>
-                <w:sz w:val="14"/>
-                <w:szCs w:val="14"/>
-                <w:lang w:eastAsia="es-PE"/>
-              </w:rPr>
-              <w:t>30</w:t>
-            </w:r>
-            <w:r>
-              <w:rPr>
-                <w:rFonts w:ascii="Arial Unicode MS" w:eastAsia="Times New Roman" w:hAnsi="Arial Unicode MS" w:cs="Calibri"/>
-                <w:color w:val="000000"/>
-                <w:sz w:val="14"/>
-                <w:szCs w:val="14"/>
-                <w:lang w:eastAsia="es-PE"/>
-              </w:rPr>
-              <w:t>082/inscripciones/participante/1</w:t>
+                <w:lang w:val="en-US" w:eastAsia="es-PE"/>
+              </w:rPr>
+            </w:pPr>
+            <w:r>
+              <w:rPr>
+                <w:rFonts w:ascii="Arial Unicode MS" w:eastAsia="Times New Roman" w:hAnsi="Arial Unicode MS" w:cs="Calibri"/>
+                <w:color w:val="000000"/>
+                <w:sz w:val="14"/>
+                <w:szCs w:val="14"/>
+                <w:lang w:val="en-US" w:eastAsia="es-PE"/>
+              </w:rPr>
+              <w:t>curl -X GET http://localhost:30082/inscripciones/participante/1</w:t>
             </w:r>
           </w:p>
         </w:tc>
@@ -7593,7 +6322,7 @@
                 <w:lang w:eastAsia="es-PE"/>
               </w:rPr>
             </w:pPr>
-            <w:hyperlink r:id="rId31" w:history="1">
+            <w:hyperlink r:id="rId30" w:history="1">
               <w:r>
                 <w:rPr>
                   <w:rStyle w:val="Hipervnculo"/>
@@ -7642,38 +6371,18 @@
                 <w:color w:val="000000"/>
                 <w:sz w:val="14"/>
                 <w:szCs w:val="14"/>
-                <w:lang w:eastAsia="es-PE"/>
-              </w:rPr>
-            </w:pPr>
-            <w:r>
-              <w:rPr>
-                <w:rFonts w:ascii="Arial Unicode MS" w:eastAsia="Times New Roman" w:hAnsi="Arial Unicode MS" w:cs="Calibri"/>
-                <w:color w:val="000000"/>
-                <w:sz w:val="14"/>
-                <w:szCs w:val="14"/>
-                <w:lang w:eastAsia="es-PE"/>
-              </w:rPr>
-              <w:t>curl -X GET http://localhost</w:t>
-            </w:r>
-            <w:r>
-              <w:rPr>
-                <w:rFonts w:ascii="Arial Unicode MS" w:eastAsia="Times New Roman" w:hAnsi="Arial Unicode MS" w:cs="Calibri"/>
-                <w:color w:val="000000"/>
-                <w:sz w:val="14"/>
-                <w:szCs w:val="14"/>
-                <w:lang w:eastAsia="es-PE"/>
-              </w:rPr>
-              <w:t>:30</w:t>
-            </w:r>
-            <w:r>
-              <w:rPr>
-                <w:rFonts w:ascii="Arial Unicode MS" w:eastAsia="Times New Roman" w:hAnsi="Arial Unicode MS" w:cs="Calibri"/>
-                <w:color w:val="000000"/>
-                <w:sz w:val="14"/>
-                <w:szCs w:val="14"/>
-                <w:lang w:eastAsia="es-PE"/>
-              </w:rPr>
-              <w:t>099/api2/inscripciones/participante/1</w:t>
+                <w:lang w:val="en-US" w:eastAsia="es-PE"/>
+              </w:rPr>
+            </w:pPr>
+            <w:r>
+              <w:rPr>
+                <w:rFonts w:ascii="Arial Unicode MS" w:eastAsia="Times New Roman" w:hAnsi="Arial Unicode MS" w:cs="Calibri"/>
+                <w:color w:val="000000"/>
+                <w:sz w:val="14"/>
+                <w:szCs w:val="14"/>
+                <w:lang w:val="en-US" w:eastAsia="es-PE"/>
+              </w:rPr>
+              <w:t>curl -X GET http://localhost:30099/api2/inscripciones/participante/1</w:t>
             </w:r>
           </w:p>
         </w:tc>
@@ -7686,7 +6395,7 @@
         <w:rPr>
           <w:rStyle w:val="fadeinpfttw8"/>
           <w:rFonts w:eastAsia="Times New Roman" w:cstheme="minorHAnsi"/>
-          <w:lang w:eastAsia="es-PE"/>
+          <w:lang w:val="en-US" w:eastAsia="es-PE"/>
         </w:rPr>
       </w:pPr>
     </w:p>
@@ -7697,7 +6406,7 @@
         <w:rPr>
           <w:rStyle w:val="fadeinpfttw8"/>
           <w:rFonts w:eastAsia="Times New Roman" w:cstheme="minorHAnsi"/>
-          <w:lang w:eastAsia="es-PE"/>
+          <w:lang w:val="en-US" w:eastAsia="es-PE"/>
         </w:rPr>
       </w:pPr>
     </w:p>
@@ -7748,6 +6457,25 @@
         <w:rPr>
           <w:rStyle w:val="fadeinpfttw8"/>
           <w:rFonts w:eastAsia="Times New Roman" w:cstheme="minorHAnsi"/>
+          <w:lang w:val="en-US" w:eastAsia="es-PE"/>
+        </w:rPr>
+      </w:pPr>
+      <w:r>
+        <w:rPr>
+          <w:rStyle w:val="fadeinpfttw8"/>
+          <w:rFonts w:eastAsia="Times New Roman" w:cstheme="minorHAnsi"/>
+          <w:lang w:val="en-US" w:eastAsia="es-PE"/>
+        </w:rPr>
+        <w:t>kubectl delete namespace gestion-ep-dev</w:t>
+      </w:r>
+    </w:p>
+    <w:p>
+      <w:pPr>
+        <w:spacing w:after="0" w:line="240" w:lineRule="auto"/>
+        <w:ind w:left="360"/>
+        <w:rPr>
+          <w:rStyle w:val="fadeinpfttw8"/>
+          <w:rFonts w:eastAsia="Times New Roman" w:cstheme="minorHAnsi"/>
           <w:lang w:eastAsia="es-PE"/>
         </w:rPr>
       </w:pPr>
@@ -7757,7 +6485,7 @@
           <w:rFonts w:eastAsia="Times New Roman" w:cstheme="minorHAnsi"/>
           <w:lang w:eastAsia="es-PE"/>
         </w:rPr>
-        <w:t>kubectl delete namespace gestion-ep-dev</w:t>
+        <w:t>kubectl delete pv oracle-eventos-pv</w:t>
       </w:r>
     </w:p>
     <w:p>
@@ -7776,25 +6504,6 @@
           <w:rFonts w:eastAsia="Times New Roman" w:cstheme="minorHAnsi"/>
           <w:lang w:eastAsia="es-PE"/>
         </w:rPr>
-        <w:t>kubectl delete pv oracle-eventos-pv</w:t>
-      </w:r>
-    </w:p>
-    <w:p>
-      <w:pPr>
-        <w:spacing w:after="0" w:line="240" w:lineRule="auto"/>
-        <w:ind w:left="360"/>
-        <w:rPr>
-          <w:rStyle w:val="fadeinpfttw8"/>
-          <w:rFonts w:eastAsia="Times New Roman" w:cstheme="minorHAnsi"/>
-          <w:lang w:eastAsia="es-PE"/>
-        </w:rPr>
-      </w:pPr>
-      <w:r>
-        <w:rPr>
-          <w:rStyle w:val="fadeinpfttw8"/>
-          <w:rFonts w:eastAsia="Times New Roman" w:cstheme="minorHAnsi"/>
-          <w:lang w:eastAsia="es-PE"/>
-        </w:rPr>
         <w:t>kubectl delete pv oracle-participantes-pv</w:t>
       </w:r>
     </w:p>
@@ -7805,16 +6514,15 @@
         <w:rPr>
           <w:rStyle w:val="fadeinpfttw8"/>
           <w:rFonts w:eastAsia="Times New Roman" w:cstheme="minorHAnsi"/>
-          <w:lang w:eastAsia="es-PE"/>
-        </w:rPr>
-      </w:pPr>
-      <w:r>
-        <w:rPr>
-          <w:rStyle w:val="fadeinpfttw8"/>
-          <w:rFonts w:eastAsia="Times New Roman" w:cstheme="minorHAnsi"/>
-          <w:lang w:eastAsia="es-PE"/>
-        </w:rPr>
-        <w:lastRenderedPageBreak/>
+          <w:lang w:val="en-US" w:eastAsia="es-PE"/>
+        </w:rPr>
+      </w:pPr>
+      <w:r>
+        <w:rPr>
+          <w:rStyle w:val="fadeinpfttw8"/>
+          <w:rFonts w:eastAsia="Times New Roman" w:cstheme="minorHAnsi"/>
+          <w:lang w:val="en-US" w:eastAsia="es-PE"/>
+        </w:rPr>
         <w:t>kubectl delete clusterrole pod-reader-global</w:t>
       </w:r>
     </w:p>
@@ -7825,14 +6533,14 @@
         <w:rPr>
           <w:rStyle w:val="fadeinpfttw8"/>
           <w:rFonts w:eastAsia="Times New Roman" w:cstheme="minorHAnsi"/>
-          <w:lang w:eastAsia="es-PE"/>
-        </w:rPr>
-      </w:pPr>
-      <w:r>
-        <w:rPr>
-          <w:rStyle w:val="fadeinpfttw8"/>
-          <w:rFonts w:eastAsia="Times New Roman" w:cstheme="minorHAnsi"/>
-          <w:lang w:eastAsia="es-PE"/>
+          <w:lang w:val="en-US" w:eastAsia="es-PE"/>
+        </w:rPr>
+      </w:pPr>
+      <w:r>
+        <w:rPr>
+          <w:rStyle w:val="fadeinpfttw8"/>
+          <w:rFonts w:eastAsia="Times New Roman" w:cstheme="minorHAnsi"/>
+          <w:lang w:val="en-US" w:eastAsia="es-PE"/>
         </w:rPr>
         <w:t>kubectl delete clusterrolebinding pod-reader-binding-global</w:t>
       </w:r>
@@ -7846,7 +6554,7 @@
           <w:rFonts w:eastAsia="Times New Roman" w:cstheme="minorHAnsi"/>
           <w:b/>
           <w:bCs/>
-          <w:lang w:eastAsia="es-PE"/>
+          <w:lang w:val="en-US" w:eastAsia="es-PE"/>
         </w:rPr>
       </w:pPr>
     </w:p>
@@ -7896,14 +6604,14 @@
         <w:rPr>
           <w:rStyle w:val="fadeinpfttw8"/>
           <w:rFonts w:eastAsia="Times New Roman" w:cstheme="minorHAnsi"/>
-          <w:lang w:eastAsia="es-PE"/>
-        </w:rPr>
-      </w:pPr>
-      <w:r>
-        <w:rPr>
-          <w:rStyle w:val="fadeinpfttw8"/>
-          <w:rFonts w:eastAsia="Times New Roman" w:cstheme="minorHAnsi"/>
-          <w:lang w:eastAsia="es-PE"/>
+          <w:lang w:val="en-US" w:eastAsia="es-PE"/>
+        </w:rPr>
+      </w:pPr>
+      <w:r>
+        <w:rPr>
+          <w:rStyle w:val="fadeinpfttw8"/>
+          <w:rFonts w:eastAsia="Times New Roman" w:cstheme="minorHAnsi"/>
+          <w:lang w:val="en-US" w:eastAsia="es-PE"/>
         </w:rPr>
         <w:t>kubectl get all -n gestion-ep-dev</w:t>
       </w:r>
@@ -7913,14 +6621,16 @@
         <w:spacing w:after="0" w:line="240" w:lineRule="auto"/>
         <w:rPr>
           <w:rFonts w:cstheme="minorHAnsi"/>
-        </w:rPr>
-      </w:pPr>
-    </w:p>
-    <w:p>
-      <w:pPr>
-        <w:spacing w:after="0" w:line="240" w:lineRule="auto"/>
-        <w:rPr>
-          <w:rFonts w:cstheme="minorHAnsi"/>
+          <w:lang w:val="en-US"/>
+        </w:rPr>
+      </w:pPr>
+    </w:p>
+    <w:p>
+      <w:pPr>
+        <w:spacing w:after="0" w:line="240" w:lineRule="auto"/>
+        <w:rPr>
+          <w:rFonts w:cstheme="minorHAnsi"/>
+          <w:lang w:val="en-US"/>
         </w:rPr>
       </w:pPr>
     </w:p>
@@ -8430,7 +7140,7 @@
   <w:style w:type="paragraph" w:default="1" w:styleId="Normal">
     <w:name w:val="Normal"/>
     <w:qFormat/>
-    <w:rsid w:val="00AA671F"/>
+    <w:rsid w:val="00D51A79"/>
   </w:style>
   <w:style w:type="paragraph" w:styleId="Ttulo1">
     <w:name w:val="heading 1"/>

</xml_diff>